<commit_message>
[DOCGEN] adjust init to capture template file id
</commit_message>
<xml_diff>
--- a/sample_files/template/MovieScriptSummaryTemplate.docx
+++ b/sample_files/template/MovieScriptSummaryTemplate.docx
@@ -2,8 +2,157 @@
 <file path=word/document.xml><?xml version="1.0" encoding="utf-8"?>
 <w:document xmlns:wpc="http://schemas.microsoft.com/office/word/2010/wordprocessingCanvas" xmlns:cx="http://schemas.microsoft.com/office/drawing/2014/chartex" xmlns:cx1="http://schemas.microsoft.com/office/drawing/2015/9/8/chartex" xmlns:cx2="http://schemas.microsoft.com/office/drawing/2015/10/21/chartex" xmlns:cx3="http://schemas.microsoft.com/office/drawing/2016/5/9/chartex" xmlns:cx4="http://schemas.microsoft.com/office/drawing/2016/5/10/chartex" xmlns:cx5="http://schemas.microsoft.com/office/drawing/2016/5/11/chartex" xmlns:cx6="http://schemas.microsoft.com/office/drawing/2016/5/12/chartex" xmlns:cx7="http://schemas.microsoft.com/office/drawing/2016/5/13/chartex" xmlns:cx8="http://schemas.microsoft.com/office/drawing/2016/5/14/chartex" xmlns:mc="http://schemas.openxmlformats.org/markup-compatibility/2006" xmlns:aink="http://schemas.microsoft.com/office/drawing/2016/ink" xmlns:am3d="http://schemas.microsoft.com/office/drawing/2017/model3d" xmlns:o="urn:schemas-microsoft-com:office:office" xmlns:oel="http://schemas.microsoft.com/office/2019/extlst" xmlns:r="http://schemas.openxmlformats.org/officeDocument/2006/relationships" xmlns:m="http://schemas.openxmlformats.org/officeDocument/2006/math" xmlns:v="urn:schemas-microsoft-com:vml" xmlns:wp14="http://schemas.microsoft.com/office/word/2010/wordprocessingDrawing" xmlns:wp="http://schemas.openxmlformats.org/drawingml/2006/wordprocessingDrawing" xmlns:w10="urn:schemas-microsoft-com:office:word" xmlns:w="http://schemas.openxmlformats.org/wordprocessingml/2006/main" xmlns:w14="http://schemas.microsoft.com/office/word/2010/wordml" xmlns:w15="http://schemas.microsoft.com/office/word/2012/wordml" xmlns:w16cex="http://schemas.microsoft.com/office/word/2018/wordml/cex" xmlns:w16cid="http://schemas.microsoft.com/office/word/2016/wordml/cid" xmlns:w16="http://schemas.microsoft.com/office/word/2018/wordml" xmlns:w16du="http://schemas.microsoft.com/office/word/2023/wordml/word16du" xmlns:w16sdtdh="http://schemas.microsoft.com/office/word/2020/wordml/sdtdatahash" xmlns:w16sdtfl="http://schemas.microsoft.com/office/word/2024/wordml/sdtformatlock" xmlns:w16se="http://schemas.microsoft.com/office/word/2015/wordml/symex" xmlns:wpg="http://schemas.microsoft.com/office/word/2010/wordprocessingGroup" xmlns:wpi="http://schemas.microsoft.com/office/word/2010/wordprocessingInk" xmlns:wne="http://schemas.microsoft.com/office/word/2006/wordml" xmlns:wps="http://schemas.microsoft.com/office/word/2010/wordprocessingShape" mc:Ignorable="w14 w15 w16se w16cid w16 w16cex w16sdtdh w16sdtfl w16du wp14">
   <w:body>
+    <w:p>
+      <w:pPr>
+        <w:pStyle w:val="Heading1"/>
+      </w:pPr>
+      <w:proofErr w:type="gramStart"/>
+      <w:r>
+        <w:t>{{ title</w:t>
+      </w:r>
+      <w:proofErr w:type="gramEnd"/>
+      <w:r>
+        <w:t xml:space="preserve"> }}</w:t>
+      </w:r>
+    </w:p>
+    <w:p>
+      <w:pPr>
+        <w:pStyle w:val="Heading2"/>
+      </w:pPr>
+      <w:r>
+        <w:t>Plot summary</w:t>
+      </w:r>
+    </w:p>
+    <w:p>
+      <w:proofErr w:type="gramStart"/>
+      <w:r>
+        <w:t>{{ summary</w:t>
+      </w:r>
+      <w:proofErr w:type="gramEnd"/>
+      <w:r>
+        <w:t xml:space="preserve"> }}</w:t>
+      </w:r>
+    </w:p>
+    <w:p>
+      <w:pPr>
+        <w:pStyle w:val="Heading2"/>
+      </w:pPr>
+      <w:r>
+        <w:t>Character list</w:t>
+      </w:r>
+    </w:p>
+    <w:p>
+      <w:proofErr w:type="gramStart"/>
+      <w:r>
+        <w:t>{{ character</w:t>
+      </w:r>
+      <w:proofErr w:type="gramEnd"/>
+      <w:r>
+        <w:t xml:space="preserve"> }}</w:t>
+      </w:r>
+    </w:p>
+    <w:p>
+      <w:pPr>
+        <w:pStyle w:val="Heading2"/>
+      </w:pPr>
+      <w:r>
+        <w:t>Location information</w:t>
+      </w:r>
+    </w:p>
+    <w:p>
+      <w:proofErr w:type="gramStart"/>
+      <w:r>
+        <w:t>{{ location</w:t>
+      </w:r>
+      <w:proofErr w:type="gramEnd"/>
+      <w:r>
+        <w:t xml:space="preserve"> }}</w:t>
+      </w:r>
+    </w:p>
+    <w:p>
+      <w:pPr>
+        <w:pStyle w:val="Heading2"/>
+      </w:pPr>
+      <w:r>
+        <w:t>Prop list</w:t>
+      </w:r>
+    </w:p>
+    <w:p>
+      <w:proofErr w:type="gramStart"/>
+      <w:r>
+        <w:t>{{ props</w:t>
+      </w:r>
+      <w:proofErr w:type="gramEnd"/>
+      <w:r>
+        <w:t xml:space="preserve"> }}</w:t>
+      </w:r>
+    </w:p>
+    <w:p>
+      <w:pPr>
+        <w:pStyle w:val="Heading2"/>
+      </w:pPr>
+      <w:r>
+        <w:t>Director recommendations</w:t>
+      </w:r>
+    </w:p>
+    <w:p>
+      <w:proofErr w:type="gramStart"/>
+      <w:r>
+        <w:t xml:space="preserve">{{ </w:t>
+      </w:r>
+      <w:r>
+        <w:t>director</w:t>
+      </w:r>
+      <w:proofErr w:type="gramEnd"/>
+      <w:r>
+        <w:t xml:space="preserve"> }}</w:t>
+      </w:r>
+    </w:p>
+    <w:p>
+      <w:pPr>
+        <w:pStyle w:val="Heading2"/>
+      </w:pPr>
+      <w:r>
+        <w:t>Producer recommendations</w:t>
+      </w:r>
+    </w:p>
+    <w:p>
+      <w:proofErr w:type="gramStart"/>
+      <w:r>
+        <w:t xml:space="preserve">{{ </w:t>
+      </w:r>
+      <w:r>
+        <w:t>producer</w:t>
+      </w:r>
+      <w:proofErr w:type="gramEnd"/>
+      <w:r>
+        <w:t xml:space="preserve"> }}</w:t>
+      </w:r>
+    </w:p>
+    <w:p>
+      <w:pPr>
+        <w:pStyle w:val="Heading2"/>
+      </w:pPr>
+      <w:r>
+        <w:t>Screen writer information</w:t>
+      </w:r>
+    </w:p>
+    <w:p>
+      <w:r>
+        <w:t xml:space="preserve">{{ </w:t>
+      </w:r>
+      <w:r>
+        <w:t>writer</w:t>
+      </w:r>
+      <w:r>
+        <w:t xml:space="preserve"> }}</w:t>
+      </w:r>
+    </w:p>
+    <w:p/>
+    <w:p/>
     <w:p/>
     <w:sectPr>
+      <w:headerReference w:type="default" r:id="rId6"/>
       <w:pgSz w:w="12240" w:h="15840"/>
       <w:pgMar w:top="1440" w:right="1440" w:bottom="1440" w:left="1440" w:header="720" w:footer="720" w:gutter="0"/>
       <w:cols w:space="720"/>
@@ -11,6 +160,114 @@
     </w:sectPr>
   </w:body>
 </w:document>
+</file>
+
+<file path=word/endnotes.xml><?xml version="1.0" encoding="utf-8"?>
+<w:endnotes xmlns:wpc="http://schemas.microsoft.com/office/word/2010/wordprocessingCanvas" xmlns:cx="http://schemas.microsoft.com/office/drawing/2014/chartex" xmlns:cx1="http://schemas.microsoft.com/office/drawing/2015/9/8/chartex" xmlns:cx2="http://schemas.microsoft.com/office/drawing/2015/10/21/chartex" xmlns:cx3="http://schemas.microsoft.com/office/drawing/2016/5/9/chartex" xmlns:cx4="http://schemas.microsoft.com/office/drawing/2016/5/10/chartex" xmlns:cx5="http://schemas.microsoft.com/office/drawing/2016/5/11/chartex" xmlns:cx6="http://schemas.microsoft.com/office/drawing/2016/5/12/chartex" xmlns:cx7="http://schemas.microsoft.com/office/drawing/2016/5/13/chartex" xmlns:cx8="http://schemas.microsoft.com/office/drawing/2016/5/14/chartex" xmlns:mc="http://schemas.openxmlformats.org/markup-compatibility/2006" xmlns:aink="http://schemas.microsoft.com/office/drawing/2016/ink" xmlns:am3d="http://schemas.microsoft.com/office/drawing/2017/model3d" xmlns:o="urn:schemas-microsoft-com:office:office" xmlns:oel="http://schemas.microsoft.com/office/2019/extlst" xmlns:r="http://schemas.openxmlformats.org/officeDocument/2006/relationships" xmlns:m="http://schemas.openxmlformats.org/officeDocument/2006/math" xmlns:v="urn:schemas-microsoft-com:vml" xmlns:wp14="http://schemas.microsoft.com/office/word/2010/wordprocessingDrawing" xmlns:wp="http://schemas.openxmlformats.org/drawingml/2006/wordprocessingDrawing" xmlns:w10="urn:schemas-microsoft-com:office:word" xmlns:w="http://schemas.openxmlformats.org/wordprocessingml/2006/main" xmlns:w14="http://schemas.microsoft.com/office/word/2010/wordml" xmlns:w15="http://schemas.microsoft.com/office/word/2012/wordml" xmlns:w16cex="http://schemas.microsoft.com/office/word/2018/wordml/cex" xmlns:w16cid="http://schemas.microsoft.com/office/word/2016/wordml/cid" xmlns:w16="http://schemas.microsoft.com/office/word/2018/wordml" xmlns:w16du="http://schemas.microsoft.com/office/word/2023/wordml/word16du" xmlns:w16sdtdh="http://schemas.microsoft.com/office/word/2020/wordml/sdtdatahash" xmlns:w16sdtfl="http://schemas.microsoft.com/office/word/2024/wordml/sdtformatlock" xmlns:w16se="http://schemas.microsoft.com/office/word/2015/wordml/symex" xmlns:wpg="http://schemas.microsoft.com/office/word/2010/wordprocessingGroup" xmlns:wpi="http://schemas.microsoft.com/office/word/2010/wordprocessingInk" xmlns:wne="http://schemas.microsoft.com/office/word/2006/wordml" xmlns:wps="http://schemas.microsoft.com/office/word/2010/wordprocessingShape" mc:Ignorable="w14 w15 w16se w16cid w16 w16cex w16sdtdh w16sdtfl w16du wp14">
+  <w:endnote w:type="separator" w:id="-1">
+    <w:p>
+      <w:r>
+        <w:separator/>
+      </w:r>
+    </w:p>
+  </w:endnote>
+  <w:endnote w:type="continuationSeparator" w:id="0">
+    <w:p>
+      <w:r>
+        <w:continuationSeparator/>
+      </w:r>
+    </w:p>
+  </w:endnote>
+</w:endnotes>
+</file>
+
+<file path=word/footnotes.xml><?xml version="1.0" encoding="utf-8"?>
+<w:footnotes xmlns:wpc="http://schemas.microsoft.com/office/word/2010/wordprocessingCanvas" xmlns:cx="http://schemas.microsoft.com/office/drawing/2014/chartex" xmlns:cx1="http://schemas.microsoft.com/office/drawing/2015/9/8/chartex" xmlns:cx2="http://schemas.microsoft.com/office/drawing/2015/10/21/chartex" xmlns:cx3="http://schemas.microsoft.com/office/drawing/2016/5/9/chartex" xmlns:cx4="http://schemas.microsoft.com/office/drawing/2016/5/10/chartex" xmlns:cx5="http://schemas.microsoft.com/office/drawing/2016/5/11/chartex" xmlns:cx6="http://schemas.microsoft.com/office/drawing/2016/5/12/chartex" xmlns:cx7="http://schemas.microsoft.com/office/drawing/2016/5/13/chartex" xmlns:cx8="http://schemas.microsoft.com/office/drawing/2016/5/14/chartex" xmlns:mc="http://schemas.openxmlformats.org/markup-compatibility/2006" xmlns:aink="http://schemas.microsoft.com/office/drawing/2016/ink" xmlns:am3d="http://schemas.microsoft.com/office/drawing/2017/model3d" xmlns:o="urn:schemas-microsoft-com:office:office" xmlns:oel="http://schemas.microsoft.com/office/2019/extlst" xmlns:r="http://schemas.openxmlformats.org/officeDocument/2006/relationships" xmlns:m="http://schemas.openxmlformats.org/officeDocument/2006/math" xmlns:v="urn:schemas-microsoft-com:vml" xmlns:wp14="http://schemas.microsoft.com/office/word/2010/wordprocessingDrawing" xmlns:wp="http://schemas.openxmlformats.org/drawingml/2006/wordprocessingDrawing" xmlns:w10="urn:schemas-microsoft-com:office:word" xmlns:w="http://schemas.openxmlformats.org/wordprocessingml/2006/main" xmlns:w14="http://schemas.microsoft.com/office/word/2010/wordml" xmlns:w15="http://schemas.microsoft.com/office/word/2012/wordml" xmlns:w16cex="http://schemas.microsoft.com/office/word/2018/wordml/cex" xmlns:w16cid="http://schemas.microsoft.com/office/word/2016/wordml/cid" xmlns:w16="http://schemas.microsoft.com/office/word/2018/wordml" xmlns:w16du="http://schemas.microsoft.com/office/word/2023/wordml/word16du" xmlns:w16sdtdh="http://schemas.microsoft.com/office/word/2020/wordml/sdtdatahash" xmlns:w16sdtfl="http://schemas.microsoft.com/office/word/2024/wordml/sdtformatlock" xmlns:w16se="http://schemas.microsoft.com/office/word/2015/wordml/symex" xmlns:wpg="http://schemas.microsoft.com/office/word/2010/wordprocessingGroup" xmlns:wpi="http://schemas.microsoft.com/office/word/2010/wordprocessingInk" xmlns:wne="http://schemas.microsoft.com/office/word/2006/wordml" xmlns:wps="http://schemas.microsoft.com/office/word/2010/wordprocessingShape" mc:Ignorable="w14 w15 w16se w16cid w16 w16cex w16sdtdh w16sdtfl w16du wp14">
+  <w:footnote w:type="separator" w:id="-1">
+    <w:p>
+      <w:r>
+        <w:separator/>
+      </w:r>
+    </w:p>
+  </w:footnote>
+  <w:footnote w:type="continuationSeparator" w:id="0">
+    <w:p>
+      <w:r>
+        <w:continuationSeparator/>
+      </w:r>
+    </w:p>
+  </w:footnote>
+</w:footnotes>
+</file>
+
+<file path=word/header1.xml><?xml version="1.0" encoding="utf-8"?>
+<w:hdr xmlns:wpc="http://schemas.microsoft.com/office/word/2010/wordprocessingCanvas" xmlns:cx="http://schemas.microsoft.com/office/drawing/2014/chartex" xmlns:cx1="http://schemas.microsoft.com/office/drawing/2015/9/8/chartex" xmlns:cx2="http://schemas.microsoft.com/office/drawing/2015/10/21/chartex" xmlns:cx3="http://schemas.microsoft.com/office/drawing/2016/5/9/chartex" xmlns:cx4="http://schemas.microsoft.com/office/drawing/2016/5/10/chartex" xmlns:cx5="http://schemas.microsoft.com/office/drawing/2016/5/11/chartex" xmlns:cx6="http://schemas.microsoft.com/office/drawing/2016/5/12/chartex" xmlns:cx7="http://schemas.microsoft.com/office/drawing/2016/5/13/chartex" xmlns:cx8="http://schemas.microsoft.com/office/drawing/2016/5/14/chartex" xmlns:mc="http://schemas.openxmlformats.org/markup-compatibility/2006" xmlns:aink="http://schemas.microsoft.com/office/drawing/2016/ink" xmlns:am3d="http://schemas.microsoft.com/office/drawing/2017/model3d" xmlns:o="urn:schemas-microsoft-com:office:office" xmlns:oel="http://schemas.microsoft.com/office/2019/extlst" xmlns:r="http://schemas.openxmlformats.org/officeDocument/2006/relationships" xmlns:m="http://schemas.openxmlformats.org/officeDocument/2006/math" xmlns:v="urn:schemas-microsoft-com:vml" xmlns:wp14="http://schemas.microsoft.com/office/word/2010/wordprocessingDrawing" xmlns:wp="http://schemas.openxmlformats.org/drawingml/2006/wordprocessingDrawing" xmlns:w10="urn:schemas-microsoft-com:office:word" xmlns:w="http://schemas.openxmlformats.org/wordprocessingml/2006/main" xmlns:w14="http://schemas.microsoft.com/office/word/2010/wordml" xmlns:w15="http://schemas.microsoft.com/office/word/2012/wordml" xmlns:w16cex="http://schemas.microsoft.com/office/word/2018/wordml/cex" xmlns:w16cid="http://schemas.microsoft.com/office/word/2016/wordml/cid" xmlns:w16="http://schemas.microsoft.com/office/word/2018/wordml" xmlns:w16du="http://schemas.microsoft.com/office/word/2023/wordml/word16du" xmlns:w16sdtdh="http://schemas.microsoft.com/office/word/2020/wordml/sdtdatahash" xmlns:w16sdtfl="http://schemas.microsoft.com/office/word/2024/wordml/sdtformatlock" xmlns:w16se="http://schemas.microsoft.com/office/word/2015/wordml/symex" xmlns:wpg="http://schemas.microsoft.com/office/word/2010/wordprocessingGroup" xmlns:wpi="http://schemas.microsoft.com/office/word/2010/wordprocessingInk" xmlns:wne="http://schemas.microsoft.com/office/word/2006/wordml" xmlns:wps="http://schemas.microsoft.com/office/word/2010/wordprocessingShape" mc:Ignorable="w14 w15 w16se w16cid w16 w16cex w16sdtdh w16sdtfl w16du wp14">
+  <w:p>
+    <w:pPr>
+      <w:pStyle w:val="Header"/>
+    </w:pPr>
+    <w:r>
+      <w:rPr>
+        <w:noProof/>
+      </w:rPr>
+      <w:drawing>
+        <wp:anchor distT="0" distB="0" distL="114300" distR="114300" simplePos="0" relativeHeight="251658240" behindDoc="0" locked="0" layoutInCell="1" allowOverlap="1" wp14:anchorId="2085750F" wp14:editId="546EB7D5">
+          <wp:simplePos x="0" y="0"/>
+          <wp:positionH relativeFrom="margin">
+            <wp:posOffset>5824643</wp:posOffset>
+          </wp:positionH>
+          <wp:positionV relativeFrom="margin">
+            <wp:posOffset>-795867</wp:posOffset>
+          </wp:positionV>
+          <wp:extent cx="685800" cy="685800"/>
+          <wp:effectExtent l="0" t="0" r="0" b="0"/>
+          <wp:wrapSquare wrapText="bothSides"/>
+          <wp:docPr id="370069032" name="Picture 2" descr="A logo for a movie studio&#10;&#10;AI-generated content may be incorrect."/>
+          <wp:cNvGraphicFramePr>
+            <a:graphicFrameLocks xmlns:a="http://schemas.openxmlformats.org/drawingml/2006/main" noChangeAspect="1"/>
+          </wp:cNvGraphicFramePr>
+          <a:graphic xmlns:a="http://schemas.openxmlformats.org/drawingml/2006/main">
+            <a:graphicData uri="http://schemas.openxmlformats.org/drawingml/2006/picture">
+              <pic:pic xmlns:pic="http://schemas.openxmlformats.org/drawingml/2006/picture">
+                <pic:nvPicPr>
+                  <pic:cNvPr id="370069032" name="Picture 2" descr="A logo for a movie studio&#10;&#10;AI-generated content may be incorrect."/>
+                  <pic:cNvPicPr/>
+                </pic:nvPicPr>
+                <pic:blipFill>
+                  <a:blip r:embed="rId1">
+                    <a:extLst>
+                      <a:ext uri="{28A0092B-C50C-407E-A947-70E740481C1C}">
+                        <a14:useLocalDpi xmlns:a14="http://schemas.microsoft.com/office/drawing/2010/main" val="0"/>
+                      </a:ext>
+                    </a:extLst>
+                  </a:blip>
+                  <a:stretch>
+                    <a:fillRect/>
+                  </a:stretch>
+                </pic:blipFill>
+                <pic:spPr>
+                  <a:xfrm>
+                    <a:off x="0" y="0"/>
+                    <a:ext cx="685800" cy="685800"/>
+                  </a:xfrm>
+                  <a:prstGeom prst="rect">
+                    <a:avLst/>
+                  </a:prstGeom>
+                </pic:spPr>
+              </pic:pic>
+            </a:graphicData>
+          </a:graphic>
+          <wp14:sizeRelH relativeFrom="margin">
+            <wp14:pctWidth>0</wp14:pctWidth>
+          </wp14:sizeRelH>
+          <wp14:sizeRelV relativeFrom="margin">
+            <wp14:pctHeight>0</wp14:pctHeight>
+          </wp14:sizeRelV>
+        </wp:anchor>
+      </w:drawing>
+    </w:r>
+  </w:p>
+</w:hdr>
 </file>
 
 <file path=word/styles.xml><?xml version="1.0" encoding="utf-8"?>
@@ -437,7 +694,6 @@
     <w:next w:val="Normal"/>
     <w:link w:val="Heading2Char"/>
     <w:uiPriority w:val="9"/>
-    <w:semiHidden/>
     <w:unhideWhenUsed/>
     <w:qFormat/>
     <w:rsid w:val="009D1186"/>
@@ -652,7 +908,6 @@
     <w:basedOn w:val="DefaultParagraphFont"/>
     <w:link w:val="Heading2"/>
     <w:uiPriority w:val="9"/>
-    <w:semiHidden/>
     <w:rsid w:val="009D1186"/>
     <w:rPr>
       <w:rFonts w:asciiTheme="majorHAnsi" w:eastAsiaTheme="majorEastAsia" w:hAnsiTheme="majorHAnsi" w:cstheme="majorBidi"/>
@@ -924,6 +1179,48 @@
       <w:color w:val="0F4761" w:themeColor="accent1" w:themeShade="BF"/>
       <w:spacing w:val="5"/>
     </w:rPr>
+  </w:style>
+  <w:style w:type="paragraph" w:styleId="Header">
+    <w:name w:val="header"/>
+    <w:basedOn w:val="Normal"/>
+    <w:link w:val="HeaderChar"/>
+    <w:uiPriority w:val="99"/>
+    <w:unhideWhenUsed/>
+    <w:rsid w:val="00717F5F"/>
+    <w:pPr>
+      <w:tabs>
+        <w:tab w:val="center" w:pos="4680"/>
+        <w:tab w:val="right" w:pos="9360"/>
+      </w:tabs>
+    </w:pPr>
+  </w:style>
+  <w:style w:type="character" w:customStyle="1" w:styleId="HeaderChar">
+    <w:name w:val="Header Char"/>
+    <w:basedOn w:val="DefaultParagraphFont"/>
+    <w:link w:val="Header"/>
+    <w:uiPriority w:val="99"/>
+    <w:rsid w:val="00717F5F"/>
+  </w:style>
+  <w:style w:type="paragraph" w:styleId="Footer">
+    <w:name w:val="footer"/>
+    <w:basedOn w:val="Normal"/>
+    <w:link w:val="FooterChar"/>
+    <w:uiPriority w:val="99"/>
+    <w:unhideWhenUsed/>
+    <w:rsid w:val="00717F5F"/>
+    <w:pPr>
+      <w:tabs>
+        <w:tab w:val="center" w:pos="4680"/>
+        <w:tab w:val="right" w:pos="9360"/>
+      </w:tabs>
+    </w:pPr>
+  </w:style>
+  <w:style w:type="character" w:customStyle="1" w:styleId="FooterChar">
+    <w:name w:val="Footer Char"/>
+    <w:basedOn w:val="DefaultParagraphFont"/>
+    <w:link w:val="Footer"/>
+    <w:uiPriority w:val="99"/>
+    <w:rsid w:val="00717F5F"/>
   </w:style>
 </w:styles>
 </file>

</xml_diff>

<commit_message>
[DOCGEN] merge structure: plot + character lists
</commit_message>
<xml_diff>
--- a/sample_files/template/MovieScriptSummaryTemplate.docx
+++ b/sample_files/template/MovieScriptSummaryTemplate.docx
@@ -16,6 +16,37 @@
       </w:r>
     </w:p>
     <w:p>
+      <w:r>
+        <w:t xml:space="preserve">Author: </w:t>
+      </w:r>
+      <w:proofErr w:type="gramStart"/>
+      <w:r>
+        <w:t>{{ author</w:t>
+      </w:r>
+      <w:proofErr w:type="gramEnd"/>
+      <w:r>
+        <w:t xml:space="preserve"> }}</w:t>
+      </w:r>
+    </w:p>
+    <w:p>
+      <w:r>
+        <w:t xml:space="preserve">Genre: </w:t>
+      </w:r>
+      <w:proofErr w:type="gramStart"/>
+      <w:r>
+        <w:t>{{ genre</w:t>
+      </w:r>
+      <w:proofErr w:type="gramEnd"/>
+      <w:r>
+        <w:t xml:space="preserve"> }}</w:t>
+      </w:r>
+    </w:p>
+    <w:p>
+      <w:r>
+        <w:t>Date written: {{ date_written}}</w:t>
+      </w:r>
+    </w:p>
+    <w:p>
       <w:pPr>
         <w:pStyle w:val="Heading2"/>
       </w:pPr>
@@ -44,13 +75,77 @@
     <w:p>
       <w:proofErr w:type="gramStart"/>
       <w:r>
-        <w:t>{{ character</w:t>
+        <w:t xml:space="preserve">{{ </w:t>
+      </w:r>
+      <w:proofErr w:type="spellStart"/>
+      <w:r>
+        <w:t>character</w:t>
       </w:r>
       <w:proofErr w:type="gramEnd"/>
       <w:r>
+        <w:t>_lists</w:t>
+      </w:r>
+      <w:proofErr w:type="spellEnd"/>
+      <w:r>
         <w:t xml:space="preserve"> }}</w:t>
       </w:r>
     </w:p>
+    <w:p>
+      <w:proofErr w:type="gramStart"/>
+      <w:r>
+        <w:t>{{ character_lists</w:t>
+      </w:r>
+      <w:r>
+        <w:t>.name</w:t>
+      </w:r>
+      <w:proofErr w:type="gramEnd"/>
+      <w:r>
+        <w:t xml:space="preserve"> }}</w:t>
+      </w:r>
+    </w:p>
+    <w:p>
+      <w:proofErr w:type="gramStart"/>
+      <w:r>
+        <w:t xml:space="preserve">{{ </w:t>
+      </w:r>
+      <w:proofErr w:type="spellStart"/>
+      <w:r>
+        <w:t>character</w:t>
+      </w:r>
+      <w:proofErr w:type="gramEnd"/>
+      <w:r>
+        <w:t>_lists</w:t>
+      </w:r>
+      <w:r>
+        <w:t>.description</w:t>
+      </w:r>
+      <w:proofErr w:type="spellEnd"/>
+      <w:r>
+        <w:t xml:space="preserve"> }}</w:t>
+      </w:r>
+    </w:p>
+    <w:p>
+      <w:proofErr w:type="gramStart"/>
+      <w:r>
+        <w:t xml:space="preserve">{{ </w:t>
+      </w:r>
+      <w:proofErr w:type="spellStart"/>
+      <w:r>
+        <w:t>character</w:t>
+      </w:r>
+      <w:proofErr w:type="gramEnd"/>
+      <w:r>
+        <w:t>_li</w:t>
+      </w:r>
+      <w:r>
+        <w:t>sts.suggested_actors</w:t>
+      </w:r>
+      <w:proofErr w:type="spellEnd"/>
+      <w:r>
+        <w:t xml:space="preserve"> }}</w:t>
+      </w:r>
+    </w:p>
+    <w:p/>
     <w:p>
       <w:pPr>
         <w:pStyle w:val="Heading2"/>
@@ -98,10 +193,7 @@
     <w:p>
       <w:proofErr w:type="gramStart"/>
       <w:r>
-        <w:t xml:space="preserve">{{ </w:t>
-      </w:r>
-      <w:r>
-        <w:t>director</w:t>
+        <w:t>{{ director</w:t>
       </w:r>
       <w:proofErr w:type="gramEnd"/>
       <w:r>
@@ -119,10 +211,7 @@
     <w:p>
       <w:proofErr w:type="gramStart"/>
       <w:r>
-        <w:t xml:space="preserve">{{ </w:t>
-      </w:r>
-      <w:r>
-        <w:t>producer</w:t>
+        <w:t>{{ producer</w:t>
       </w:r>
       <w:proofErr w:type="gramEnd"/>
       <w:r>
@@ -139,13 +228,7 @@
     </w:p>
     <w:p>
       <w:r>
-        <w:t xml:space="preserve">{{ </w:t>
-      </w:r>
-      <w:r>
-        <w:t>writer</w:t>
-      </w:r>
-      <w:r>
-        <w:t xml:space="preserve"> }}</w:t>
+        <w:t>{{ writer }}</w:t>
       </w:r>
     </w:p>
     <w:p/>

</xml_diff>

<commit_message>
[DOCGEN] merge structure: directors
</commit_message>
<xml_diff>
--- a/sample_files/template/MovieScriptSummaryTemplate.docx
+++ b/sample_files/template/MovieScriptSummaryTemplate.docx
@@ -6,44 +6,31 @@
       <w:pPr>
         <w:pStyle w:val="Heading1"/>
       </w:pPr>
-      <w:proofErr w:type="gramStart"/>
-      <w:r>
-        <w:t>{{ title</w:t>
-      </w:r>
-      <w:proofErr w:type="gramEnd"/>
-      <w:r>
-        <w:t xml:space="preserve"> }}</w:t>
-      </w:r>
-    </w:p>
-    <w:p>
-      <w:r>
-        <w:t xml:space="preserve">Author: </w:t>
-      </w:r>
-      <w:proofErr w:type="gramStart"/>
-      <w:r>
-        <w:t>{{ author</w:t>
-      </w:r>
-      <w:proofErr w:type="gramEnd"/>
-      <w:r>
-        <w:t xml:space="preserve"> }}</w:t>
-      </w:r>
-    </w:p>
-    <w:p>
-      <w:r>
-        <w:t xml:space="preserve">Genre: </w:t>
-      </w:r>
-      <w:proofErr w:type="gramStart"/>
-      <w:r>
-        <w:t>{{ genre</w:t>
-      </w:r>
-      <w:proofErr w:type="gramEnd"/>
-      <w:r>
-        <w:t xml:space="preserve"> }}</w:t>
-      </w:r>
-    </w:p>
-    <w:p>
-      <w:r>
-        <w:t>Date written: {{ date_written}}</w:t>
+      <w:r>
+        <w:t>{{ title }}</w:t>
+      </w:r>
+    </w:p>
+    <w:p>
+      <w:r>
+        <w:t>Author: {{ author }}</w:t>
+      </w:r>
+    </w:p>
+    <w:p>
+      <w:r>
+        <w:t>Genre: {{ genre }}</w:t>
+      </w:r>
+    </w:p>
+    <w:p>
+      <w:r>
+        <w:t xml:space="preserve">Date written: {{ </w:t>
+      </w:r>
+      <w:proofErr w:type="spellStart"/>
+      <w:r>
+        <w:t>date_written</w:t>
+      </w:r>
+      <w:proofErr w:type="spellEnd"/>
+      <w:r>
+        <w:t>}}</w:t>
       </w:r>
     </w:p>
     <w:p>
@@ -55,13 +42,8 @@
       </w:r>
     </w:p>
     <w:p>
-      <w:proofErr w:type="gramStart"/>
-      <w:r>
-        <w:t>{{ summary</w:t>
-      </w:r>
-      <w:proofErr w:type="gramEnd"/>
-      <w:r>
-        <w:t xml:space="preserve"> }}</w:t>
+      <w:r>
+        <w:t>{{ summary }}</w:t>
       </w:r>
     </w:p>
     <w:p>
@@ -73,7 +55,6 @@
       </w:r>
     </w:p>
     <w:p>
-      <w:proofErr w:type="gramStart"/>
       <w:r>
         <w:t xml:space="preserve">{{ </w:t>
       </w:r>
@@ -81,7 +62,6 @@
       <w:r>
         <w:t>character</w:t>
       </w:r>
-      <w:proofErr w:type="gramEnd"/>
       <w:r>
         <w:t>_lists</w:t>
       </w:r>
@@ -91,30 +71,23 @@
       </w:r>
     </w:p>
     <w:p>
-      <w:proofErr w:type="gramStart"/>
       <w:r>
         <w:t>{{ character_lists</w:t>
       </w:r>
       <w:r>
         <w:t>.name</w:t>
       </w:r>
-      <w:proofErr w:type="gramEnd"/>
       <w:r>
         <w:t xml:space="preserve"> }}</w:t>
       </w:r>
     </w:p>
     <w:p>
-      <w:proofErr w:type="gramStart"/>
       <w:r>
         <w:t xml:space="preserve">{{ </w:t>
       </w:r>
       <w:proofErr w:type="spellStart"/>
       <w:r>
-        <w:t>character</w:t>
-      </w:r>
-      <w:proofErr w:type="gramEnd"/>
-      <w:r>
-        <w:t>_lists</w:t>
+        <w:t>character_lists</w:t>
       </w:r>
       <w:r>
         <w:t>.description</w:t>
@@ -125,17 +98,12 @@
       </w:r>
     </w:p>
     <w:p>
-      <w:proofErr w:type="gramStart"/>
       <w:r>
         <w:t xml:space="preserve">{{ </w:t>
       </w:r>
       <w:proofErr w:type="spellStart"/>
       <w:r>
-        <w:t>character</w:t>
-      </w:r>
-      <w:proofErr w:type="gramEnd"/>
-      <w:r>
-        <w:t>_li</w:t>
+        <w:t>character_li</w:t>
       </w:r>
       <w:r>
         <w:t>sts.suggested_actors</w:t>
@@ -155,15 +123,44 @@
       </w:r>
     </w:p>
     <w:p>
-      <w:proofErr w:type="gramStart"/>
       <w:r>
         <w:t>{{ location</w:t>
       </w:r>
-      <w:proofErr w:type="gramEnd"/>
+      <w:r>
+        <w:t>s</w:t>
+      </w:r>
       <w:r>
         <w:t xml:space="preserve"> }}</w:t>
       </w:r>
     </w:p>
+    <w:p>
+      <w:r>
+        <w:t>{{ locations</w:t>
+      </w:r>
+      <w:r>
+        <w:t>.name</w:t>
+      </w:r>
+      <w:r>
+        <w:t xml:space="preserve"> }}</w:t>
+      </w:r>
+    </w:p>
+    <w:p>
+      <w:r>
+        <w:t xml:space="preserve">{{ </w:t>
+      </w:r>
+      <w:proofErr w:type="spellStart"/>
+      <w:r>
+        <w:t>locations</w:t>
+      </w:r>
+      <w:r>
+        <w:t>.description</w:t>
+      </w:r>
+      <w:proofErr w:type="spellEnd"/>
+      <w:r>
+        <w:t xml:space="preserve"> }}</w:t>
+      </w:r>
+    </w:p>
+    <w:p/>
     <w:p>
       <w:pPr>
         <w:pStyle w:val="Heading2"/>
@@ -173,15 +170,29 @@
       </w:r>
     </w:p>
     <w:p>
-      <w:proofErr w:type="gramStart"/>
-      <w:r>
-        <w:t>{{ props</w:t>
-      </w:r>
-      <w:proofErr w:type="gramEnd"/>
+      <w:r>
+        <w:t>{{ props }}</w:t>
+      </w:r>
+    </w:p>
+    <w:p>
+      <w:r>
+        <w:t>{{ props.name }}</w:t>
+      </w:r>
+    </w:p>
+    <w:p>
+      <w:r>
+        <w:t xml:space="preserve">{{ </w:t>
+      </w:r>
+      <w:proofErr w:type="spellStart"/>
+      <w:r>
+        <w:t>props.description</w:t>
+      </w:r>
+      <w:proofErr w:type="spellEnd"/>
       <w:r>
         <w:t xml:space="preserve"> }}</w:t>
       </w:r>
     </w:p>
+    <w:p/>
     <w:p>
       <w:pPr>
         <w:pStyle w:val="Heading2"/>
@@ -191,15 +202,29 @@
       </w:r>
     </w:p>
     <w:p>
-      <w:proofErr w:type="gramStart"/>
-      <w:r>
-        <w:t>{{ director</w:t>
-      </w:r>
-      <w:proofErr w:type="gramEnd"/>
+      <w:r>
+        <w:t>{{ director }}</w:t>
+      </w:r>
+    </w:p>
+    <w:p>
+      <w:r>
+        <w:t>{{ director.name }}</w:t>
+      </w:r>
+    </w:p>
+    <w:p>
+      <w:r>
+        <w:t xml:space="preserve">{{ </w:t>
+      </w:r>
+      <w:proofErr w:type="spellStart"/>
+      <w:r>
+        <w:t>director.description</w:t>
+      </w:r>
+      <w:proofErr w:type="spellEnd"/>
       <w:r>
         <w:t xml:space="preserve"> }}</w:t>
       </w:r>
     </w:p>
+    <w:p/>
     <w:p>
       <w:pPr>
         <w:pStyle w:val="Heading2"/>
@@ -209,13 +234,8 @@
       </w:r>
     </w:p>
     <w:p>
-      <w:proofErr w:type="gramStart"/>
-      <w:r>
-        <w:t>{{ producer</w:t>
-      </w:r>
-      <w:proofErr w:type="gramEnd"/>
-      <w:r>
-        <w:t xml:space="preserve"> }}</w:t>
+      <w:r>
+        <w:t>{{ producer }}</w:t>
       </w:r>
     </w:p>
     <w:p>

</xml_diff>

<commit_message>
[DOCGEN] merge structure: producers
</commit_message>
<xml_diff>
--- a/sample_files/template/MovieScriptSummaryTemplate.docx
+++ b/sample_files/template/MovieScriptSummaryTemplate.docx
@@ -6,27 +6,56 @@
       <w:pPr>
         <w:pStyle w:val="Heading1"/>
       </w:pPr>
-      <w:r>
-        <w:t>{{ title }}</w:t>
-      </w:r>
-    </w:p>
-    <w:p>
-      <w:r>
-        <w:t>Author: {{ author }}</w:t>
-      </w:r>
-    </w:p>
-    <w:p>
-      <w:r>
-        <w:t>Genre: {{ genre }}</w:t>
-      </w:r>
-    </w:p>
-    <w:p>
-      <w:r>
-        <w:t xml:space="preserve">Date written: {{ </w:t>
+      <w:proofErr w:type="gramStart"/>
+      <w:r>
+        <w:t>{{ title</w:t>
+      </w:r>
+      <w:proofErr w:type="gramEnd"/>
+      <w:r>
+        <w:t xml:space="preserve"> }}</w:t>
+      </w:r>
+    </w:p>
+    <w:p>
+      <w:r>
+        <w:t xml:space="preserve">Author: </w:t>
+      </w:r>
+      <w:proofErr w:type="gramStart"/>
+      <w:r>
+        <w:t>{{ author</w:t>
+      </w:r>
+      <w:proofErr w:type="gramEnd"/>
+      <w:r>
+        <w:t xml:space="preserve"> }}</w:t>
+      </w:r>
+    </w:p>
+    <w:p>
+      <w:r>
+        <w:t xml:space="preserve">Genre: </w:t>
+      </w:r>
+      <w:proofErr w:type="gramStart"/>
+      <w:r>
+        <w:t>{{ genre</w:t>
+      </w:r>
+      <w:proofErr w:type="gramEnd"/>
+      <w:r>
+        <w:t xml:space="preserve"> }}</w:t>
+      </w:r>
+    </w:p>
+    <w:p>
+      <w:r>
+        <w:t xml:space="preserve">Date written: </w:t>
+      </w:r>
+      <w:proofErr w:type="gramStart"/>
+      <w:r>
+        <w:t xml:space="preserve">{{ </w:t>
       </w:r>
       <w:proofErr w:type="spellStart"/>
       <w:r>
-        <w:t>date_written</w:t>
+        <w:t>date</w:t>
+      </w:r>
+      <w:proofErr w:type="gramEnd"/>
+      <w:r>
+        <w:t>_written</w:t>
       </w:r>
       <w:proofErr w:type="spellEnd"/>
       <w:r>
@@ -42,8 +71,13 @@
       </w:r>
     </w:p>
     <w:p>
-      <w:r>
-        <w:t>{{ summary }}</w:t>
+      <w:proofErr w:type="gramStart"/>
+      <w:r>
+        <w:t>{{ summary</w:t>
+      </w:r>
+      <w:proofErr w:type="gramEnd"/>
+      <w:r>
+        <w:t xml:space="preserve"> }}</w:t>
       </w:r>
     </w:p>
     <w:p>
@@ -55,6 +89,7 @@
       </w:r>
     </w:p>
     <w:p>
+      <w:proofErr w:type="gramStart"/>
       <w:r>
         <w:t xml:space="preserve">{{ </w:t>
       </w:r>
@@ -62,6 +97,7 @@
       <w:r>
         <w:t>character</w:t>
       </w:r>
+      <w:proofErr w:type="gramEnd"/>
       <w:r>
         <w:t>_lists</w:t>
       </w:r>
@@ -71,23 +107,30 @@
       </w:r>
     </w:p>
     <w:p>
+      <w:proofErr w:type="gramStart"/>
       <w:r>
         <w:t>{{ character_lists</w:t>
       </w:r>
       <w:r>
         <w:t>.name</w:t>
       </w:r>
-      <w:r>
-        <w:t xml:space="preserve"> }}</w:t>
-      </w:r>
-    </w:p>
-    <w:p>
+      <w:proofErr w:type="gramEnd"/>
+      <w:r>
+        <w:t xml:space="preserve"> }}</w:t>
+      </w:r>
+    </w:p>
+    <w:p>
+      <w:proofErr w:type="gramStart"/>
       <w:r>
         <w:t xml:space="preserve">{{ </w:t>
       </w:r>
       <w:proofErr w:type="spellStart"/>
       <w:r>
-        <w:t>character_lists</w:t>
+        <w:t>character</w:t>
+      </w:r>
+      <w:proofErr w:type="gramEnd"/>
+      <w:r>
+        <w:t>_lists</w:t>
       </w:r>
       <w:r>
         <w:t>.description</w:t>
@@ -98,12 +141,17 @@
       </w:r>
     </w:p>
     <w:p>
+      <w:proofErr w:type="gramStart"/>
       <w:r>
         <w:t xml:space="preserve">{{ </w:t>
       </w:r>
       <w:proofErr w:type="spellStart"/>
       <w:r>
-        <w:t>character_li</w:t>
+        <w:t>character</w:t>
+      </w:r>
+      <w:proofErr w:type="gramEnd"/>
+      <w:r>
+        <w:t>_li</w:t>
       </w:r>
       <w:r>
         <w:t>sts.suggested_actors</w:t>
@@ -123,28 +171,33 @@
       </w:r>
     </w:p>
     <w:p>
+      <w:proofErr w:type="gramStart"/>
       <w:r>
         <w:t>{{ location</w:t>
       </w:r>
       <w:r>
         <w:t>s</w:t>
       </w:r>
-      <w:r>
-        <w:t xml:space="preserve"> }}</w:t>
-      </w:r>
-    </w:p>
-    <w:p>
+      <w:proofErr w:type="gramEnd"/>
+      <w:r>
+        <w:t xml:space="preserve"> }}</w:t>
+      </w:r>
+    </w:p>
+    <w:p>
+      <w:proofErr w:type="gramStart"/>
       <w:r>
         <w:t>{{ locations</w:t>
       </w:r>
       <w:r>
         <w:t>.name</w:t>
       </w:r>
-      <w:r>
-        <w:t xml:space="preserve"> }}</w:t>
-      </w:r>
-    </w:p>
-    <w:p>
+      <w:proofErr w:type="gramEnd"/>
+      <w:r>
+        <w:t xml:space="preserve"> }}</w:t>
+      </w:r>
+    </w:p>
+    <w:p>
+      <w:proofErr w:type="gramStart"/>
       <w:r>
         <w:t xml:space="preserve">{{ </w:t>
       </w:r>
@@ -152,6 +205,7 @@
       <w:r>
         <w:t>locations</w:t>
       </w:r>
+      <w:proofErr w:type="gramEnd"/>
       <w:r>
         <w:t>.description</w:t>
       </w:r>
@@ -170,22 +224,37 @@
       </w:r>
     </w:p>
     <w:p>
-      <w:r>
-        <w:t>{{ props }}</w:t>
-      </w:r>
-    </w:p>
-    <w:p>
-      <w:r>
-        <w:t>{{ props.name }}</w:t>
-      </w:r>
-    </w:p>
-    <w:p>
+      <w:proofErr w:type="gramStart"/>
+      <w:r>
+        <w:t>{{ props</w:t>
+      </w:r>
+      <w:proofErr w:type="gramEnd"/>
+      <w:r>
+        <w:t xml:space="preserve"> }}</w:t>
+      </w:r>
+    </w:p>
+    <w:p>
+      <w:proofErr w:type="gramStart"/>
+      <w:r>
+        <w:t>{{ props.name</w:t>
+      </w:r>
+      <w:proofErr w:type="gramEnd"/>
+      <w:r>
+        <w:t xml:space="preserve"> }}</w:t>
+      </w:r>
+    </w:p>
+    <w:p>
+      <w:proofErr w:type="gramStart"/>
       <w:r>
         <w:t xml:space="preserve">{{ </w:t>
       </w:r>
       <w:proofErr w:type="spellStart"/>
       <w:r>
-        <w:t>props.description</w:t>
+        <w:t>props</w:t>
+      </w:r>
+      <w:proofErr w:type="gramEnd"/>
+      <w:r>
+        <w:t>.description</w:t>
       </w:r>
       <w:proofErr w:type="spellEnd"/>
       <w:r>
@@ -202,22 +271,37 @@
       </w:r>
     </w:p>
     <w:p>
-      <w:r>
-        <w:t>{{ director }}</w:t>
-      </w:r>
-    </w:p>
-    <w:p>
-      <w:r>
-        <w:t>{{ director.name }}</w:t>
-      </w:r>
-    </w:p>
-    <w:p>
+      <w:proofErr w:type="gramStart"/>
+      <w:r>
+        <w:t>{{ director</w:t>
+      </w:r>
+      <w:proofErr w:type="gramEnd"/>
+      <w:r>
+        <w:t xml:space="preserve"> }}</w:t>
+      </w:r>
+    </w:p>
+    <w:p>
+      <w:proofErr w:type="gramStart"/>
+      <w:r>
+        <w:t>{{ director.name</w:t>
+      </w:r>
+      <w:proofErr w:type="gramEnd"/>
+      <w:r>
+        <w:t xml:space="preserve"> }}</w:t>
+      </w:r>
+    </w:p>
+    <w:p>
+      <w:proofErr w:type="gramStart"/>
       <w:r>
         <w:t xml:space="preserve">{{ </w:t>
       </w:r>
       <w:proofErr w:type="spellStart"/>
       <w:r>
-        <w:t>director.description</w:t>
+        <w:t>director</w:t>
+      </w:r>
+      <w:proofErr w:type="gramEnd"/>
+      <w:r>
+        <w:t>.description</w:t>
       </w:r>
       <w:proofErr w:type="spellEnd"/>
       <w:r>
@@ -234,10 +318,44 @@
       </w:r>
     </w:p>
     <w:p>
-      <w:r>
-        <w:t>{{ producer }}</w:t>
-      </w:r>
-    </w:p>
+      <w:proofErr w:type="gramStart"/>
+      <w:r>
+        <w:t>{{ producer</w:t>
+      </w:r>
+      <w:proofErr w:type="gramEnd"/>
+      <w:r>
+        <w:t xml:space="preserve"> }}</w:t>
+      </w:r>
+    </w:p>
+    <w:p>
+      <w:proofErr w:type="gramStart"/>
+      <w:r>
+        <w:t>{{ producer.name</w:t>
+      </w:r>
+      <w:proofErr w:type="gramEnd"/>
+      <w:r>
+        <w:t xml:space="preserve"> }}</w:t>
+      </w:r>
+    </w:p>
+    <w:p>
+      <w:proofErr w:type="gramStart"/>
+      <w:r>
+        <w:t xml:space="preserve">{{ </w:t>
+      </w:r>
+      <w:proofErr w:type="spellStart"/>
+      <w:r>
+        <w:t>producer</w:t>
+      </w:r>
+      <w:proofErr w:type="gramEnd"/>
+      <w:r>
+        <w:t>.description</w:t>
+      </w:r>
+      <w:proofErr w:type="spellEnd"/>
+      <w:r>
+        <w:t xml:space="preserve"> }}</w:t>
+      </w:r>
+    </w:p>
+    <w:p/>
     <w:p>
       <w:pPr>
         <w:pStyle w:val="Heading2"/>

</xml_diff>

<commit_message>
[DOCGEN][WIP] merge structure: writter and full data
</commit_message>
<xml_diff>
--- a/sample_files/template/MovieScriptSummaryTemplate.docx
+++ b/sample_files/template/MovieScriptSummaryTemplate.docx
@@ -365,10 +365,160 @@
       </w:r>
     </w:p>
     <w:p>
-      <w:r>
-        <w:t>{{ writer }}</w:t>
-      </w:r>
-    </w:p>
+      <w:proofErr w:type="gramStart"/>
+      <w:r>
+        <w:t xml:space="preserve">{{ </w:t>
+      </w:r>
+      <w:proofErr w:type="spellStart"/>
+      <w:r>
+        <w:t>screen</w:t>
+      </w:r>
+      <w:proofErr w:type="gramEnd"/>
+      <w:r>
+        <w:t>_writer</w:t>
+      </w:r>
+      <w:proofErr w:type="spellEnd"/>
+      <w:r>
+        <w:t xml:space="preserve"> </w:t>
+      </w:r>
+      <w:r>
+        <w:t>}}</w:t>
+      </w:r>
+    </w:p>
+    <w:p>
+      <w:proofErr w:type="gramStart"/>
+      <w:r>
+        <w:lastRenderedPageBreak/>
+        <w:t xml:space="preserve">{{ </w:t>
+      </w:r>
+      <w:r>
+        <w:t>screen_writer</w:t>
+      </w:r>
+      <w:r>
+        <w:t>.</w:t>
+      </w:r>
+      <w:r>
+        <w:t>name</w:t>
+      </w:r>
+      <w:proofErr w:type="gramEnd"/>
+      <w:r>
+        <w:t xml:space="preserve"> </w:t>
+      </w:r>
+      <w:r>
+        <w:t>}}</w:t>
+      </w:r>
+    </w:p>
+    <w:p>
+      <w:proofErr w:type="gramStart"/>
+      <w:r>
+        <w:t xml:space="preserve">{{ </w:t>
+      </w:r>
+      <w:proofErr w:type="spellStart"/>
+      <w:r>
+        <w:t>screen</w:t>
+      </w:r>
+      <w:proofErr w:type="gramEnd"/>
+      <w:r>
+        <w:t>_writer</w:t>
+      </w:r>
+      <w:r>
+        <w:t>.</w:t>
+      </w:r>
+      <w:r>
+        <w:t>other_scripts</w:t>
+      </w:r>
+      <w:proofErr w:type="spellEnd"/>
+      <w:r>
+        <w:t xml:space="preserve"> </w:t>
+      </w:r>
+      <w:r>
+        <w:t>}}</w:t>
+      </w:r>
+    </w:p>
+    <w:p>
+      <w:proofErr w:type="gramStart"/>
+      <w:r>
+        <w:t xml:space="preserve">{{ </w:t>
+      </w:r>
+      <w:proofErr w:type="spellStart"/>
+      <w:r>
+        <w:t>screen</w:t>
+      </w:r>
+      <w:proofErr w:type="gramEnd"/>
+      <w:r>
+        <w:t>_writer</w:t>
+      </w:r>
+      <w:r>
+        <w:t>.</w:t>
+      </w:r>
+      <w:r>
+        <w:t>accomplishments</w:t>
+      </w:r>
+      <w:proofErr w:type="spellEnd"/>
+      <w:r>
+        <w:t xml:space="preserve"> </w:t>
+      </w:r>
+      <w:r>
+        <w:t>}}</w:t>
+      </w:r>
+    </w:p>
+    <w:p>
+      <w:proofErr w:type="gramStart"/>
+      <w:r>
+        <w:t xml:space="preserve">{{ </w:t>
+      </w:r>
+      <w:proofErr w:type="spellStart"/>
+      <w:r>
+        <w:t>screen</w:t>
+      </w:r>
+      <w:proofErr w:type="gramEnd"/>
+      <w:r>
+        <w:t>_writer</w:t>
+      </w:r>
+      <w:r>
+        <w:t>.</w:t>
+      </w:r>
+      <w:r>
+        <w:t>produced_movies</w:t>
+      </w:r>
+      <w:proofErr w:type="spellEnd"/>
+      <w:r>
+        <w:t xml:space="preserve"> </w:t>
+      </w:r>
+      <w:r>
+        <w:t>}}</w:t>
+      </w:r>
+    </w:p>
+    <w:p>
+      <w:proofErr w:type="gramStart"/>
+      <w:r>
+        <w:t xml:space="preserve">{{ </w:t>
+      </w:r>
+      <w:proofErr w:type="spellStart"/>
+      <w:r>
+        <w:t>screen</w:t>
+      </w:r>
+      <w:proofErr w:type="gramEnd"/>
+      <w:r>
+        <w:t>_writer</w:t>
+      </w:r>
+      <w:r>
+        <w:t>.</w:t>
+      </w:r>
+      <w:r>
+        <w:t>companies_worked_with</w:t>
+      </w:r>
+      <w:proofErr w:type="spellEnd"/>
+      <w:r>
+        <w:t xml:space="preserve"> </w:t>
+      </w:r>
+      <w:r>
+        <w:t>}}</w:t>
+      </w:r>
+    </w:p>
+    <w:p/>
+    <w:p/>
+    <w:p/>
     <w:p/>
     <w:p/>
     <w:p/>

</xml_diff>

<commit_message>
[MERGE]: setting up merge
</commit_message>
<xml_diff>
--- a/sample_files/template/MovieScriptSummaryTemplate.docx
+++ b/sample_files/template/MovieScriptSummaryTemplate.docx
@@ -8,41 +8,68 @@
       </w:pPr>
       <w:proofErr w:type="gramStart"/>
       <w:r>
-        <w:t>{{ title</w:t>
-      </w:r>
-      <w:proofErr w:type="gramEnd"/>
+        <w:t xml:space="preserve">{{ </w:t>
+      </w:r>
+      <w:proofErr w:type="spellStart"/>
+      <w:r>
+        <w:t>script</w:t>
+      </w:r>
+      <w:proofErr w:type="gramEnd"/>
+      <w:r>
+        <w:t>.</w:t>
+      </w:r>
+      <w:r>
+        <w:t>title</w:t>
+      </w:r>
+      <w:proofErr w:type="spellEnd"/>
       <w:r>
         <w:t xml:space="preserve"> }}</w:t>
       </w:r>
     </w:p>
     <w:p>
       <w:r>
-        <w:t xml:space="preserve">Author: </w:t>
-      </w:r>
-      <w:proofErr w:type="gramStart"/>
-      <w:r>
-        <w:t>{{ author</w:t>
-      </w:r>
-      <w:proofErr w:type="gramEnd"/>
+        <w:t>Author: {{</w:t>
+      </w:r>
+      <w:proofErr w:type="spellStart"/>
+      <w:proofErr w:type="gramStart"/>
+      <w:r>
+        <w:t>script.</w:t>
+      </w:r>
+      <w:r>
+        <w:t>author</w:t>
+      </w:r>
+      <w:proofErr w:type="spellEnd"/>
+      <w:proofErr w:type="gramEnd"/>
+      <w:r>
+        <w:t>}}</w:t>
+      </w:r>
+    </w:p>
+    <w:p>
+      <w:r>
+        <w:t xml:space="preserve">Genre: </w:t>
+      </w:r>
+      <w:proofErr w:type="gramStart"/>
+      <w:r>
+        <w:t xml:space="preserve">{{ </w:t>
+      </w:r>
+      <w:proofErr w:type="spellStart"/>
+      <w:r>
+        <w:t>script</w:t>
+      </w:r>
+      <w:proofErr w:type="gramEnd"/>
+      <w:r>
+        <w:t>.</w:t>
+      </w:r>
+      <w:r>
+        <w:t>genre</w:t>
+      </w:r>
+      <w:proofErr w:type="spellEnd"/>
       <w:r>
         <w:t xml:space="preserve"> }}</w:t>
       </w:r>
     </w:p>
     <w:p>
       <w:r>
-        <w:t xml:space="preserve">Genre: </w:t>
-      </w:r>
-      <w:proofErr w:type="gramStart"/>
-      <w:r>
-        <w:t>{{ genre</w:t>
-      </w:r>
-      <w:proofErr w:type="gramEnd"/>
-      <w:r>
-        <w:t xml:space="preserve"> }}</w:t>
-      </w:r>
-    </w:p>
-    <w:p>
-      <w:r>
         <w:t xml:space="preserve">Date written: </w:t>
       </w:r>
       <w:proofErr w:type="gramStart"/>
@@ -51,11 +78,14 @@
       </w:r>
       <w:proofErr w:type="spellStart"/>
       <w:r>
-        <w:t>date</w:t>
-      </w:r>
-      <w:proofErr w:type="gramEnd"/>
-      <w:r>
-        <w:t>_written</w:t>
+        <w:t>script</w:t>
+      </w:r>
+      <w:proofErr w:type="gramEnd"/>
+      <w:r>
+        <w:t>.</w:t>
+      </w:r>
+      <w:r>
+        <w:t>date_written</w:t>
       </w:r>
       <w:proofErr w:type="spellEnd"/>
       <w:r>
@@ -73,9 +103,20 @@
     <w:p>
       <w:proofErr w:type="gramStart"/>
       <w:r>
-        <w:t>{{ summary</w:t>
-      </w:r>
-      <w:proofErr w:type="gramEnd"/>
+        <w:t xml:space="preserve">{{ </w:t>
+      </w:r>
+      <w:proofErr w:type="spellStart"/>
+      <w:r>
+        <w:t>script</w:t>
+      </w:r>
+      <w:proofErr w:type="gramEnd"/>
+      <w:r>
+        <w:t>.plot_</w:t>
+      </w:r>
+      <w:r>
+        <w:t>summary</w:t>
+      </w:r>
+      <w:proofErr w:type="spellEnd"/>
       <w:r>
         <w:t xml:space="preserve"> }}</w:t>
       </w:r>
@@ -85,9 +126,157 @@
         <w:pStyle w:val="Heading2"/>
       </w:pPr>
       <w:r>
-        <w:t>Character list</w:t>
-      </w:r>
-    </w:p>
+        <w:t>Main c</w:t>
+      </w:r>
+      <w:r>
+        <w:t>haracter list</w:t>
+      </w:r>
+    </w:p>
+    <w:tbl>
+      <w:tblPr>
+        <w:tblStyle w:val="TableGrid"/>
+        <w:tblW w:w="0" w:type="auto"/>
+        <w:tblLook w:val="04A0" w:firstRow="1" w:lastRow="0" w:firstColumn="1" w:lastColumn="0" w:noHBand="0" w:noVBand="1"/>
+      </w:tblPr>
+      <w:tblGrid>
+        <w:gridCol w:w="4675"/>
+        <w:gridCol w:w="4675"/>
+      </w:tblGrid>
+      <w:tr>
+        <w:tc>
+          <w:tcPr>
+            <w:tcW w:w="9350" w:type="dxa"/>
+            <w:gridSpan w:val="2"/>
+          </w:tcPr>
+          <w:p>
+            <w:r>
+              <w:t>{{</w:t>
+            </w:r>
+            <w:proofErr w:type="spellStart"/>
+            <w:r>
+              <w:t>tablerow</w:t>
+            </w:r>
+            <w:proofErr w:type="spellEnd"/>
+            <w:r>
+              <w:t xml:space="preserve"> actor in </w:t>
+            </w:r>
+            <w:proofErr w:type="spellStart"/>
+            <w:r>
+              <w:t>character_list</w:t>
+            </w:r>
+            <w:proofErr w:type="spellEnd"/>
+            <w:r>
+              <w:t>}}</w:t>
+            </w:r>
+          </w:p>
+        </w:tc>
+      </w:tr>
+      <w:tr>
+        <w:tc>
+          <w:tcPr>
+            <w:tcW w:w="4675" w:type="dxa"/>
+          </w:tcPr>
+          <w:p>
+            <w:r>
+              <w:t>{{actor.name}}</w:t>
+            </w:r>
+          </w:p>
+          <w:p>
+            <w:r>
+              <w:t>{{</w:t>
+            </w:r>
+            <w:proofErr w:type="spellStart"/>
+            <w:proofErr w:type="gramStart"/>
+            <w:r>
+              <w:t>actor.description</w:t>
+            </w:r>
+            <w:proofErr w:type="spellEnd"/>
+            <w:proofErr w:type="gramEnd"/>
+            <w:r>
+              <w:t>}}</w:t>
+            </w:r>
+          </w:p>
+        </w:tc>
+        <w:tc>
+          <w:tcPr>
+            <w:tcW w:w="4675" w:type="dxa"/>
+          </w:tcPr>
+          <w:p>
+            <w:r>
+              <w:t xml:space="preserve">{{for </w:t>
+            </w:r>
+            <w:proofErr w:type="spellStart"/>
+            <w:r>
+              <w:t>sug</w:t>
+            </w:r>
+            <w:proofErr w:type="spellEnd"/>
+            <w:r>
+              <w:t xml:space="preserve"> in </w:t>
+            </w:r>
+            <w:proofErr w:type="spellStart"/>
+            <w:proofErr w:type="gramStart"/>
+            <w:r>
+              <w:t>actors.suggested</w:t>
+            </w:r>
+            <w:proofErr w:type="gramEnd"/>
+            <w:r>
+              <w:t>_actors</w:t>
+            </w:r>
+            <w:proofErr w:type="spellEnd"/>
+            <w:r>
+              <w:t>}}</w:t>
+            </w:r>
+          </w:p>
+          <w:p>
+            <w:pPr>
+              <w:pStyle w:val="ListParagraph"/>
+              <w:numPr>
+                <w:ilvl w:val="0"/>
+                <w:numId w:val="1"/>
+              </w:numPr>
+            </w:pPr>
+            <w:r>
+              <w:t>{{sug}}</w:t>
+            </w:r>
+          </w:p>
+          <w:p>
+            <w:r>
+              <w:t>{{</w:t>
+            </w:r>
+            <w:proofErr w:type="spellStart"/>
+            <w:r>
+              <w:t>endfor</w:t>
+            </w:r>
+            <w:proofErr w:type="spellEnd"/>
+            <w:r>
+              <w:t>}}</w:t>
+            </w:r>
+          </w:p>
+        </w:tc>
+      </w:tr>
+      <w:tr>
+        <w:tc>
+          <w:tcPr>
+            <w:tcW w:w="9350" w:type="dxa"/>
+            <w:gridSpan w:val="2"/>
+          </w:tcPr>
+          <w:p>
+            <w:r>
+              <w:t>{{</w:t>
+            </w:r>
+            <w:proofErr w:type="spellStart"/>
+            <w:r>
+              <w:t>endtablerow</w:t>
+            </w:r>
+            <w:proofErr w:type="spellEnd"/>
+            <w:r>
+              <w:t>}}</w:t>
+            </w:r>
+          </w:p>
+        </w:tc>
+      </w:tr>
+    </w:tbl>
+    <w:p/>
     <w:p>
       <w:proofErr w:type="gramStart"/>
       <w:r>
@@ -109,10 +298,7 @@
     <w:p>
       <w:proofErr w:type="gramStart"/>
       <w:r>
-        <w:t>{{ character_lists</w:t>
-      </w:r>
-      <w:r>
-        <w:t>.name</w:t>
+        <w:t>{{ character_lists.name</w:t>
       </w:r>
       <w:proofErr w:type="gramEnd"/>
       <w:r>
@@ -130,10 +316,7 @@
       </w:r>
       <w:proofErr w:type="gramEnd"/>
       <w:r>
-        <w:t>_lists</w:t>
-      </w:r>
-      <w:r>
-        <w:t>.description</w:t>
+        <w:t>_lists.description</w:t>
       </w:r>
       <w:proofErr w:type="spellEnd"/>
       <w:r>
@@ -151,10 +334,7 @@
       </w:r>
       <w:proofErr w:type="gramEnd"/>
       <w:r>
-        <w:t>_li</w:t>
-      </w:r>
-      <w:r>
-        <w:t>sts.suggested_actors</w:t>
+        <w:t>_lists.suggested_actors</w:t>
       </w:r>
       <w:proofErr w:type="spellEnd"/>
       <w:r>
@@ -186,10 +366,7 @@
     <w:p>
       <w:proofErr w:type="gramStart"/>
       <w:r>
-        <w:t>{{ locations</w:t>
-      </w:r>
-      <w:r>
-        <w:t>.name</w:t>
+        <w:t>{{ locations.name</w:t>
       </w:r>
       <w:proofErr w:type="gramEnd"/>
       <w:r>
@@ -314,6 +491,7 @@
         <w:pStyle w:val="Heading2"/>
       </w:pPr>
       <w:r>
+        <w:lastRenderedPageBreak/>
         <w:t>Producer recommendations</w:t>
       </w:r>
     </w:p>
@@ -388,7 +566,6 @@
     <w:p>
       <w:proofErr w:type="gramStart"/>
       <w:r>
-        <w:lastRenderedPageBreak/>
         <w:t xml:space="preserve">{{ </w:t>
       </w:r>
       <w:r>
@@ -523,7 +700,7 @@
     <w:p/>
     <w:p/>
     <w:sectPr>
-      <w:headerReference w:type="default" r:id="rId6"/>
+      <w:headerReference w:type="default" r:id="rId7"/>
       <w:pgSz w:w="12240" w:h="15840"/>
       <w:pgMar w:top="1440" w:right="1440" w:bottom="1440" w:left="1440" w:header="720" w:footer="720" w:gutter="0"/>
       <w:cols w:space="720"/>
@@ -639,6 +816,127 @@
     </w:r>
   </w:p>
 </w:hdr>
+</file>
+
+<file path=word/numbering.xml><?xml version="1.0" encoding="utf-8"?>
+<w:numbering xmlns:wpc="http://schemas.microsoft.com/office/word/2010/wordprocessingCanvas" xmlns:cx="http://schemas.microsoft.com/office/drawing/2014/chartex" xmlns:cx1="http://schemas.microsoft.com/office/drawing/2015/9/8/chartex" xmlns:cx2="http://schemas.microsoft.com/office/drawing/2015/10/21/chartex" xmlns:cx3="http://schemas.microsoft.com/office/drawing/2016/5/9/chartex" xmlns:cx4="http://schemas.microsoft.com/office/drawing/2016/5/10/chartex" xmlns:cx5="http://schemas.microsoft.com/office/drawing/2016/5/11/chartex" xmlns:cx6="http://schemas.microsoft.com/office/drawing/2016/5/12/chartex" xmlns:cx7="http://schemas.microsoft.com/office/drawing/2016/5/13/chartex" xmlns:cx8="http://schemas.microsoft.com/office/drawing/2016/5/14/chartex" xmlns:mc="http://schemas.openxmlformats.org/markup-compatibility/2006" xmlns:aink="http://schemas.microsoft.com/office/drawing/2016/ink" xmlns:am3d="http://schemas.microsoft.com/office/drawing/2017/model3d" xmlns:o="urn:schemas-microsoft-com:office:office" xmlns:oel="http://schemas.microsoft.com/office/2019/extlst" xmlns:r="http://schemas.openxmlformats.org/officeDocument/2006/relationships" xmlns:m="http://schemas.openxmlformats.org/officeDocument/2006/math" xmlns:v="urn:schemas-microsoft-com:vml" xmlns:wp14="http://schemas.microsoft.com/office/word/2010/wordprocessingDrawing" xmlns:wp="http://schemas.openxmlformats.org/drawingml/2006/wordprocessingDrawing" xmlns:w10="urn:schemas-microsoft-com:office:word" xmlns:w="http://schemas.openxmlformats.org/wordprocessingml/2006/main" xmlns:w14="http://schemas.microsoft.com/office/word/2010/wordml" xmlns:w15="http://schemas.microsoft.com/office/word/2012/wordml" xmlns:w16cex="http://schemas.microsoft.com/office/word/2018/wordml/cex" xmlns:w16cid="http://schemas.microsoft.com/office/word/2016/wordml/cid" xmlns:w16="http://schemas.microsoft.com/office/word/2018/wordml" xmlns:w16du="http://schemas.microsoft.com/office/word/2023/wordml/word16du" xmlns:w16sdtdh="http://schemas.microsoft.com/office/word/2020/wordml/sdtdatahash" xmlns:w16sdtfl="http://schemas.microsoft.com/office/word/2024/wordml/sdtformatlock" xmlns:w16se="http://schemas.microsoft.com/office/word/2015/wordml/symex" xmlns:wpg="http://schemas.microsoft.com/office/word/2010/wordprocessingGroup" xmlns:wpi="http://schemas.microsoft.com/office/word/2010/wordprocessingInk" xmlns:wne="http://schemas.microsoft.com/office/word/2006/wordml" xmlns:wps="http://schemas.microsoft.com/office/word/2010/wordprocessingShape" mc:Ignorable="w14 w15 w16se w16cid w16 w16cex w16sdtdh w16sdtfl w16du wp14">
+  <w:abstractNum w:abstractNumId="0" w15:restartNumberingAfterBreak="0">
+    <w:nsid w:val="34694EDA"/>
+    <w:multiLevelType w:val="hybridMultilevel"/>
+    <w:tmpl w:val="8EAAB650"/>
+    <w:lvl w:ilvl="0" w:tplc="04090001">
+      <w:start w:val="1"/>
+      <w:numFmt w:val="bullet"/>
+      <w:lvlText w:val=""/>
+      <w:lvlJc w:val="left"/>
+      <w:pPr>
+        <w:ind w:left="720" w:hanging="360"/>
+      </w:pPr>
+      <w:rPr>
+        <w:rFonts w:ascii="Symbol" w:hAnsi="Symbol" w:hint="default"/>
+      </w:rPr>
+    </w:lvl>
+    <w:lvl w:ilvl="1" w:tplc="04090003" w:tentative="1">
+      <w:start w:val="1"/>
+      <w:numFmt w:val="bullet"/>
+      <w:lvlText w:val="o"/>
+      <w:lvlJc w:val="left"/>
+      <w:pPr>
+        <w:ind w:left="1440" w:hanging="360"/>
+      </w:pPr>
+      <w:rPr>
+        <w:rFonts w:ascii="Courier New" w:hAnsi="Courier New" w:cs="Courier New" w:hint="default"/>
+      </w:rPr>
+    </w:lvl>
+    <w:lvl w:ilvl="2" w:tplc="04090005" w:tentative="1">
+      <w:start w:val="1"/>
+      <w:numFmt w:val="bullet"/>
+      <w:lvlText w:val=""/>
+      <w:lvlJc w:val="left"/>
+      <w:pPr>
+        <w:ind w:left="2160" w:hanging="360"/>
+      </w:pPr>
+      <w:rPr>
+        <w:rFonts w:ascii="Wingdings" w:hAnsi="Wingdings" w:hint="default"/>
+      </w:rPr>
+    </w:lvl>
+    <w:lvl w:ilvl="3" w:tplc="04090001" w:tentative="1">
+      <w:start w:val="1"/>
+      <w:numFmt w:val="bullet"/>
+      <w:lvlText w:val=""/>
+      <w:lvlJc w:val="left"/>
+      <w:pPr>
+        <w:ind w:left="2880" w:hanging="360"/>
+      </w:pPr>
+      <w:rPr>
+        <w:rFonts w:ascii="Symbol" w:hAnsi="Symbol" w:hint="default"/>
+      </w:rPr>
+    </w:lvl>
+    <w:lvl w:ilvl="4" w:tplc="04090003" w:tentative="1">
+      <w:start w:val="1"/>
+      <w:numFmt w:val="bullet"/>
+      <w:lvlText w:val="o"/>
+      <w:lvlJc w:val="left"/>
+      <w:pPr>
+        <w:ind w:left="3600" w:hanging="360"/>
+      </w:pPr>
+      <w:rPr>
+        <w:rFonts w:ascii="Courier New" w:hAnsi="Courier New" w:cs="Courier New" w:hint="default"/>
+      </w:rPr>
+    </w:lvl>
+    <w:lvl w:ilvl="5" w:tplc="04090005" w:tentative="1">
+      <w:start w:val="1"/>
+      <w:numFmt w:val="bullet"/>
+      <w:lvlText w:val=""/>
+      <w:lvlJc w:val="left"/>
+      <w:pPr>
+        <w:ind w:left="4320" w:hanging="360"/>
+      </w:pPr>
+      <w:rPr>
+        <w:rFonts w:ascii="Wingdings" w:hAnsi="Wingdings" w:hint="default"/>
+      </w:rPr>
+    </w:lvl>
+    <w:lvl w:ilvl="6" w:tplc="04090001" w:tentative="1">
+      <w:start w:val="1"/>
+      <w:numFmt w:val="bullet"/>
+      <w:lvlText w:val=""/>
+      <w:lvlJc w:val="left"/>
+      <w:pPr>
+        <w:ind w:left="5040" w:hanging="360"/>
+      </w:pPr>
+      <w:rPr>
+        <w:rFonts w:ascii="Symbol" w:hAnsi="Symbol" w:hint="default"/>
+      </w:rPr>
+    </w:lvl>
+    <w:lvl w:ilvl="7" w:tplc="04090003" w:tentative="1">
+      <w:start w:val="1"/>
+      <w:numFmt w:val="bullet"/>
+      <w:lvlText w:val="o"/>
+      <w:lvlJc w:val="left"/>
+      <w:pPr>
+        <w:ind w:left="5760" w:hanging="360"/>
+      </w:pPr>
+      <w:rPr>
+        <w:rFonts w:ascii="Courier New" w:hAnsi="Courier New" w:cs="Courier New" w:hint="default"/>
+      </w:rPr>
+    </w:lvl>
+    <w:lvl w:ilvl="8" w:tplc="04090005" w:tentative="1">
+      <w:start w:val="1"/>
+      <w:numFmt w:val="bullet"/>
+      <w:lvlText w:val=""/>
+      <w:lvlJc w:val="left"/>
+      <w:pPr>
+        <w:ind w:left="6480" w:hanging="360"/>
+      </w:pPr>
+      <w:rPr>
+        <w:rFonts w:ascii="Wingdings" w:hAnsi="Wingdings" w:hint="default"/>
+      </w:rPr>
+    </w:lvl>
+  </w:abstractNum>
+  <w:num w:numId="1" w16cid:durableId="1242831073">
+    <w:abstractNumId w:val="0"/>
+  </w:num>
+</w:numbering>
 </file>
 
 <file path=word/styles.xml><?xml version="1.0" encoding="utf-8"?>
@@ -1593,6 +1891,22 @@
     <w:uiPriority w:val="99"/>
     <w:rsid w:val="00717F5F"/>
   </w:style>
+  <w:style w:type="table" w:styleId="TableGrid">
+    <w:name w:val="Table Grid"/>
+    <w:basedOn w:val="TableNormal"/>
+    <w:uiPriority w:val="39"/>
+    <w:rsid w:val="00C323F6"/>
+    <w:tblPr>
+      <w:tblBorders>
+        <w:top w:val="single" w:sz="4" w:space="0" w:color="auto"/>
+        <w:left w:val="single" w:sz="4" w:space="0" w:color="auto"/>
+        <w:bottom w:val="single" w:sz="4" w:space="0" w:color="auto"/>
+        <w:right w:val="single" w:sz="4" w:space="0" w:color="auto"/>
+        <w:insideH w:val="single" w:sz="4" w:space="0" w:color="auto"/>
+        <w:insideV w:val="single" w:sz="4" w:space="0" w:color="auto"/>
+      </w:tblBorders>
+    </w:tblPr>
+  </w:style>
 </w:styles>
 </file>
 
@@ -1889,4 +2203,24 @@
     </a:ext>
   </a:extLst>
 </a:theme>
+</file>
+
+<file path=word/webextensions/taskpanes.xml><?xml version="1.0" encoding="utf-8"?>
+<wetp:taskpanes xmlns:wetp="http://schemas.microsoft.com/office/webextensions/taskpanes/2010/11">
+  <wetp:taskpane dockstate="right" visibility="0" width="350" row="0">
+    <wetp:webextensionref xmlns:r="http://schemas.openxmlformats.org/officeDocument/2006/relationships" r:id="rId1"/>
+  </wetp:taskpane>
+</wetp:taskpanes>
+</file>
+
+<file path=word/webextensions/webextension1.xml><?xml version="1.0" encoding="utf-8"?>
+<we:webextension xmlns:we="http://schemas.microsoft.com/office/webextensions/webextension/2010/11" id="{59CABB12-1BE1-F64F-916A-DB98B088DFB7}">
+  <we:reference id="wa200007137" version="1.0.0.0" store="en-US" storeType="OMEX"/>
+  <we:alternateReferences>
+    <we:reference id="WA200007137" version="1.0.0.0" store="" storeType="OMEX"/>
+  </we:alternateReferences>
+  <we:properties/>
+  <we:bindings/>
+  <we:snapshot xmlns:r="http://schemas.openxmlformats.org/officeDocument/2006/relationships"/>
+</we:webextension>
 </file>
</xml_diff>

<commit_message>
[WIP][MERGE]: merge single doc
</commit_message>
<xml_diff>
--- a/sample_files/template/MovieScriptSummaryTemplate.docx
+++ b/sample_files/template/MovieScriptSummaryTemplate.docx
@@ -3,32 +3,26 @@
 <w:document xmlns:wpc="http://schemas.microsoft.com/office/word/2010/wordprocessingCanvas" xmlns:cx="http://schemas.microsoft.com/office/drawing/2014/chartex" xmlns:cx1="http://schemas.microsoft.com/office/drawing/2015/9/8/chartex" xmlns:cx2="http://schemas.microsoft.com/office/drawing/2015/10/21/chartex" xmlns:cx3="http://schemas.microsoft.com/office/drawing/2016/5/9/chartex" xmlns:cx4="http://schemas.microsoft.com/office/drawing/2016/5/10/chartex" xmlns:cx5="http://schemas.microsoft.com/office/drawing/2016/5/11/chartex" xmlns:cx6="http://schemas.microsoft.com/office/drawing/2016/5/12/chartex" xmlns:cx7="http://schemas.microsoft.com/office/drawing/2016/5/13/chartex" xmlns:cx8="http://schemas.microsoft.com/office/drawing/2016/5/14/chartex" xmlns:mc="http://schemas.openxmlformats.org/markup-compatibility/2006" xmlns:aink="http://schemas.microsoft.com/office/drawing/2016/ink" xmlns:am3d="http://schemas.microsoft.com/office/drawing/2017/model3d" xmlns:o="urn:schemas-microsoft-com:office:office" xmlns:oel="http://schemas.microsoft.com/office/2019/extlst" xmlns:r="http://schemas.openxmlformats.org/officeDocument/2006/relationships" xmlns:m="http://schemas.openxmlformats.org/officeDocument/2006/math" xmlns:v="urn:schemas-microsoft-com:vml" xmlns:wp14="http://schemas.microsoft.com/office/word/2010/wordprocessingDrawing" xmlns:wp="http://schemas.openxmlformats.org/drawingml/2006/wordprocessingDrawing" xmlns:w10="urn:schemas-microsoft-com:office:word" xmlns:w="http://schemas.openxmlformats.org/wordprocessingml/2006/main" xmlns:w14="http://schemas.microsoft.com/office/word/2010/wordml" xmlns:w15="http://schemas.microsoft.com/office/word/2012/wordml" xmlns:w16cex="http://schemas.microsoft.com/office/word/2018/wordml/cex" xmlns:w16cid="http://schemas.microsoft.com/office/word/2016/wordml/cid" xmlns:w16="http://schemas.microsoft.com/office/word/2018/wordml" xmlns:w16du="http://schemas.microsoft.com/office/word/2023/wordml/word16du" xmlns:w16sdtdh="http://schemas.microsoft.com/office/word/2020/wordml/sdtdatahash" xmlns:w16sdtfl="http://schemas.microsoft.com/office/word/2024/wordml/sdtformatlock" xmlns:w16se="http://schemas.microsoft.com/office/word/2015/wordml/symex" xmlns:wpg="http://schemas.microsoft.com/office/word/2010/wordprocessingGroup" xmlns:wpi="http://schemas.microsoft.com/office/word/2010/wordprocessingInk" xmlns:wne="http://schemas.microsoft.com/office/word/2006/wordml" xmlns:wps="http://schemas.microsoft.com/office/word/2010/wordprocessingShape" mc:Ignorable="w14 w15 w16se w16cid w16 w16cex w16sdtdh w16sdtfl w16du wp14">
   <w:body>
     <w:p>
-      <w:pPr>
-        <w:pStyle w:val="Heading1"/>
-      </w:pPr>
+      <w:r>
+        <w:t>{{</w:t>
+      </w:r>
+      <w:proofErr w:type="spellStart"/>
       <w:proofErr w:type="gramStart"/>
       <w:r>
-        <w:t xml:space="preserve">{{ </w:t>
-      </w:r>
-      <w:proofErr w:type="spellStart"/>
-      <w:r>
-        <w:t>script</w:t>
-      </w:r>
+        <w:t>script.</w:t>
+      </w:r>
+      <w:r>
+        <w:t>title</w:t>
+      </w:r>
+      <w:proofErr w:type="spellEnd"/>
       <w:proofErr w:type="gramEnd"/>
       <w:r>
-        <w:t>.</w:t>
-      </w:r>
-      <w:r>
-        <w:t>title</w:t>
-      </w:r>
-      <w:proofErr w:type="spellEnd"/>
-      <w:r>
-        <w:t xml:space="preserve"> }}</w:t>
+        <w:t>}}</w:t>
       </w:r>
     </w:p>
     <w:p>
       <w:r>
-        <w:t>Author: {{</w:t>
+        <w:t>{{</w:t>
       </w:r>
       <w:proofErr w:type="spellStart"/>
       <w:proofErr w:type="gramStart"/>
@@ -46,46 +40,37 @@
     </w:p>
     <w:p>
       <w:r>
-        <w:t xml:space="preserve">Genre: </w:t>
-      </w:r>
+        <w:t>{{</w:t>
+      </w:r>
+      <w:proofErr w:type="spellStart"/>
       <w:proofErr w:type="gramStart"/>
       <w:r>
-        <w:t xml:space="preserve">{{ </w:t>
-      </w:r>
-      <w:proofErr w:type="spellStart"/>
-      <w:r>
-        <w:t>script</w:t>
-      </w:r>
+        <w:t>script.</w:t>
+      </w:r>
+      <w:r>
+        <w:t>genre</w:t>
+      </w:r>
+      <w:proofErr w:type="spellEnd"/>
       <w:proofErr w:type="gramEnd"/>
       <w:r>
-        <w:t>.</w:t>
-      </w:r>
-      <w:r>
-        <w:t>genre</w:t>
-      </w:r>
-      <w:proofErr w:type="spellEnd"/>
-      <w:r>
-        <w:t xml:space="preserve"> }}</w:t>
+        <w:t>}}</w:t>
       </w:r>
     </w:p>
     <w:p>
       <w:r>
-        <w:t xml:space="preserve">Date written: </w:t>
-      </w:r>
+        <w:t>{{</w:t>
+      </w:r>
+      <w:proofErr w:type="spellStart"/>
       <w:proofErr w:type="gramStart"/>
       <w:r>
-        <w:t xml:space="preserve">{{ </w:t>
-      </w:r>
-      <w:proofErr w:type="spellStart"/>
-      <w:r>
-        <w:t>script</w:t>
+        <w:t>script.</w:t>
+      </w:r>
+      <w:r>
+        <w:t>date</w:t>
       </w:r>
       <w:proofErr w:type="gramEnd"/>
       <w:r>
-        <w:t>.</w:t>
-      </w:r>
-      <w:r>
-        <w:t>date_written</w:t>
+        <w:t>_written</w:t>
       </w:r>
       <w:proofErr w:type="spellEnd"/>
       <w:r>
@@ -93,612 +78,47 @@
       </w:r>
     </w:p>
     <w:p>
-      <w:pPr>
-        <w:pStyle w:val="Heading2"/>
-      </w:pPr>
-      <w:r>
-        <w:t>Plot summary</w:t>
+      <w:r>
+        <w:t>{{</w:t>
+      </w:r>
+      <w:proofErr w:type="spellStart"/>
+      <w:proofErr w:type="gramStart"/>
+      <w:r>
+        <w:t>script.</w:t>
+      </w:r>
+      <w:r>
+        <w:t>date</w:t>
+      </w:r>
+      <w:proofErr w:type="gramEnd"/>
+      <w:r>
+        <w:t>_written_iso</w:t>
+      </w:r>
+      <w:proofErr w:type="spellEnd"/>
+      <w:r>
+        <w:t>}}</w:t>
       </w:r>
     </w:p>
     <w:p>
+      <w:r>
+        <w:t>{{</w:t>
+      </w:r>
+      <w:proofErr w:type="spellStart"/>
       <w:proofErr w:type="gramStart"/>
       <w:r>
-        <w:t xml:space="preserve">{{ </w:t>
-      </w:r>
-      <w:proofErr w:type="spellStart"/>
-      <w:r>
-        <w:t>script</w:t>
+        <w:t>script.</w:t>
+      </w:r>
+      <w:r>
+        <w:t>plot</w:t>
       </w:r>
       <w:proofErr w:type="gramEnd"/>
       <w:r>
-        <w:t>.plot_</w:t>
-      </w:r>
-      <w:r>
-        <w:t>summary</w:t>
+        <w:t>_summary</w:t>
       </w:r>
       <w:proofErr w:type="spellEnd"/>
       <w:r>
-        <w:t xml:space="preserve"> }}</w:t>
+        <w:t>}}</w:t>
       </w:r>
     </w:p>
-    <w:p>
-      <w:pPr>
-        <w:pStyle w:val="Heading2"/>
-      </w:pPr>
-      <w:r>
-        <w:t>Main c</w:t>
-      </w:r>
-      <w:r>
-        <w:t>haracter list</w:t>
-      </w:r>
-    </w:p>
-    <w:tbl>
-      <w:tblPr>
-        <w:tblStyle w:val="TableGrid"/>
-        <w:tblW w:w="0" w:type="auto"/>
-        <w:tblLook w:val="04A0" w:firstRow="1" w:lastRow="0" w:firstColumn="1" w:lastColumn="0" w:noHBand="0" w:noVBand="1"/>
-      </w:tblPr>
-      <w:tblGrid>
-        <w:gridCol w:w="4675"/>
-        <w:gridCol w:w="4675"/>
-      </w:tblGrid>
-      <w:tr>
-        <w:tc>
-          <w:tcPr>
-            <w:tcW w:w="9350" w:type="dxa"/>
-            <w:gridSpan w:val="2"/>
-          </w:tcPr>
-          <w:p>
-            <w:r>
-              <w:t>{{</w:t>
-            </w:r>
-            <w:proofErr w:type="spellStart"/>
-            <w:r>
-              <w:t>tablerow</w:t>
-            </w:r>
-            <w:proofErr w:type="spellEnd"/>
-            <w:r>
-              <w:t xml:space="preserve"> actor in </w:t>
-            </w:r>
-            <w:proofErr w:type="spellStart"/>
-            <w:r>
-              <w:t>character_list</w:t>
-            </w:r>
-            <w:proofErr w:type="spellEnd"/>
-            <w:r>
-              <w:t>}}</w:t>
-            </w:r>
-          </w:p>
-        </w:tc>
-      </w:tr>
-      <w:tr>
-        <w:tc>
-          <w:tcPr>
-            <w:tcW w:w="4675" w:type="dxa"/>
-          </w:tcPr>
-          <w:p>
-            <w:r>
-              <w:t>{{actor.name}}</w:t>
-            </w:r>
-          </w:p>
-          <w:p>
-            <w:r>
-              <w:t>{{</w:t>
-            </w:r>
-            <w:proofErr w:type="spellStart"/>
-            <w:proofErr w:type="gramStart"/>
-            <w:r>
-              <w:t>actor.description</w:t>
-            </w:r>
-            <w:proofErr w:type="spellEnd"/>
-            <w:proofErr w:type="gramEnd"/>
-            <w:r>
-              <w:t>}}</w:t>
-            </w:r>
-          </w:p>
-        </w:tc>
-        <w:tc>
-          <w:tcPr>
-            <w:tcW w:w="4675" w:type="dxa"/>
-          </w:tcPr>
-          <w:p>
-            <w:r>
-              <w:t xml:space="preserve">{{for </w:t>
-            </w:r>
-            <w:proofErr w:type="spellStart"/>
-            <w:r>
-              <w:t>sug</w:t>
-            </w:r>
-            <w:proofErr w:type="spellEnd"/>
-            <w:r>
-              <w:t xml:space="preserve"> in </w:t>
-            </w:r>
-            <w:proofErr w:type="spellStart"/>
-            <w:proofErr w:type="gramStart"/>
-            <w:r>
-              <w:t>actors.suggested</w:t>
-            </w:r>
-            <w:proofErr w:type="gramEnd"/>
-            <w:r>
-              <w:t>_actors</w:t>
-            </w:r>
-            <w:proofErr w:type="spellEnd"/>
-            <w:r>
-              <w:t>}}</w:t>
-            </w:r>
-          </w:p>
-          <w:p>
-            <w:pPr>
-              <w:pStyle w:val="ListParagraph"/>
-              <w:numPr>
-                <w:ilvl w:val="0"/>
-                <w:numId w:val="1"/>
-              </w:numPr>
-            </w:pPr>
-            <w:r>
-              <w:t>{{sug}}</w:t>
-            </w:r>
-          </w:p>
-          <w:p>
-            <w:r>
-              <w:t>{{</w:t>
-            </w:r>
-            <w:proofErr w:type="spellStart"/>
-            <w:r>
-              <w:t>endfor</w:t>
-            </w:r>
-            <w:proofErr w:type="spellEnd"/>
-            <w:r>
-              <w:t>}}</w:t>
-            </w:r>
-          </w:p>
-        </w:tc>
-      </w:tr>
-      <w:tr>
-        <w:tc>
-          <w:tcPr>
-            <w:tcW w:w="9350" w:type="dxa"/>
-            <w:gridSpan w:val="2"/>
-          </w:tcPr>
-          <w:p>
-            <w:r>
-              <w:t>{{</w:t>
-            </w:r>
-            <w:proofErr w:type="spellStart"/>
-            <w:r>
-              <w:t>endtablerow</w:t>
-            </w:r>
-            <w:proofErr w:type="spellEnd"/>
-            <w:r>
-              <w:t>}}</w:t>
-            </w:r>
-          </w:p>
-        </w:tc>
-      </w:tr>
-    </w:tbl>
-    <w:p/>
-    <w:p>
-      <w:proofErr w:type="gramStart"/>
-      <w:r>
-        <w:t xml:space="preserve">{{ </w:t>
-      </w:r>
-      <w:proofErr w:type="spellStart"/>
-      <w:r>
-        <w:t>character</w:t>
-      </w:r>
-      <w:proofErr w:type="gramEnd"/>
-      <w:r>
-        <w:t>_lists</w:t>
-      </w:r>
-      <w:proofErr w:type="spellEnd"/>
-      <w:r>
-        <w:t xml:space="preserve"> }}</w:t>
-      </w:r>
-    </w:p>
-    <w:p>
-      <w:proofErr w:type="gramStart"/>
-      <w:r>
-        <w:t>{{ character_lists.name</w:t>
-      </w:r>
-      <w:proofErr w:type="gramEnd"/>
-      <w:r>
-        <w:t xml:space="preserve"> }}</w:t>
-      </w:r>
-    </w:p>
-    <w:p>
-      <w:proofErr w:type="gramStart"/>
-      <w:r>
-        <w:t xml:space="preserve">{{ </w:t>
-      </w:r>
-      <w:proofErr w:type="spellStart"/>
-      <w:r>
-        <w:t>character</w:t>
-      </w:r>
-      <w:proofErr w:type="gramEnd"/>
-      <w:r>
-        <w:t>_lists.description</w:t>
-      </w:r>
-      <w:proofErr w:type="spellEnd"/>
-      <w:r>
-        <w:t xml:space="preserve"> }}</w:t>
-      </w:r>
-    </w:p>
-    <w:p>
-      <w:proofErr w:type="gramStart"/>
-      <w:r>
-        <w:t xml:space="preserve">{{ </w:t>
-      </w:r>
-      <w:proofErr w:type="spellStart"/>
-      <w:r>
-        <w:t>character</w:t>
-      </w:r>
-      <w:proofErr w:type="gramEnd"/>
-      <w:r>
-        <w:t>_lists.suggested_actors</w:t>
-      </w:r>
-      <w:proofErr w:type="spellEnd"/>
-      <w:r>
-        <w:t xml:space="preserve"> }}</w:t>
-      </w:r>
-    </w:p>
-    <w:p/>
-    <w:p>
-      <w:pPr>
-        <w:pStyle w:val="Heading2"/>
-      </w:pPr>
-      <w:r>
-        <w:t>Location information</w:t>
-      </w:r>
-    </w:p>
-    <w:p>
-      <w:proofErr w:type="gramStart"/>
-      <w:r>
-        <w:t>{{ location</w:t>
-      </w:r>
-      <w:r>
-        <w:t>s</w:t>
-      </w:r>
-      <w:proofErr w:type="gramEnd"/>
-      <w:r>
-        <w:t xml:space="preserve"> }}</w:t>
-      </w:r>
-    </w:p>
-    <w:p>
-      <w:proofErr w:type="gramStart"/>
-      <w:r>
-        <w:t>{{ locations.name</w:t>
-      </w:r>
-      <w:proofErr w:type="gramEnd"/>
-      <w:r>
-        <w:t xml:space="preserve"> }}</w:t>
-      </w:r>
-    </w:p>
-    <w:p>
-      <w:proofErr w:type="gramStart"/>
-      <w:r>
-        <w:t xml:space="preserve">{{ </w:t>
-      </w:r>
-      <w:proofErr w:type="spellStart"/>
-      <w:r>
-        <w:t>locations</w:t>
-      </w:r>
-      <w:proofErr w:type="gramEnd"/>
-      <w:r>
-        <w:t>.description</w:t>
-      </w:r>
-      <w:proofErr w:type="spellEnd"/>
-      <w:r>
-        <w:t xml:space="preserve"> }}</w:t>
-      </w:r>
-    </w:p>
-    <w:p/>
-    <w:p>
-      <w:pPr>
-        <w:pStyle w:val="Heading2"/>
-      </w:pPr>
-      <w:r>
-        <w:t>Prop list</w:t>
-      </w:r>
-    </w:p>
-    <w:p>
-      <w:proofErr w:type="gramStart"/>
-      <w:r>
-        <w:t>{{ props</w:t>
-      </w:r>
-      <w:proofErr w:type="gramEnd"/>
-      <w:r>
-        <w:t xml:space="preserve"> }}</w:t>
-      </w:r>
-    </w:p>
-    <w:p>
-      <w:proofErr w:type="gramStart"/>
-      <w:r>
-        <w:t>{{ props.name</w:t>
-      </w:r>
-      <w:proofErr w:type="gramEnd"/>
-      <w:r>
-        <w:t xml:space="preserve"> }}</w:t>
-      </w:r>
-    </w:p>
-    <w:p>
-      <w:proofErr w:type="gramStart"/>
-      <w:r>
-        <w:t xml:space="preserve">{{ </w:t>
-      </w:r>
-      <w:proofErr w:type="spellStart"/>
-      <w:r>
-        <w:t>props</w:t>
-      </w:r>
-      <w:proofErr w:type="gramEnd"/>
-      <w:r>
-        <w:t>.description</w:t>
-      </w:r>
-      <w:proofErr w:type="spellEnd"/>
-      <w:r>
-        <w:t xml:space="preserve"> }}</w:t>
-      </w:r>
-    </w:p>
-    <w:p/>
-    <w:p>
-      <w:pPr>
-        <w:pStyle w:val="Heading2"/>
-      </w:pPr>
-      <w:r>
-        <w:t>Director recommendations</w:t>
-      </w:r>
-    </w:p>
-    <w:p>
-      <w:proofErr w:type="gramStart"/>
-      <w:r>
-        <w:t>{{ director</w:t>
-      </w:r>
-      <w:proofErr w:type="gramEnd"/>
-      <w:r>
-        <w:t xml:space="preserve"> }}</w:t>
-      </w:r>
-    </w:p>
-    <w:p>
-      <w:proofErr w:type="gramStart"/>
-      <w:r>
-        <w:t>{{ director.name</w:t>
-      </w:r>
-      <w:proofErr w:type="gramEnd"/>
-      <w:r>
-        <w:t xml:space="preserve"> }}</w:t>
-      </w:r>
-    </w:p>
-    <w:p>
-      <w:proofErr w:type="gramStart"/>
-      <w:r>
-        <w:t xml:space="preserve">{{ </w:t>
-      </w:r>
-      <w:proofErr w:type="spellStart"/>
-      <w:r>
-        <w:t>director</w:t>
-      </w:r>
-      <w:proofErr w:type="gramEnd"/>
-      <w:r>
-        <w:t>.description</w:t>
-      </w:r>
-      <w:proofErr w:type="spellEnd"/>
-      <w:r>
-        <w:t xml:space="preserve"> }}</w:t>
-      </w:r>
-    </w:p>
-    <w:p/>
-    <w:p>
-      <w:pPr>
-        <w:pStyle w:val="Heading2"/>
-      </w:pPr>
-      <w:r>
-        <w:lastRenderedPageBreak/>
-        <w:t>Producer recommendations</w:t>
-      </w:r>
-    </w:p>
-    <w:p>
-      <w:proofErr w:type="gramStart"/>
-      <w:r>
-        <w:t>{{ producer</w:t>
-      </w:r>
-      <w:proofErr w:type="gramEnd"/>
-      <w:r>
-        <w:t xml:space="preserve"> }}</w:t>
-      </w:r>
-    </w:p>
-    <w:p>
-      <w:proofErr w:type="gramStart"/>
-      <w:r>
-        <w:t>{{ producer.name</w:t>
-      </w:r>
-      <w:proofErr w:type="gramEnd"/>
-      <w:r>
-        <w:t xml:space="preserve"> }}</w:t>
-      </w:r>
-    </w:p>
-    <w:p>
-      <w:proofErr w:type="gramStart"/>
-      <w:r>
-        <w:t xml:space="preserve">{{ </w:t>
-      </w:r>
-      <w:proofErr w:type="spellStart"/>
-      <w:r>
-        <w:t>producer</w:t>
-      </w:r>
-      <w:proofErr w:type="gramEnd"/>
-      <w:r>
-        <w:t>.description</w:t>
-      </w:r>
-      <w:proofErr w:type="spellEnd"/>
-      <w:r>
-        <w:t xml:space="preserve"> }}</w:t>
-      </w:r>
-    </w:p>
-    <w:p/>
-    <w:p>
-      <w:pPr>
-        <w:pStyle w:val="Heading2"/>
-      </w:pPr>
-      <w:r>
-        <w:t>Screen writer information</w:t>
-      </w:r>
-    </w:p>
-    <w:p>
-      <w:proofErr w:type="gramStart"/>
-      <w:r>
-        <w:t xml:space="preserve">{{ </w:t>
-      </w:r>
-      <w:proofErr w:type="spellStart"/>
-      <w:r>
-        <w:t>screen</w:t>
-      </w:r>
-      <w:proofErr w:type="gramEnd"/>
-      <w:r>
-        <w:t>_writer</w:t>
-      </w:r>
-      <w:proofErr w:type="spellEnd"/>
-      <w:r>
-        <w:t xml:space="preserve"> </w:t>
-      </w:r>
-      <w:r>
-        <w:t>}}</w:t>
-      </w:r>
-    </w:p>
-    <w:p>
-      <w:proofErr w:type="gramStart"/>
-      <w:r>
-        <w:t xml:space="preserve">{{ </w:t>
-      </w:r>
-      <w:r>
-        <w:t>screen_writer</w:t>
-      </w:r>
-      <w:r>
-        <w:t>.</w:t>
-      </w:r>
-      <w:r>
-        <w:t>name</w:t>
-      </w:r>
-      <w:proofErr w:type="gramEnd"/>
-      <w:r>
-        <w:t xml:space="preserve"> </w:t>
-      </w:r>
-      <w:r>
-        <w:t>}}</w:t>
-      </w:r>
-    </w:p>
-    <w:p>
-      <w:proofErr w:type="gramStart"/>
-      <w:r>
-        <w:t xml:space="preserve">{{ </w:t>
-      </w:r>
-      <w:proofErr w:type="spellStart"/>
-      <w:r>
-        <w:t>screen</w:t>
-      </w:r>
-      <w:proofErr w:type="gramEnd"/>
-      <w:r>
-        <w:t>_writer</w:t>
-      </w:r>
-      <w:r>
-        <w:t>.</w:t>
-      </w:r>
-      <w:r>
-        <w:t>other_scripts</w:t>
-      </w:r>
-      <w:proofErr w:type="spellEnd"/>
-      <w:r>
-        <w:t xml:space="preserve"> </w:t>
-      </w:r>
-      <w:r>
-        <w:t>}}</w:t>
-      </w:r>
-    </w:p>
-    <w:p>
-      <w:proofErr w:type="gramStart"/>
-      <w:r>
-        <w:t xml:space="preserve">{{ </w:t>
-      </w:r>
-      <w:proofErr w:type="spellStart"/>
-      <w:r>
-        <w:t>screen</w:t>
-      </w:r>
-      <w:proofErr w:type="gramEnd"/>
-      <w:r>
-        <w:t>_writer</w:t>
-      </w:r>
-      <w:r>
-        <w:t>.</w:t>
-      </w:r>
-      <w:r>
-        <w:t>accomplishments</w:t>
-      </w:r>
-      <w:proofErr w:type="spellEnd"/>
-      <w:r>
-        <w:t xml:space="preserve"> </w:t>
-      </w:r>
-      <w:r>
-        <w:t>}}</w:t>
-      </w:r>
-    </w:p>
-    <w:p>
-      <w:proofErr w:type="gramStart"/>
-      <w:r>
-        <w:t xml:space="preserve">{{ </w:t>
-      </w:r>
-      <w:proofErr w:type="spellStart"/>
-      <w:r>
-        <w:t>screen</w:t>
-      </w:r>
-      <w:proofErr w:type="gramEnd"/>
-      <w:r>
-        <w:t>_writer</w:t>
-      </w:r>
-      <w:r>
-        <w:t>.</w:t>
-      </w:r>
-      <w:r>
-        <w:t>produced_movies</w:t>
-      </w:r>
-      <w:proofErr w:type="spellEnd"/>
-      <w:r>
-        <w:t xml:space="preserve"> </w:t>
-      </w:r>
-      <w:r>
-        <w:t>}}</w:t>
-      </w:r>
-    </w:p>
-    <w:p>
-      <w:proofErr w:type="gramStart"/>
-      <w:r>
-        <w:t xml:space="preserve">{{ </w:t>
-      </w:r>
-      <w:proofErr w:type="spellStart"/>
-      <w:r>
-        <w:t>screen</w:t>
-      </w:r>
-      <w:proofErr w:type="gramEnd"/>
-      <w:r>
-        <w:t>_writer</w:t>
-      </w:r>
-      <w:r>
-        <w:t>.</w:t>
-      </w:r>
-      <w:r>
-        <w:t>companies_worked_with</w:t>
-      </w:r>
-      <w:proofErr w:type="spellEnd"/>
-      <w:r>
-        <w:t xml:space="preserve"> </w:t>
-      </w:r>
-      <w:r>
-        <w:t>}}</w:t>
-      </w:r>
-    </w:p>
-    <w:p/>
-    <w:p/>
-    <w:p/>
-    <w:p/>
-    <w:p/>
-    <w:p/>
     <w:sectPr>
       <w:headerReference w:type="default" r:id="rId7"/>
       <w:pgSz w:w="12240" w:h="15840"/>

</xml_diff>

<commit_message>
[WIP][MERGE]: array items not working
</commit_message>
<xml_diff>
--- a/sample_files/template/MovieScriptSummaryTemplate.docx
+++ b/sample_files/template/MovieScriptSummaryTemplate.docx
@@ -3,16 +3,246 @@
 <w:document xmlns:wpc="http://schemas.microsoft.com/office/word/2010/wordprocessingCanvas" xmlns:cx="http://schemas.microsoft.com/office/drawing/2014/chartex" xmlns:cx1="http://schemas.microsoft.com/office/drawing/2015/9/8/chartex" xmlns:cx2="http://schemas.microsoft.com/office/drawing/2015/10/21/chartex" xmlns:cx3="http://schemas.microsoft.com/office/drawing/2016/5/9/chartex" xmlns:cx4="http://schemas.microsoft.com/office/drawing/2016/5/10/chartex" xmlns:cx5="http://schemas.microsoft.com/office/drawing/2016/5/11/chartex" xmlns:cx6="http://schemas.microsoft.com/office/drawing/2016/5/12/chartex" xmlns:cx7="http://schemas.microsoft.com/office/drawing/2016/5/13/chartex" xmlns:cx8="http://schemas.microsoft.com/office/drawing/2016/5/14/chartex" xmlns:mc="http://schemas.openxmlformats.org/markup-compatibility/2006" xmlns:aink="http://schemas.microsoft.com/office/drawing/2016/ink" xmlns:am3d="http://schemas.microsoft.com/office/drawing/2017/model3d" xmlns:o="urn:schemas-microsoft-com:office:office" xmlns:oel="http://schemas.microsoft.com/office/2019/extlst" xmlns:r="http://schemas.openxmlformats.org/officeDocument/2006/relationships" xmlns:m="http://schemas.openxmlformats.org/officeDocument/2006/math" xmlns:v="urn:schemas-microsoft-com:vml" xmlns:wp14="http://schemas.microsoft.com/office/word/2010/wordprocessingDrawing" xmlns:wp="http://schemas.openxmlformats.org/drawingml/2006/wordprocessingDrawing" xmlns:w10="urn:schemas-microsoft-com:office:word" xmlns:w="http://schemas.openxmlformats.org/wordprocessingml/2006/main" xmlns:w14="http://schemas.microsoft.com/office/word/2010/wordml" xmlns:w15="http://schemas.microsoft.com/office/word/2012/wordml" xmlns:w16cex="http://schemas.microsoft.com/office/word/2018/wordml/cex" xmlns:w16cid="http://schemas.microsoft.com/office/word/2016/wordml/cid" xmlns:w16="http://schemas.microsoft.com/office/word/2018/wordml" xmlns:w16du="http://schemas.microsoft.com/office/word/2023/wordml/word16du" xmlns:w16sdtdh="http://schemas.microsoft.com/office/word/2020/wordml/sdtdatahash" xmlns:w16sdtfl="http://schemas.microsoft.com/office/word/2024/wordml/sdtformatlock" xmlns:w16se="http://schemas.microsoft.com/office/word/2015/wordml/symex" xmlns:wpg="http://schemas.microsoft.com/office/word/2010/wordprocessingGroup" xmlns:wpi="http://schemas.microsoft.com/office/word/2010/wordprocessingInk" xmlns:wne="http://schemas.microsoft.com/office/word/2006/wordml" xmlns:wps="http://schemas.microsoft.com/office/word/2010/wordprocessingShape" mc:Ignorable="w14 w15 w16se w16cid w16 w16cex w16sdtdh w16sdtfl w16du wp14">
   <w:body>
     <w:p>
+      <w:pPr>
+        <w:pStyle w:val="Title"/>
+      </w:pPr>
       <w:r>
         <w:t>{{</w:t>
       </w:r>
       <w:proofErr w:type="spellStart"/>
       <w:proofErr w:type="gramStart"/>
       <w:r>
-        <w:t>script.</w:t>
+        <w:t>data</w:t>
+      </w:r>
+      <w:r>
+        <w:t>.</w:t>
+      </w:r>
+      <w:r>
+        <w:t>script</w:t>
+      </w:r>
+      <w:proofErr w:type="gramEnd"/>
+      <w:r>
+        <w:t>.</w:t>
       </w:r>
       <w:r>
         <w:t>title</w:t>
+      </w:r>
+      <w:proofErr w:type="spellEnd"/>
+      <w:r>
+        <w:t>}}</w:t>
+      </w:r>
+    </w:p>
+    <w:p>
+      <w:r>
+        <w:t xml:space="preserve">Author(s): </w:t>
+      </w:r>
+      <w:r>
+        <w:t>{{</w:t>
+      </w:r>
+      <w:proofErr w:type="spellStart"/>
+      <w:proofErr w:type="gramStart"/>
+      <w:r>
+        <w:t>data</w:t>
+      </w:r>
+      <w:r>
+        <w:t>.</w:t>
+      </w:r>
+      <w:r>
+        <w:t>script</w:t>
+      </w:r>
+      <w:proofErr w:type="gramEnd"/>
+      <w:r>
+        <w:t>.</w:t>
+      </w:r>
+      <w:r>
+        <w:t>author</w:t>
+      </w:r>
+      <w:proofErr w:type="spellEnd"/>
+      <w:r>
+        <w:t>}}</w:t>
+      </w:r>
+    </w:p>
+    <w:p>
+      <w:r>
+        <w:t xml:space="preserve">Genre: </w:t>
+      </w:r>
+      <w:r>
+        <w:t>{{</w:t>
+      </w:r>
+      <w:proofErr w:type="spellStart"/>
+      <w:proofErr w:type="gramStart"/>
+      <w:r>
+        <w:t>data</w:t>
+      </w:r>
+      <w:r>
+        <w:t>.</w:t>
+      </w:r>
+      <w:r>
+        <w:t>script</w:t>
+      </w:r>
+      <w:proofErr w:type="gramEnd"/>
+      <w:r>
+        <w:t>.</w:t>
+      </w:r>
+      <w:r>
+        <w:t>genre</w:t>
+      </w:r>
+      <w:proofErr w:type="spellEnd"/>
+      <w:r>
+        <w:t>}}</w:t>
+      </w:r>
+    </w:p>
+    <w:p>
+      <w:r>
+        <w:t xml:space="preserve">Date: </w:t>
+      </w:r>
+      <w:r>
+        <w:t>{{</w:t>
+      </w:r>
+      <w:proofErr w:type="spellStart"/>
+      <w:proofErr w:type="gramStart"/>
+      <w:r>
+        <w:t>data</w:t>
+      </w:r>
+      <w:r>
+        <w:t>.</w:t>
+      </w:r>
+      <w:r>
+        <w:t>script</w:t>
+      </w:r>
+      <w:proofErr w:type="gramEnd"/>
+      <w:r>
+        <w:t>.</w:t>
+      </w:r>
+      <w:r>
+        <w:t>date_written</w:t>
+      </w:r>
+      <w:proofErr w:type="spellEnd"/>
+      <w:r>
+        <w:t>}}</w:t>
+      </w:r>
+    </w:p>
+    <w:p>
+      <w:pPr>
+        <w:pStyle w:val="Heading2"/>
+      </w:pPr>
+      <w:r>
+        <w:t>Plot summary</w:t>
+      </w:r>
+    </w:p>
+    <w:p>
+      <w:r>
+        <w:t>{{</w:t>
+      </w:r>
+      <w:proofErr w:type="spellStart"/>
+      <w:proofErr w:type="gramStart"/>
+      <w:r>
+        <w:t>data</w:t>
+      </w:r>
+      <w:r>
+        <w:t>.</w:t>
+      </w:r>
+      <w:r>
+        <w:t>script</w:t>
+      </w:r>
+      <w:proofErr w:type="gramEnd"/>
+      <w:r>
+        <w:t>.</w:t>
+      </w:r>
+      <w:r>
+        <w:t>plot_summary</w:t>
+      </w:r>
+      <w:proofErr w:type="spellEnd"/>
+      <w:r>
+        <w:t>}}</w:t>
+      </w:r>
+    </w:p>
+    <w:p>
+      <w:pPr>
+        <w:pStyle w:val="Heading2"/>
+      </w:pPr>
+      <w:r>
+        <w:t>Locations</w:t>
+      </w:r>
+    </w:p>
+    <w:p>
+      <w:r>
+        <w:t>{{</w:t>
+      </w:r>
+      <w:r>
+        <w:t>for</w:t>
+      </w:r>
+      <w:r>
+        <w:t xml:space="preserve"> </w:t>
+      </w:r>
+      <w:r>
+        <w:t xml:space="preserve">item </w:t>
+      </w:r>
+      <w:r>
+        <w:t xml:space="preserve">in </w:t>
+      </w:r>
+      <w:proofErr w:type="spellStart"/>
+      <w:proofErr w:type="gramStart"/>
+      <w:r>
+        <w:t>data</w:t>
+      </w:r>
+      <w:r>
+        <w:t>.</w:t>
+      </w:r>
+      <w:r>
+        <w:t>script</w:t>
+      </w:r>
+      <w:proofErr w:type="gramEnd"/>
+      <w:r>
+        <w:t>.locations</w:t>
+      </w:r>
+      <w:proofErr w:type="spellEnd"/>
+      <w:r>
+        <w:t>}}</w:t>
+      </w:r>
+    </w:p>
+    <w:p>
+      <w:pPr>
+        <w:pStyle w:val="ListParagraph"/>
+        <w:numPr>
+          <w:ilvl w:val="0"/>
+          <w:numId w:val="2"/>
+        </w:numPr>
+      </w:pPr>
+      <w:r>
+        <w:rPr>
+          <w:b/>
+          <w:bCs/>
+        </w:rPr>
+        <w:t>{{</w:t>
+      </w:r>
+      <w:r>
+        <w:rPr>
+          <w:b/>
+          <w:bCs/>
+        </w:rPr>
+        <w:t>item</w:t>
+      </w:r>
+      <w:r>
+        <w:rPr>
+          <w:b/>
+          <w:bCs/>
+        </w:rPr>
+        <w:t>.name}}</w:t>
+      </w:r>
+      <w:r>
+        <w:t xml:space="preserve"> - </w:t>
+      </w:r>
+      <w:r>
+        <w:t>{{</w:t>
+      </w:r>
+      <w:proofErr w:type="spellStart"/>
+      <w:proofErr w:type="gramStart"/>
+      <w:r>
+        <w:t>item</w:t>
+      </w:r>
+      <w:r>
+        <w:t>.description</w:t>
       </w:r>
       <w:proofErr w:type="spellEnd"/>
       <w:proofErr w:type="gramEnd"/>
@@ -25,12 +255,77 @@
         <w:t>{{</w:t>
       </w:r>
       <w:proofErr w:type="spellStart"/>
+      <w:r>
+        <w:t>endfor</w:t>
+      </w:r>
+      <w:proofErr w:type="spellEnd"/>
+      <w:r>
+        <w:t>}}</w:t>
+      </w:r>
+    </w:p>
+    <w:p>
+      <w:pPr>
+        <w:pStyle w:val="Heading2"/>
+      </w:pPr>
+      <w:r>
+        <w:t>Props</w:t>
+      </w:r>
+    </w:p>
+    <w:p>
+      <w:r>
+        <w:t xml:space="preserve">{{for </w:t>
+      </w:r>
+      <w:r>
+        <w:t>item</w:t>
+      </w:r>
+      <w:r>
+        <w:t xml:space="preserve"> in </w:t>
+      </w:r>
+      <w:proofErr w:type="spellStart"/>
       <w:proofErr w:type="gramStart"/>
       <w:r>
-        <w:t>script.</w:t>
-      </w:r>
-      <w:r>
-        <w:t>author</w:t>
+        <w:t>data</w:t>
+      </w:r>
+      <w:r>
+        <w:t>.</w:t>
+      </w:r>
+      <w:r>
+        <w:t>script</w:t>
+      </w:r>
+      <w:proofErr w:type="gramEnd"/>
+      <w:r>
+        <w:t>.</w:t>
+      </w:r>
+      <w:r>
+        <w:t>props</w:t>
+      </w:r>
+      <w:proofErr w:type="spellEnd"/>
+      <w:r>
+        <w:t>}}</w:t>
+      </w:r>
+    </w:p>
+    <w:p>
+      <w:pPr>
+        <w:pStyle w:val="ListParagraph"/>
+        <w:numPr>
+          <w:ilvl w:val="0"/>
+          <w:numId w:val="2"/>
+        </w:numPr>
+      </w:pPr>
+      <w:r>
+        <w:rPr>
+          <w:b/>
+          <w:bCs/>
+        </w:rPr>
+        <w:t>{{item.name}}</w:t>
+      </w:r>
+      <w:r>
+        <w:t xml:space="preserve"> - {{</w:t>
+      </w:r>
+      <w:proofErr w:type="spellStart"/>
+      <w:proofErr w:type="gramStart"/>
+      <w:r>
+        <w:t>item.description</w:t>
       </w:r>
       <w:proofErr w:type="spellEnd"/>
       <w:proofErr w:type="gramEnd"/>
@@ -43,12 +338,91 @@
         <w:t>{{</w:t>
       </w:r>
       <w:proofErr w:type="spellStart"/>
+      <w:r>
+        <w:t>endfor</w:t>
+      </w:r>
+      <w:proofErr w:type="spellEnd"/>
+      <w:r>
+        <w:t>}}</w:t>
+      </w:r>
+    </w:p>
+    <w:p>
+      <w:pPr>
+        <w:pStyle w:val="Heading2"/>
+      </w:pPr>
+      <w:r>
+        <w:t>Character list</w:t>
+      </w:r>
+    </w:p>
+    <w:p>
+      <w:r>
+        <w:t xml:space="preserve">{{for </w:t>
+      </w:r>
+      <w:r>
+        <w:t xml:space="preserve">cl </w:t>
+      </w:r>
+      <w:r>
+        <w:t xml:space="preserve">in </w:t>
+      </w:r>
+      <w:proofErr w:type="spellStart"/>
       <w:proofErr w:type="gramStart"/>
       <w:r>
-        <w:t>script.</w:t>
-      </w:r>
-      <w:r>
-        <w:t>genre</w:t>
+        <w:t>data</w:t>
+      </w:r>
+      <w:r>
+        <w:t>.</w:t>
+      </w:r>
+      <w:r>
+        <w:t>character</w:t>
+      </w:r>
+      <w:proofErr w:type="gramEnd"/>
+      <w:r>
+        <w:t>_list</w:t>
+      </w:r>
+      <w:proofErr w:type="spellEnd"/>
+      <w:r>
+        <w:t>}}</w:t>
+      </w:r>
+    </w:p>
+    <w:p>
+      <w:pPr>
+        <w:pStyle w:val="ListParagraph"/>
+        <w:numPr>
+          <w:ilvl w:val="0"/>
+          <w:numId w:val="2"/>
+        </w:numPr>
+      </w:pPr>
+      <w:r>
+        <w:rPr>
+          <w:b/>
+          <w:bCs/>
+        </w:rPr>
+        <w:t>{{</w:t>
+      </w:r>
+      <w:r>
+        <w:rPr>
+          <w:b/>
+          <w:bCs/>
+        </w:rPr>
+        <w:t>cl</w:t>
+      </w:r>
+      <w:r>
+        <w:rPr>
+          <w:b/>
+          <w:bCs/>
+        </w:rPr>
+        <w:t>.name}}</w:t>
+      </w:r>
+      <w:r>
+        <w:t xml:space="preserve"> - {{</w:t>
+      </w:r>
+      <w:proofErr w:type="spellStart"/>
+      <w:proofErr w:type="gramStart"/>
+      <w:r>
+        <w:t>cl</w:t>
+      </w:r>
+      <w:r>
+        <w:t>.description</w:t>
       </w:r>
       <w:proofErr w:type="spellEnd"/>
       <w:proofErr w:type="gramEnd"/>
@@ -61,16 +435,8 @@
         <w:t>{{</w:t>
       </w:r>
       <w:proofErr w:type="spellStart"/>
-      <w:proofErr w:type="gramStart"/>
-      <w:r>
-        <w:t>script.</w:t>
-      </w:r>
-      <w:r>
-        <w:t>date</w:t>
-      </w:r>
-      <w:proofErr w:type="gramEnd"/>
-      <w:r>
-        <w:t>_written</w:t>
+      <w:r>
+        <w:t>endfor</w:t>
       </w:r>
       <w:proofErr w:type="spellEnd"/>
       <w:r>
@@ -78,43 +444,485 @@
       </w:r>
     </w:p>
     <w:p>
-      <w:r>
-        <w:t>{{</w:t>
+      <w:pPr>
+        <w:pStyle w:val="Heading2"/>
+      </w:pPr>
+      <w:r>
+        <w:t>Director</w:t>
+      </w:r>
+      <w:r>
+        <w:t xml:space="preserve"> suggestions</w:t>
+      </w:r>
+    </w:p>
+    <w:p>
+      <w:r>
+        <w:t xml:space="preserve">{{for item in </w:t>
       </w:r>
       <w:proofErr w:type="spellStart"/>
       <w:proofErr w:type="gramStart"/>
       <w:r>
-        <w:t>script.</w:t>
-      </w:r>
-      <w:r>
-        <w:t>date</w:t>
-      </w:r>
+        <w:t>data</w:t>
+      </w:r>
+      <w:r>
+        <w:t>.</w:t>
+      </w:r>
+      <w:r>
+        <w:t>directors</w:t>
+      </w:r>
+      <w:proofErr w:type="spellEnd"/>
       <w:proofErr w:type="gramEnd"/>
       <w:r>
-        <w:t>_written_iso</w:t>
-      </w:r>
-      <w:proofErr w:type="spellEnd"/>
-      <w:r>
-        <w:t>}}</w:t>
-      </w:r>
-    </w:p>
-    <w:p>
-      <w:r>
-        <w:t>{{</w:t>
+        <w:t>}}</w:t>
+      </w:r>
+    </w:p>
+    <w:p>
+      <w:pPr>
+        <w:pStyle w:val="ListParagraph"/>
+        <w:numPr>
+          <w:ilvl w:val="0"/>
+          <w:numId w:val="2"/>
+        </w:numPr>
+      </w:pPr>
+      <w:r>
+        <w:rPr>
+          <w:b/>
+          <w:bCs/>
+        </w:rPr>
+        <w:t>{{item.name}}</w:t>
+      </w:r>
+      <w:r>
+        <w:t xml:space="preserve"> - {{</w:t>
       </w:r>
       <w:proofErr w:type="spellStart"/>
       <w:proofErr w:type="gramStart"/>
       <w:r>
-        <w:t>script.</w:t>
-      </w:r>
-      <w:r>
-        <w:t>plot</w:t>
-      </w:r>
+        <w:t>item.description</w:t>
+      </w:r>
+      <w:proofErr w:type="spellEnd"/>
       <w:proofErr w:type="gramEnd"/>
       <w:r>
-        <w:t>_summary</w:t>
+        <w:t>}}</w:t>
+      </w:r>
+    </w:p>
+    <w:p>
+      <w:r>
+        <w:t>{{</w:t>
+      </w:r>
+      <w:proofErr w:type="spellStart"/>
+      <w:r>
+        <w:t>endfor</w:t>
       </w:r>
       <w:proofErr w:type="spellEnd"/>
+      <w:r>
+        <w:t>}}</w:t>
+      </w:r>
+    </w:p>
+    <w:p>
+      <w:pPr>
+        <w:pStyle w:val="Heading2"/>
+      </w:pPr>
+      <w:r>
+        <w:t>Producer</w:t>
+      </w:r>
+      <w:r>
+        <w:t xml:space="preserve"> suggestions</w:t>
+      </w:r>
+    </w:p>
+    <w:p>
+      <w:r>
+        <w:t xml:space="preserve">{{for item in </w:t>
+      </w:r>
+      <w:proofErr w:type="spellStart"/>
+      <w:proofErr w:type="gramStart"/>
+      <w:r>
+        <w:t>data</w:t>
+      </w:r>
+      <w:r>
+        <w:t>.</w:t>
+      </w:r>
+      <w:r>
+        <w:t>producers</w:t>
+      </w:r>
+      <w:proofErr w:type="spellEnd"/>
+      <w:proofErr w:type="gramEnd"/>
+      <w:r>
+        <w:t>}}</w:t>
+      </w:r>
+    </w:p>
+    <w:p>
+      <w:pPr>
+        <w:pStyle w:val="ListParagraph"/>
+        <w:numPr>
+          <w:ilvl w:val="0"/>
+          <w:numId w:val="2"/>
+        </w:numPr>
+      </w:pPr>
+      <w:r>
+        <w:rPr>
+          <w:b/>
+          <w:bCs/>
+        </w:rPr>
+        <w:t>{{item.name}}</w:t>
+      </w:r>
+      <w:r>
+        <w:t xml:space="preserve"> - {{</w:t>
+      </w:r>
+      <w:proofErr w:type="spellStart"/>
+      <w:proofErr w:type="gramStart"/>
+      <w:r>
+        <w:t>item.description</w:t>
+      </w:r>
+      <w:proofErr w:type="spellEnd"/>
+      <w:proofErr w:type="gramEnd"/>
+      <w:r>
+        <w:t>}}</w:t>
+      </w:r>
+    </w:p>
+    <w:p>
+      <w:r>
+        <w:t>{{</w:t>
+      </w:r>
+      <w:proofErr w:type="spellStart"/>
+      <w:r>
+        <w:t>endfor</w:t>
+      </w:r>
+      <w:proofErr w:type="spellEnd"/>
+      <w:r>
+        <w:t>}}</w:t>
+      </w:r>
+    </w:p>
+    <w:p>
+      <w:pPr>
+        <w:pStyle w:val="Heading2"/>
+      </w:pPr>
+      <w:r>
+        <w:t xml:space="preserve">About </w:t>
+      </w:r>
+      <w:r>
+        <w:t>{{</w:t>
+      </w:r>
+      <w:r>
+        <w:t>data</w:t>
+      </w:r>
+      <w:r>
+        <w:t>.</w:t>
+      </w:r>
+      <w:r>
+        <w:t>screen_writer</w:t>
+      </w:r>
+      <w:r>
+        <w:t>.</w:t>
+      </w:r>
+      <w:r>
+        <w:t>name</w:t>
+      </w:r>
+      <w:r>
+        <w:t>}}</w:t>
+      </w:r>
+    </w:p>
+    <w:p>
+      <w:pPr>
+        <w:rPr>
+          <w:rFonts w:ascii="Courier New" w:hAnsi="Courier New" w:cs="Courier New"/>
+        </w:rPr>
+      </w:pPr>
+      <w:proofErr w:type="gramStart"/>
+      <w:r>
+        <w:rPr>
+          <w:rFonts w:ascii="Courier New" w:hAnsi="Courier New" w:cs="Courier New"/>
+        </w:rPr>
+        <w:t>items :</w:t>
+      </w:r>
+      <w:proofErr w:type="gramEnd"/>
+      <w:r>
+        <w:rPr>
+          <w:rFonts w:ascii="Courier New" w:hAnsi="Courier New" w:cs="Courier New"/>
+        </w:rPr>
+        <w:t>: delimiter(</w:t>
+      </w:r>
+      <w:r>
+        <w:rPr>
+          <w:rFonts w:ascii="Courier New" w:hAnsi="Courier New" w:cs="Courier New"/>
+        </w:rPr>
+        <w:t>"</w:t>
+      </w:r>
+      <w:r>
+        <w:rPr>
+          <w:rFonts w:ascii="Courier New" w:hAnsi="Courier New" w:cs="Courier New"/>
+        </w:rPr>
+        <w:t>;</w:t>
+      </w:r>
+      <w:r>
+        <w:rPr>
+          <w:rFonts w:ascii="Courier New" w:hAnsi="Courier New" w:cs="Courier New"/>
+        </w:rPr>
+        <w:t>"</w:t>
+      </w:r>
+      <w:r>
+        <w:rPr>
+          <w:rFonts w:ascii="Courier New" w:hAnsi="Courier New" w:cs="Courier New"/>
+        </w:rPr>
+        <w:t>)}}</w:t>
+      </w:r>
+    </w:p>
+    <w:p>
+      <w:pPr>
+        <w:rPr>
+          <w:rFonts w:ascii="Courier New" w:hAnsi="Courier New" w:cs="Courier New"/>
+        </w:rPr>
+      </w:pPr>
+      <w:proofErr w:type="gramStart"/>
+      <w:r>
+        <w:rPr>
+          <w:rFonts w:ascii="Courier New" w:hAnsi="Courier New" w:cs="Courier New"/>
+        </w:rPr>
+        <w:t>data.screen</w:t>
+      </w:r>
+      <w:proofErr w:type="gramEnd"/>
+      <w:r>
+        <w:rPr>
+          <w:rFonts w:ascii="Courier New" w:hAnsi="Courier New" w:cs="Courier New"/>
+        </w:rPr>
+        <w:t>_writer</w:t>
+      </w:r>
+      <w:r>
+        <w:rPr>
+          <w:rFonts w:ascii="Courier New" w:hAnsi="Courier New" w:cs="Courier New"/>
+        </w:rPr>
+        <w:t>.</w:t>
+      </w:r>
+      <w:r>
+        <w:rPr>
+          <w:rFonts w:ascii="Courier New" w:hAnsi="Courier New" w:cs="Courier New"/>
+        </w:rPr>
+        <w:t>accomplishments</w:t>
+      </w:r>
+      <w:r>
+        <w:rPr>
+          <w:rFonts w:ascii="Courier New" w:hAnsi="Courier New" w:cs="Courier New"/>
+        </w:rPr>
+        <w:t>::delimiter(</w:t>
+      </w:r>
+      <w:r>
+        <w:rPr>
+          <w:rFonts w:ascii="Courier New" w:hAnsi="Courier New" w:cs="Courier New"/>
+        </w:rPr>
+        <w:t>"</w:t>
+      </w:r>
+      <w:r>
+        <w:rPr>
+          <w:rFonts w:ascii="Courier New" w:hAnsi="Courier New" w:cs="Courier New"/>
+        </w:rPr>
+        <w:t>,</w:t>
+      </w:r>
+      <w:r>
+        <w:rPr>
+          <w:rFonts w:ascii="Courier New" w:hAnsi="Courier New" w:cs="Courier New"/>
+        </w:rPr>
+        <w:t>"</w:t>
+      </w:r>
+      <w:r>
+        <w:rPr>
+          <w:rFonts w:ascii="Courier New" w:hAnsi="Courier New" w:cs="Courier New"/>
+        </w:rPr>
+        <w:t>)</w:t>
+      </w:r>
+      <w:r>
+        <w:rPr>
+          <w:rFonts w:ascii="Courier New" w:hAnsi="Courier New" w:cs="Courier New"/>
+        </w:rPr>
+        <w:t>}}</w:t>
+      </w:r>
+    </w:p>
+    <w:p>
+      <w:pPr>
+        <w:pStyle w:val="Heading3"/>
+      </w:pPr>
+      <w:r>
+        <w:t>Other scripts</w:t>
+      </w:r>
+    </w:p>
+    <w:p>
+      <w:proofErr w:type="spellStart"/>
+      <w:proofErr w:type="gramStart"/>
+      <w:r>
+        <w:t>data.screen</w:t>
+      </w:r>
+      <w:proofErr w:type="gramEnd"/>
+      <w:r>
+        <w:t>_writer.other_scripts</w:t>
+      </w:r>
+      <w:proofErr w:type="spellEnd"/>
+      <w:r>
+        <w:t xml:space="preserve"> </w:t>
+      </w:r>
+      <w:r>
+        <w:t>::</w:t>
+      </w:r>
+      <w:r>
+        <w:t xml:space="preserve"> </w:t>
+      </w:r>
+      <w:r>
+        <w:t>delimiter(</w:t>
+      </w:r>
+      <w:r>
+        <w:t>"</w:t>
+      </w:r>
+      <w:r>
+        <w:t>,</w:t>
+      </w:r>
+      <w:r>
+        <w:t>"</w:t>
+      </w:r>
+      <w:r>
+        <w:t>)</w:t>
+      </w:r>
+      <w:r>
+        <w:t>}}</w:t>
+      </w:r>
+    </w:p>
+    <w:p>
+      <w:pPr>
+        <w:pStyle w:val="Heading3"/>
+      </w:pPr>
+      <w:r>
+        <w:t>Produced movies</w:t>
+      </w:r>
+    </w:p>
+    <w:p>
+      <w:r>
+        <w:t xml:space="preserve">{{for </w:t>
+      </w:r>
+      <w:r>
+        <w:t>pm</w:t>
+      </w:r>
+      <w:r>
+        <w:t xml:space="preserve"> in </w:t>
+      </w:r>
+      <w:proofErr w:type="spellStart"/>
+      <w:proofErr w:type="gramStart"/>
+      <w:r>
+        <w:t>data.scree</w:t>
+      </w:r>
+      <w:r>
+        <w:t>n</w:t>
+      </w:r>
+      <w:proofErr w:type="gramEnd"/>
+      <w:r>
+        <w:t>_writer.</w:t>
+      </w:r>
+      <w:r>
+        <w:t>produced_movies</w:t>
+      </w:r>
+      <w:proofErr w:type="spellEnd"/>
+      <w:r>
+        <w:t>}}</w:t>
+      </w:r>
+    </w:p>
+    <w:p>
+      <w:pPr>
+        <w:pStyle w:val="ListParagraph"/>
+        <w:numPr>
+          <w:ilvl w:val="0"/>
+          <w:numId w:val="2"/>
+        </w:numPr>
+      </w:pPr>
+      <w:r>
+        <w:rPr>
+          <w:b/>
+          <w:bCs/>
+        </w:rPr>
+        <w:t>{{</w:t>
+      </w:r>
+      <w:proofErr w:type="spellStart"/>
+      <w:proofErr w:type="gramStart"/>
+      <w:r>
+        <w:rPr>
+          <w:b/>
+          <w:bCs/>
+        </w:rPr>
+        <w:t>pm.title</w:t>
+      </w:r>
+      <w:proofErr w:type="spellEnd"/>
+      <w:proofErr w:type="gramEnd"/>
+      <w:r>
+        <w:rPr>
+          <w:b/>
+          <w:bCs/>
+        </w:rPr>
+        <w:t>}}</w:t>
+      </w:r>
+      <w:r>
+        <w:t xml:space="preserve"> – {{</w:t>
+      </w:r>
+      <w:proofErr w:type="spellStart"/>
+      <w:r>
+        <w:t>pm.gross_revenue</w:t>
+      </w:r>
+      <w:proofErr w:type="spellEnd"/>
+      <w:r>
+        <w:t>}}</w:t>
+      </w:r>
+    </w:p>
+    <w:p>
+      <w:r>
+        <w:t>{{</w:t>
+      </w:r>
+      <w:proofErr w:type="spellStart"/>
+      <w:r>
+        <w:t>endfor</w:t>
+      </w:r>
+      <w:proofErr w:type="spellEnd"/>
+      <w:r>
+        <w:t>}}</w:t>
+      </w:r>
+    </w:p>
+    <w:p>
+      <w:pPr>
+        <w:pStyle w:val="Heading3"/>
+      </w:pPr>
+      <w:r>
+        <w:t>Companies worked with</w:t>
+      </w:r>
+    </w:p>
+    <w:p>
+      <w:proofErr w:type="spellStart"/>
+      <w:proofErr w:type="gramStart"/>
+      <w:r>
+        <w:t>data.screen</w:t>
+      </w:r>
+      <w:proofErr w:type="gramEnd"/>
+      <w:r>
+        <w:t>_writer.</w:t>
+      </w:r>
+      <w:r>
+        <w:t>companies_worked_with</w:t>
+      </w:r>
+      <w:proofErr w:type="spellEnd"/>
+      <w:r>
+        <w:t xml:space="preserve"> </w:t>
+      </w:r>
+      <w:r>
+        <w:t>::</w:t>
+      </w:r>
+      <w:r>
+        <w:t xml:space="preserve"> </w:t>
+      </w:r>
+      <w:r>
+        <w:t>delimiter(</w:t>
+      </w:r>
+      <w:r>
+        <w:t>"</w:t>
+      </w:r>
+      <w:r>
+        <w:t>,</w:t>
+      </w:r>
+      <w:r>
+        <w:t>"</w:t>
+      </w:r>
+      <w:r>
+        <w:t>)</w:t>
+      </w:r>
       <w:r>
         <w:t>}}</w:t>
       </w:r>
@@ -353,8 +1161,124 @@
       </w:rPr>
     </w:lvl>
   </w:abstractNum>
+  <w:abstractNum w:abstractNumId="1" w15:restartNumberingAfterBreak="0">
+    <w:nsid w:val="5E762BDE"/>
+    <w:multiLevelType w:val="hybridMultilevel"/>
+    <w:tmpl w:val="1A3CECB0"/>
+    <w:lvl w:ilvl="0" w:tplc="04090001">
+      <w:start w:val="1"/>
+      <w:numFmt w:val="bullet"/>
+      <w:lvlText w:val=""/>
+      <w:lvlJc w:val="left"/>
+      <w:pPr>
+        <w:ind w:left="720" w:hanging="360"/>
+      </w:pPr>
+      <w:rPr>
+        <w:rFonts w:ascii="Symbol" w:hAnsi="Symbol" w:hint="default"/>
+      </w:rPr>
+    </w:lvl>
+    <w:lvl w:ilvl="1" w:tplc="04090003">
+      <w:start w:val="1"/>
+      <w:numFmt w:val="bullet"/>
+      <w:lvlText w:val="o"/>
+      <w:lvlJc w:val="left"/>
+      <w:pPr>
+        <w:ind w:left="1440" w:hanging="360"/>
+      </w:pPr>
+      <w:rPr>
+        <w:rFonts w:ascii="Courier New" w:hAnsi="Courier New" w:cs="Courier New" w:hint="default"/>
+      </w:rPr>
+    </w:lvl>
+    <w:lvl w:ilvl="2" w:tplc="04090005" w:tentative="1">
+      <w:start w:val="1"/>
+      <w:numFmt w:val="bullet"/>
+      <w:lvlText w:val=""/>
+      <w:lvlJc w:val="left"/>
+      <w:pPr>
+        <w:ind w:left="2160" w:hanging="360"/>
+      </w:pPr>
+      <w:rPr>
+        <w:rFonts w:ascii="Wingdings" w:hAnsi="Wingdings" w:hint="default"/>
+      </w:rPr>
+    </w:lvl>
+    <w:lvl w:ilvl="3" w:tplc="04090001" w:tentative="1">
+      <w:start w:val="1"/>
+      <w:numFmt w:val="bullet"/>
+      <w:lvlText w:val=""/>
+      <w:lvlJc w:val="left"/>
+      <w:pPr>
+        <w:ind w:left="2880" w:hanging="360"/>
+      </w:pPr>
+      <w:rPr>
+        <w:rFonts w:ascii="Symbol" w:hAnsi="Symbol" w:hint="default"/>
+      </w:rPr>
+    </w:lvl>
+    <w:lvl w:ilvl="4" w:tplc="04090003" w:tentative="1">
+      <w:start w:val="1"/>
+      <w:numFmt w:val="bullet"/>
+      <w:lvlText w:val="o"/>
+      <w:lvlJc w:val="left"/>
+      <w:pPr>
+        <w:ind w:left="3600" w:hanging="360"/>
+      </w:pPr>
+      <w:rPr>
+        <w:rFonts w:ascii="Courier New" w:hAnsi="Courier New" w:cs="Courier New" w:hint="default"/>
+      </w:rPr>
+    </w:lvl>
+    <w:lvl w:ilvl="5" w:tplc="04090005" w:tentative="1">
+      <w:start w:val="1"/>
+      <w:numFmt w:val="bullet"/>
+      <w:lvlText w:val=""/>
+      <w:lvlJc w:val="left"/>
+      <w:pPr>
+        <w:ind w:left="4320" w:hanging="360"/>
+      </w:pPr>
+      <w:rPr>
+        <w:rFonts w:ascii="Wingdings" w:hAnsi="Wingdings" w:hint="default"/>
+      </w:rPr>
+    </w:lvl>
+    <w:lvl w:ilvl="6" w:tplc="04090001" w:tentative="1">
+      <w:start w:val="1"/>
+      <w:numFmt w:val="bullet"/>
+      <w:lvlText w:val=""/>
+      <w:lvlJc w:val="left"/>
+      <w:pPr>
+        <w:ind w:left="5040" w:hanging="360"/>
+      </w:pPr>
+      <w:rPr>
+        <w:rFonts w:ascii="Symbol" w:hAnsi="Symbol" w:hint="default"/>
+      </w:rPr>
+    </w:lvl>
+    <w:lvl w:ilvl="7" w:tplc="04090003" w:tentative="1">
+      <w:start w:val="1"/>
+      <w:numFmt w:val="bullet"/>
+      <w:lvlText w:val="o"/>
+      <w:lvlJc w:val="left"/>
+      <w:pPr>
+        <w:ind w:left="5760" w:hanging="360"/>
+      </w:pPr>
+      <w:rPr>
+        <w:rFonts w:ascii="Courier New" w:hAnsi="Courier New" w:cs="Courier New" w:hint="default"/>
+      </w:rPr>
+    </w:lvl>
+    <w:lvl w:ilvl="8" w:tplc="04090005" w:tentative="1">
+      <w:start w:val="1"/>
+      <w:numFmt w:val="bullet"/>
+      <w:lvlText w:val=""/>
+      <w:lvlJc w:val="left"/>
+      <w:pPr>
+        <w:ind w:left="6480" w:hanging="360"/>
+      </w:pPr>
+      <w:rPr>
+        <w:rFonts w:ascii="Wingdings" w:hAnsi="Wingdings" w:hint="default"/>
+      </w:rPr>
+    </w:lvl>
+  </w:abstractNum>
   <w:num w:numId="1" w16cid:durableId="1242831073">
     <w:abstractNumId w:val="0"/>
+  </w:num>
+  <w:num w:numId="2" w16cid:durableId="607200697">
+    <w:abstractNumId w:val="1"/>
   </w:num>
 </w:numbering>
 </file>
@@ -755,6 +1679,10 @@
   <w:style w:type="paragraph" w:default="1" w:styleId="Normal">
     <w:name w:val="Normal"/>
     <w:qFormat/>
+    <w:rsid w:val="00DE3634"/>
+    <w:rPr>
+      <w:sz w:val="20"/>
+    </w:rPr>
   </w:style>
   <w:style w:type="paragraph" w:styleId="Heading1">
     <w:name w:val="heading 1"/>
@@ -763,7 +1691,7 @@
     <w:link w:val="Heading1Char"/>
     <w:uiPriority w:val="9"/>
     <w:qFormat/>
-    <w:rsid w:val="009D1186"/>
+    <w:rsid w:val="00DE3634"/>
     <w:pPr>
       <w:keepNext/>
       <w:keepLines/>
@@ -773,7 +1701,7 @@
     <w:rPr>
       <w:rFonts w:asciiTheme="majorHAnsi" w:eastAsiaTheme="majorEastAsia" w:hAnsiTheme="majorHAnsi" w:cstheme="majorBidi"/>
       <w:color w:val="0F4761" w:themeColor="accent1" w:themeShade="BF"/>
-      <w:sz w:val="40"/>
+      <w:sz w:val="32"/>
       <w:szCs w:val="40"/>
     </w:rPr>
   </w:style>
@@ -785,7 +1713,7 @@
     <w:uiPriority w:val="9"/>
     <w:unhideWhenUsed/>
     <w:qFormat/>
-    <w:rsid w:val="009D1186"/>
+    <w:rsid w:val="00DE3634"/>
     <w:pPr>
       <w:keepNext/>
       <w:keepLines/>
@@ -795,7 +1723,7 @@
     <w:rPr>
       <w:rFonts w:asciiTheme="majorHAnsi" w:eastAsiaTheme="majorEastAsia" w:hAnsiTheme="majorHAnsi" w:cstheme="majorBidi"/>
       <w:color w:val="0F4761" w:themeColor="accent1" w:themeShade="BF"/>
-      <w:sz w:val="32"/>
+      <w:sz w:val="28"/>
       <w:szCs w:val="32"/>
     </w:rPr>
   </w:style>
@@ -805,10 +1733,9 @@
     <w:next w:val="Normal"/>
     <w:link w:val="Heading3Char"/>
     <w:uiPriority w:val="9"/>
-    <w:semiHidden/>
     <w:unhideWhenUsed/>
     <w:qFormat/>
-    <w:rsid w:val="009D1186"/>
+    <w:rsid w:val="00BF41F3"/>
     <w:pPr>
       <w:keepNext/>
       <w:keepLines/>
@@ -818,7 +1745,7 @@
     <w:rPr>
       <w:rFonts w:eastAsiaTheme="majorEastAsia" w:cstheme="majorBidi"/>
       <w:color w:val="0F4761" w:themeColor="accent1" w:themeShade="BF"/>
-      <w:sz w:val="28"/>
+      <w:sz w:val="24"/>
       <w:szCs w:val="28"/>
     </w:rPr>
   </w:style>
@@ -955,7 +1882,6 @@
   <w:style w:type="character" w:default="1" w:styleId="DefaultParagraphFont">
     <w:name w:val="Default Paragraph Font"/>
     <w:uiPriority w:val="1"/>
-    <w:semiHidden/>
     <w:unhideWhenUsed/>
   </w:style>
   <w:style w:type="table" w:default="1" w:styleId="TableNormal">
@@ -984,11 +1910,11 @@
     <w:basedOn w:val="DefaultParagraphFont"/>
     <w:link w:val="Heading1"/>
     <w:uiPriority w:val="9"/>
-    <w:rsid w:val="009D1186"/>
+    <w:rsid w:val="00DE3634"/>
     <w:rPr>
       <w:rFonts w:asciiTheme="majorHAnsi" w:eastAsiaTheme="majorEastAsia" w:hAnsiTheme="majorHAnsi" w:cstheme="majorBidi"/>
       <w:color w:val="0F4761" w:themeColor="accent1" w:themeShade="BF"/>
-      <w:sz w:val="40"/>
+      <w:sz w:val="32"/>
       <w:szCs w:val="40"/>
     </w:rPr>
   </w:style>
@@ -997,11 +1923,11 @@
     <w:basedOn w:val="DefaultParagraphFont"/>
     <w:link w:val="Heading2"/>
     <w:uiPriority w:val="9"/>
-    <w:rsid w:val="009D1186"/>
+    <w:rsid w:val="00DE3634"/>
     <w:rPr>
       <w:rFonts w:asciiTheme="majorHAnsi" w:eastAsiaTheme="majorEastAsia" w:hAnsiTheme="majorHAnsi" w:cstheme="majorBidi"/>
       <w:color w:val="0F4761" w:themeColor="accent1" w:themeShade="BF"/>
-      <w:sz w:val="32"/>
+      <w:sz w:val="28"/>
       <w:szCs w:val="32"/>
     </w:rPr>
   </w:style>
@@ -1010,12 +1936,10 @@
     <w:basedOn w:val="DefaultParagraphFont"/>
     <w:link w:val="Heading3"/>
     <w:uiPriority w:val="9"/>
-    <w:semiHidden/>
-    <w:rsid w:val="009D1186"/>
+    <w:rsid w:val="00BF41F3"/>
     <w:rPr>
       <w:rFonts w:eastAsiaTheme="majorEastAsia" w:cstheme="majorBidi"/>
       <w:color w:val="0F4761" w:themeColor="accent1" w:themeShade="BF"/>
-      <w:sz w:val="28"/>
       <w:szCs w:val="28"/>
     </w:rPr>
   </w:style>
@@ -1104,7 +2028,7 @@
     <w:link w:val="TitleChar"/>
     <w:uiPriority w:val="10"/>
     <w:qFormat/>
-    <w:rsid w:val="009D1186"/>
+    <w:rsid w:val="00DE3634"/>
     <w:pPr>
       <w:spacing w:after="80"/>
       <w:contextualSpacing/>
@@ -1113,7 +2037,7 @@
       <w:rFonts w:asciiTheme="majorHAnsi" w:eastAsiaTheme="majorEastAsia" w:hAnsiTheme="majorHAnsi" w:cstheme="majorBidi"/>
       <w:spacing w:val="-10"/>
       <w:kern w:val="28"/>
-      <w:sz w:val="56"/>
+      <w:sz w:val="36"/>
       <w:szCs w:val="56"/>
     </w:rPr>
   </w:style>
@@ -1122,12 +2046,12 @@
     <w:basedOn w:val="DefaultParagraphFont"/>
     <w:link w:val="Title"/>
     <w:uiPriority w:val="10"/>
-    <w:rsid w:val="009D1186"/>
+    <w:rsid w:val="00DE3634"/>
     <w:rPr>
       <w:rFonts w:asciiTheme="majorHAnsi" w:eastAsiaTheme="majorEastAsia" w:hAnsiTheme="majorHAnsi" w:cstheme="majorBidi"/>
       <w:spacing w:val="-10"/>
       <w:kern w:val="28"/>
-      <w:sz w:val="56"/>
+      <w:sz w:val="36"/>
       <w:szCs w:val="56"/>
     </w:rPr>
   </w:style>

</xml_diff>

<commit_message>
[WIP][MERGE]: fix template: refactor merge object
</commit_message>
<xml_diff>
--- a/sample_files/template/MovieScriptSummaryTemplate.docx
+++ b/sample_files/template/MovieScriptSummaryTemplate.docx
@@ -5,6 +5,7 @@
     <w:p>
       <w:pPr>
         <w:pStyle w:val="Title"/>
+        <w:spacing w:before="240"/>
       </w:pPr>
       <w:r>
         <w:t>{{</w:t>
@@ -273,13 +274,7 @@
     </w:p>
     <w:p>
       <w:r>
-        <w:t xml:space="preserve">{{for </w:t>
-      </w:r>
-      <w:r>
-        <w:t>item</w:t>
-      </w:r>
-      <w:r>
-        <w:t xml:space="preserve"> in </w:t>
+        <w:t xml:space="preserve">{{for item in </w:t>
       </w:r>
       <w:proofErr w:type="spellStart"/>
       <w:proofErr w:type="gramStart"/>
@@ -294,10 +289,7 @@
       </w:r>
       <w:proofErr w:type="gramEnd"/>
       <w:r>
-        <w:t>.</w:t>
-      </w:r>
-      <w:r>
-        <w:t>props</w:t>
+        <w:t>.props</w:t>
       </w:r>
       <w:proofErr w:type="spellEnd"/>
       <w:r>
@@ -596,225 +588,41 @@
         <w:pStyle w:val="Heading2"/>
       </w:pPr>
       <w:r>
-        <w:t xml:space="preserve">About </w:t>
-      </w:r>
-      <w:r>
-        <w:t>{{</w:t>
-      </w:r>
-      <w:r>
-        <w:t>data</w:t>
-      </w:r>
-      <w:r>
-        <w:t>.</w:t>
-      </w:r>
-      <w:r>
-        <w:t>screen_writer</w:t>
-      </w:r>
-      <w:r>
-        <w:t>.</w:t>
-      </w:r>
-      <w:r>
-        <w:t>name</w:t>
-      </w:r>
-      <w:r>
-        <w:t>}}</w:t>
-      </w:r>
-    </w:p>
-    <w:p>
-      <w:pPr>
-        <w:rPr>
-          <w:rFonts w:ascii="Courier New" w:hAnsi="Courier New" w:cs="Courier New"/>
-        </w:rPr>
-      </w:pPr>
+        <w:t>About {{</w:t>
+      </w:r>
+      <w:proofErr w:type="spellStart"/>
       <w:proofErr w:type="gramStart"/>
       <w:r>
-        <w:rPr>
-          <w:rFonts w:ascii="Courier New" w:hAnsi="Courier New" w:cs="Courier New"/>
-        </w:rPr>
-        <w:t>items :</w:t>
+        <w:t>data.script</w:t>
       </w:r>
       <w:proofErr w:type="gramEnd"/>
       <w:r>
-        <w:rPr>
-          <w:rFonts w:ascii="Courier New" w:hAnsi="Courier New" w:cs="Courier New"/>
-        </w:rPr>
-        <w:t>: delimiter(</w:t>
-      </w:r>
-      <w:r>
-        <w:rPr>
-          <w:rFonts w:ascii="Courier New" w:hAnsi="Courier New" w:cs="Courier New"/>
-        </w:rPr>
-        <w:t>"</w:t>
-      </w:r>
-      <w:r>
-        <w:rPr>
-          <w:rFonts w:ascii="Courier New" w:hAnsi="Courier New" w:cs="Courier New"/>
-        </w:rPr>
-        <w:t>;</w:t>
-      </w:r>
-      <w:r>
-        <w:rPr>
-          <w:rFonts w:ascii="Courier New" w:hAnsi="Courier New" w:cs="Courier New"/>
-        </w:rPr>
-        <w:t>"</w:t>
-      </w:r>
-      <w:r>
-        <w:rPr>
-          <w:rFonts w:ascii="Courier New" w:hAnsi="Courier New" w:cs="Courier New"/>
-        </w:rPr>
-        <w:t>)}}</w:t>
-      </w:r>
-    </w:p>
-    <w:p>
-      <w:pPr>
-        <w:rPr>
-          <w:rFonts w:ascii="Courier New" w:hAnsi="Courier New" w:cs="Courier New"/>
-        </w:rPr>
-      </w:pPr>
+        <w:t>.author</w:t>
+      </w:r>
+      <w:proofErr w:type="spellEnd"/>
+      <w:r>
+        <w:t>}}</w:t>
+      </w:r>
+    </w:p>
+    <w:p>
+      <w:pPr>
+        <w:pStyle w:val="Heading3"/>
+      </w:pPr>
+      <w:r>
+        <w:t>Accomplishments</w:t>
+      </w:r>
+    </w:p>
+    <w:p>
+      <w:r>
+        <w:t xml:space="preserve">{{for acc in </w:t>
+      </w:r>
+      <w:proofErr w:type="spellStart"/>
       <w:proofErr w:type="gramStart"/>
       <w:r>
-        <w:rPr>
-          <w:rFonts w:ascii="Courier New" w:hAnsi="Courier New" w:cs="Courier New"/>
-        </w:rPr>
-        <w:t>data.screen</w:t>
-      </w:r>
+        <w:t>data.accomplishments</w:t>
+      </w:r>
+      <w:proofErr w:type="spellEnd"/>
       <w:proofErr w:type="gramEnd"/>
-      <w:r>
-        <w:rPr>
-          <w:rFonts w:ascii="Courier New" w:hAnsi="Courier New" w:cs="Courier New"/>
-        </w:rPr>
-        <w:t>_writer</w:t>
-      </w:r>
-      <w:r>
-        <w:rPr>
-          <w:rFonts w:ascii="Courier New" w:hAnsi="Courier New" w:cs="Courier New"/>
-        </w:rPr>
-        <w:t>.</w:t>
-      </w:r>
-      <w:r>
-        <w:rPr>
-          <w:rFonts w:ascii="Courier New" w:hAnsi="Courier New" w:cs="Courier New"/>
-        </w:rPr>
-        <w:t>accomplishments</w:t>
-      </w:r>
-      <w:r>
-        <w:rPr>
-          <w:rFonts w:ascii="Courier New" w:hAnsi="Courier New" w:cs="Courier New"/>
-        </w:rPr>
-        <w:t>::delimiter(</w:t>
-      </w:r>
-      <w:r>
-        <w:rPr>
-          <w:rFonts w:ascii="Courier New" w:hAnsi="Courier New" w:cs="Courier New"/>
-        </w:rPr>
-        <w:t>"</w:t>
-      </w:r>
-      <w:r>
-        <w:rPr>
-          <w:rFonts w:ascii="Courier New" w:hAnsi="Courier New" w:cs="Courier New"/>
-        </w:rPr>
-        <w:t>,</w:t>
-      </w:r>
-      <w:r>
-        <w:rPr>
-          <w:rFonts w:ascii="Courier New" w:hAnsi="Courier New" w:cs="Courier New"/>
-        </w:rPr>
-        <w:t>"</w:t>
-      </w:r>
-      <w:r>
-        <w:rPr>
-          <w:rFonts w:ascii="Courier New" w:hAnsi="Courier New" w:cs="Courier New"/>
-        </w:rPr>
-        <w:t>)</w:t>
-      </w:r>
-      <w:r>
-        <w:rPr>
-          <w:rFonts w:ascii="Courier New" w:hAnsi="Courier New" w:cs="Courier New"/>
-        </w:rPr>
-        <w:t>}}</w:t>
-      </w:r>
-    </w:p>
-    <w:p>
-      <w:pPr>
-        <w:pStyle w:val="Heading3"/>
-      </w:pPr>
-      <w:r>
-        <w:t>Other scripts</w:t>
-      </w:r>
-    </w:p>
-    <w:p>
-      <w:proofErr w:type="spellStart"/>
-      <w:proofErr w:type="gramStart"/>
-      <w:r>
-        <w:t>data.screen</w:t>
-      </w:r>
-      <w:proofErr w:type="gramEnd"/>
-      <w:r>
-        <w:t>_writer.other_scripts</w:t>
-      </w:r>
-      <w:proofErr w:type="spellEnd"/>
-      <w:r>
-        <w:t xml:space="preserve"> </w:t>
-      </w:r>
-      <w:r>
-        <w:t>::</w:t>
-      </w:r>
-      <w:r>
-        <w:t xml:space="preserve"> </w:t>
-      </w:r>
-      <w:r>
-        <w:t>delimiter(</w:t>
-      </w:r>
-      <w:r>
-        <w:t>"</w:t>
-      </w:r>
-      <w:r>
-        <w:t>,</w:t>
-      </w:r>
-      <w:r>
-        <w:t>"</w:t>
-      </w:r>
-      <w:r>
-        <w:t>)</w:t>
-      </w:r>
-      <w:r>
-        <w:t>}}</w:t>
-      </w:r>
-    </w:p>
-    <w:p>
-      <w:pPr>
-        <w:pStyle w:val="Heading3"/>
-      </w:pPr>
-      <w:r>
-        <w:t>Produced movies</w:t>
-      </w:r>
-    </w:p>
-    <w:p>
-      <w:r>
-        <w:t xml:space="preserve">{{for </w:t>
-      </w:r>
-      <w:r>
-        <w:t>pm</w:t>
-      </w:r>
-      <w:r>
-        <w:t xml:space="preserve"> in </w:t>
-      </w:r>
-      <w:proofErr w:type="spellStart"/>
-      <w:proofErr w:type="gramStart"/>
-      <w:r>
-        <w:t>data.scree</w:t>
-      </w:r>
-      <w:r>
-        <w:t>n</w:t>
-      </w:r>
-      <w:proofErr w:type="gramEnd"/>
-      <w:r>
-        <w:t>_writer.</w:t>
-      </w:r>
-      <w:r>
-        <w:t>produced_movies</w:t>
-      </w:r>
-      <w:proofErr w:type="spellEnd"/>
       <w:r>
         <w:t>}}</w:t>
       </w:r>
@@ -828,6 +636,167 @@
         </w:numPr>
       </w:pPr>
       <w:r>
+        <w:t>{{</w:t>
+      </w:r>
+      <w:proofErr w:type="spellStart"/>
+      <w:proofErr w:type="gramStart"/>
+      <w:r>
+        <w:t>acc</w:t>
+      </w:r>
+      <w:r>
+        <w:t>.description</w:t>
+      </w:r>
+      <w:proofErr w:type="spellEnd"/>
+      <w:proofErr w:type="gramEnd"/>
+      <w:r>
+        <w:t>}}</w:t>
+      </w:r>
+    </w:p>
+    <w:p>
+      <w:r>
+        <w:t>{{</w:t>
+      </w:r>
+      <w:proofErr w:type="spellStart"/>
+      <w:r>
+        <w:t>endfor</w:t>
+      </w:r>
+      <w:proofErr w:type="spellEnd"/>
+      <w:r>
+        <w:t>}}</w:t>
+      </w:r>
+    </w:p>
+    <w:p>
+      <w:pPr>
+        <w:pStyle w:val="Heading3"/>
+      </w:pPr>
+      <w:r>
+        <w:t xml:space="preserve">Other </w:t>
+      </w:r>
+      <w:r>
+        <w:t>scripts</w:t>
+      </w:r>
+    </w:p>
+    <w:p>
+      <w:r>
+        <w:t>{{</w:t>
+      </w:r>
+      <w:r>
+        <w:t xml:space="preserve">for </w:t>
+      </w:r>
+      <w:proofErr w:type="spellStart"/>
+      <w:r>
+        <w:t>os</w:t>
+      </w:r>
+      <w:proofErr w:type="spellEnd"/>
+      <w:r>
+        <w:t xml:space="preserve"> in </w:t>
+      </w:r>
+      <w:proofErr w:type="spellStart"/>
+      <w:proofErr w:type="gramStart"/>
+      <w:r>
+        <w:t>data.other</w:t>
+      </w:r>
+      <w:proofErr w:type="gramEnd"/>
+      <w:r>
+        <w:t>_scripts</w:t>
+      </w:r>
+      <w:proofErr w:type="spellEnd"/>
+      <w:r>
+        <w:t>}}{{</w:t>
+      </w:r>
+      <w:proofErr w:type="spellStart"/>
+      <w:r>
+        <w:t>os</w:t>
+      </w:r>
+      <w:r>
+        <w:t>.description</w:t>
+      </w:r>
+      <w:proofErr w:type="spellEnd"/>
+      <w:r>
+        <w:t>::delimiter(</w:t>
+      </w:r>
+      <w:r>
+        <w:t>"</w:t>
+      </w:r>
+      <w:r>
+        <w:t>,</w:t>
+      </w:r>
+      <w:r>
+        <w:t xml:space="preserve"> </w:t>
+      </w:r>
+      <w:r>
+        <w:t>"</w:t>
+      </w:r>
+      <w:r>
+        <w:t>),</w:t>
+      </w:r>
+      <w:proofErr w:type="spellStart"/>
+      <w:r>
+        <w:t>lastdelimiter</w:t>
+      </w:r>
+      <w:proofErr w:type="spellEnd"/>
+      <w:r>
+        <w:t>(</w:t>
+      </w:r>
+      <w:r>
+        <w:t>"</w:t>
+      </w:r>
+      <w:r>
+        <w:t>, and</w:t>
+      </w:r>
+      <w:r>
+        <w:t xml:space="preserve"> </w:t>
+      </w:r>
+      <w:r>
+        <w:t>"</w:t>
+      </w:r>
+      <w:r>
+        <w:t>)}} {{</w:t>
+      </w:r>
+      <w:proofErr w:type="spellStart"/>
+      <w:r>
+        <w:t>endfor</w:t>
+      </w:r>
+      <w:proofErr w:type="spellEnd"/>
+      <w:r>
+        <w:t>}}</w:t>
+      </w:r>
+    </w:p>
+    <w:p>
+      <w:pPr>
+        <w:pStyle w:val="Heading3"/>
+      </w:pPr>
+      <w:r>
+        <w:t>Produced movies</w:t>
+      </w:r>
+    </w:p>
+    <w:p>
+      <w:r>
+        <w:t xml:space="preserve">{{for pm in </w:t>
+      </w:r>
+      <w:proofErr w:type="spellStart"/>
+      <w:proofErr w:type="gramStart"/>
+      <w:r>
+        <w:t>data.produced</w:t>
+      </w:r>
+      <w:proofErr w:type="gramEnd"/>
+      <w:r>
+        <w:t>_movies</w:t>
+      </w:r>
+      <w:proofErr w:type="spellEnd"/>
+      <w:r>
+        <w:t>}}</w:t>
+      </w:r>
+    </w:p>
+    <w:p>
+      <w:pPr>
+        <w:pStyle w:val="ListParagraph"/>
+        <w:numPr>
+          <w:ilvl w:val="0"/>
+          <w:numId w:val="2"/>
+        </w:numPr>
+      </w:pPr>
+      <w:r>
         <w:rPr>
           <w:b/>
           <w:bCs/>
@@ -882,34 +851,43 @@
         <w:pStyle w:val="Heading3"/>
       </w:pPr>
       <w:r>
+        <w:lastRenderedPageBreak/>
         <w:t>Companies worked with</w:t>
       </w:r>
     </w:p>
     <w:p>
-      <w:proofErr w:type="spellStart"/>
-      <w:proofErr w:type="gramStart"/>
-      <w:r>
-        <w:t>data.screen</w:t>
-      </w:r>
-      <w:proofErr w:type="gramEnd"/>
-      <w:r>
-        <w:t>_writer.</w:t>
+      <w:r>
+        <w:t>{{</w:t>
+      </w:r>
+      <w:r>
+        <w:t xml:space="preserve">for </w:t>
+      </w:r>
+      <w:proofErr w:type="spellStart"/>
+      <w:r>
+        <w:t>os</w:t>
+      </w:r>
+      <w:proofErr w:type="spellEnd"/>
+      <w:r>
+        <w:t xml:space="preserve"> in </w:t>
+      </w:r>
+      <w:proofErr w:type="spellStart"/>
+      <w:r>
+        <w:t>data.</w:t>
       </w:r>
       <w:r>
         <w:t>companies_worked_with</w:t>
       </w:r>
       <w:proofErr w:type="spellEnd"/>
       <w:r>
-        <w:t xml:space="preserve"> </w:t>
-      </w:r>
-      <w:r>
-        <w:t>::</w:t>
-      </w:r>
-      <w:r>
-        <w:t xml:space="preserve"> </w:t>
-      </w:r>
-      <w:r>
-        <w:t>delimiter(</w:t>
+        <w:t>}}{{</w:t>
+      </w:r>
+      <w:proofErr w:type="spellStart"/>
+      <w:r>
+        <w:t>os.description</w:t>
+      </w:r>
+      <w:proofErr w:type="spellEnd"/>
+      <w:r>
+        <w:t>::delimiter(</w:t>
       </w:r>
       <w:r>
         <w:t>"</w:t>
@@ -918,20 +896,46 @@
         <w:t>,</w:t>
       </w:r>
       <w:r>
+        <w:t xml:space="preserve"> "</w:t>
+      </w:r>
+      <w:r>
+        <w:t>),</w:t>
+      </w:r>
+      <w:proofErr w:type="spellStart"/>
+      <w:r>
+        <w:t>lastdelimiter</w:t>
+      </w:r>
+      <w:proofErr w:type="spellEnd"/>
+      <w:r>
+        <w:t>(</w:t>
+      </w:r>
+      <w:r>
         <w:t>"</w:t>
       </w:r>
       <w:r>
-        <w:t>)</w:t>
-      </w:r>
+        <w:t>, and</w:t>
+      </w:r>
+      <w:r>
+        <w:t xml:space="preserve"> "</w:t>
+      </w:r>
+      <w:r>
+        <w:t>)}} {{</w:t>
+      </w:r>
+      <w:proofErr w:type="spellStart"/>
+      <w:r>
+        <w:t>endfor</w:t>
+      </w:r>
+      <w:proofErr w:type="spellEnd"/>
       <w:r>
         <w:t>}}</w:t>
       </w:r>
     </w:p>
     <w:sectPr>
-      <w:headerReference w:type="default" r:id="rId7"/>
+      <w:headerReference w:type="first" r:id="rId7"/>
       <w:pgSz w:w="12240" w:h="15840"/>
-      <w:pgMar w:top="1440" w:right="1440" w:bottom="1440" w:left="1440" w:header="720" w:footer="720" w:gutter="0"/>
+      <w:pgMar w:top="1440" w:right="1440" w:bottom="1440" w:left="1440" w:header="648" w:footer="720" w:gutter="0"/>
       <w:cols w:space="720"/>
+      <w:titlePg/>
       <w:docGrid w:linePitch="360"/>
     </w:sectPr>
   </w:body>
@@ -980,20 +984,25 @@
 <w:hdr xmlns:wpc="http://schemas.microsoft.com/office/word/2010/wordprocessingCanvas" xmlns:cx="http://schemas.microsoft.com/office/drawing/2014/chartex" xmlns:cx1="http://schemas.microsoft.com/office/drawing/2015/9/8/chartex" xmlns:cx2="http://schemas.microsoft.com/office/drawing/2015/10/21/chartex" xmlns:cx3="http://schemas.microsoft.com/office/drawing/2016/5/9/chartex" xmlns:cx4="http://schemas.microsoft.com/office/drawing/2016/5/10/chartex" xmlns:cx5="http://schemas.microsoft.com/office/drawing/2016/5/11/chartex" xmlns:cx6="http://schemas.microsoft.com/office/drawing/2016/5/12/chartex" xmlns:cx7="http://schemas.microsoft.com/office/drawing/2016/5/13/chartex" xmlns:cx8="http://schemas.microsoft.com/office/drawing/2016/5/14/chartex" xmlns:mc="http://schemas.openxmlformats.org/markup-compatibility/2006" xmlns:aink="http://schemas.microsoft.com/office/drawing/2016/ink" xmlns:am3d="http://schemas.microsoft.com/office/drawing/2017/model3d" xmlns:o="urn:schemas-microsoft-com:office:office" xmlns:oel="http://schemas.microsoft.com/office/2019/extlst" xmlns:r="http://schemas.openxmlformats.org/officeDocument/2006/relationships" xmlns:m="http://schemas.openxmlformats.org/officeDocument/2006/math" xmlns:v="urn:schemas-microsoft-com:vml" xmlns:wp14="http://schemas.microsoft.com/office/word/2010/wordprocessingDrawing" xmlns:wp="http://schemas.openxmlformats.org/drawingml/2006/wordprocessingDrawing" xmlns:w10="urn:schemas-microsoft-com:office:word" xmlns:w="http://schemas.openxmlformats.org/wordprocessingml/2006/main" xmlns:w14="http://schemas.microsoft.com/office/word/2010/wordml" xmlns:w15="http://schemas.microsoft.com/office/word/2012/wordml" xmlns:w16cex="http://schemas.microsoft.com/office/word/2018/wordml/cex" xmlns:w16cid="http://schemas.microsoft.com/office/word/2016/wordml/cid" xmlns:w16="http://schemas.microsoft.com/office/word/2018/wordml" xmlns:w16du="http://schemas.microsoft.com/office/word/2023/wordml/word16du" xmlns:w16sdtdh="http://schemas.microsoft.com/office/word/2020/wordml/sdtdatahash" xmlns:w16sdtfl="http://schemas.microsoft.com/office/word/2024/wordml/sdtformatlock" xmlns:w16se="http://schemas.microsoft.com/office/word/2015/wordml/symex" xmlns:wpg="http://schemas.microsoft.com/office/word/2010/wordprocessingGroup" xmlns:wpi="http://schemas.microsoft.com/office/word/2010/wordprocessingInk" xmlns:wne="http://schemas.microsoft.com/office/word/2006/wordml" xmlns:wps="http://schemas.microsoft.com/office/word/2010/wordprocessingShape" mc:Ignorable="w14 w15 w16se w16cid w16 w16cex w16sdtdh w16sdtfl w16du wp14">
   <w:p>
     <w:pPr>
-      <w:pStyle w:val="Header"/>
+      <w:rPr>
+        <w:sz w:val="48"/>
+        <w:szCs w:val="48"/>
+      </w:rPr>
     </w:pPr>
     <w:r>
       <w:rPr>
         <w:noProof/>
+        <w:sz w:val="48"/>
+        <w:szCs w:val="48"/>
       </w:rPr>
       <w:drawing>
-        <wp:anchor distT="0" distB="0" distL="114300" distR="114300" simplePos="0" relativeHeight="251658240" behindDoc="0" locked="0" layoutInCell="1" allowOverlap="1" wp14:anchorId="2085750F" wp14:editId="546EB7D5">
+        <wp:anchor distT="0" distB="0" distL="114300" distR="114300" simplePos="0" relativeHeight="251659264" behindDoc="0" locked="0" layoutInCell="1" allowOverlap="1" wp14:anchorId="4FCF0A1A" wp14:editId="54C36DCC">
           <wp:simplePos x="0" y="0"/>
           <wp:positionH relativeFrom="margin">
-            <wp:posOffset>5824643</wp:posOffset>
+            <wp:posOffset>-1270</wp:posOffset>
           </wp:positionH>
           <wp:positionV relativeFrom="margin">
-            <wp:posOffset>-795867</wp:posOffset>
+            <wp:posOffset>-703891</wp:posOffset>
           </wp:positionV>
           <wp:extent cx="685800" cy="685800"/>
           <wp:effectExtent l="0" t="0" r="0" b="0"/>
@@ -1042,6 +1051,38 @@
         </wp:anchor>
       </w:drawing>
     </w:r>
+    <w:r>
+      <w:t xml:space="preserve"> </w:t>
+    </w:r>
+    <w:r>
+      <w:rPr>
+        <w:noProof/>
+        <w:sz w:val="48"/>
+        <w:szCs w:val="48"/>
+      </w:rPr>
+      <w:t xml:space="preserve">Movie </w:t>
+    </w:r>
+    <w:r>
+      <w:rPr>
+        <w:noProof/>
+        <w:sz w:val="48"/>
+        <w:szCs w:val="48"/>
+      </w:rPr>
+      <w:t>s</w:t>
+    </w:r>
+    <w:r>
+      <w:rPr>
+        <w:noProof/>
+        <w:sz w:val="48"/>
+        <w:szCs w:val="48"/>
+      </w:rPr>
+      <w:t>ynopsis</w:t>
+    </w:r>
+  </w:p>
+  <w:p>
+    <w:pPr>
+      <w:pStyle w:val="Header"/>
+    </w:pPr>
   </w:p>
 </w:hdr>
 </file>
@@ -1164,7 +1205,7 @@
   <w:abstractNum w:abstractNumId="1" w15:restartNumberingAfterBreak="0">
     <w:nsid w:val="5E762BDE"/>
     <w:multiLevelType w:val="hybridMultilevel"/>
-    <w:tmpl w:val="1A3CECB0"/>
+    <w:tmpl w:val="BC7206E2"/>
     <w:lvl w:ilvl="0" w:tplc="04090001">
       <w:start w:val="1"/>
       <w:numFmt w:val="bullet"/>
@@ -1882,6 +1923,7 @@
   <w:style w:type="character" w:default="1" w:styleId="DefaultParagraphFont">
     <w:name w:val="Default Paragraph Font"/>
     <w:uiPriority w:val="1"/>
+    <w:semiHidden/>
     <w:unhideWhenUsed/>
   </w:style>
   <w:style w:type="table" w:default="1" w:styleId="TableNormal">

</xml_diff>

<commit_message>
[WIP][MERGE]: fix template: object model suggested actors workaround
</commit_message>
<xml_diff>
--- a/sample_files/template/MovieScriptSummaryTemplate.docx
+++ b/sample_files/template/MovieScriptSummaryTemplate.docx
@@ -11,7 +11,6 @@
         <w:t>{{</w:t>
       </w:r>
       <w:proofErr w:type="spellStart"/>
-      <w:proofErr w:type="gramStart"/>
       <w:r>
         <w:t>data</w:t>
       </w:r>
@@ -19,29 +18,49 @@
         <w:t>.</w:t>
       </w:r>
       <w:r>
-        <w:t>script</w:t>
-      </w:r>
-      <w:proofErr w:type="gramEnd"/>
+        <w:t>script.</w:t>
+      </w:r>
+      <w:r>
+        <w:t>title</w:t>
+      </w:r>
+      <w:proofErr w:type="spellEnd"/>
+      <w:r>
+        <w:t>}}</w:t>
+      </w:r>
+    </w:p>
+    <w:p>
+      <w:r>
+        <w:t xml:space="preserve">Author(s): </w:t>
+      </w:r>
+      <w:r>
+        <w:t>{{</w:t>
+      </w:r>
+      <w:proofErr w:type="spellStart"/>
+      <w:r>
+        <w:t>data</w:t>
+      </w:r>
       <w:r>
         <w:t>.</w:t>
       </w:r>
       <w:r>
-        <w:t>title</w:t>
-      </w:r>
-      <w:proofErr w:type="spellEnd"/>
-      <w:r>
-        <w:t>}}</w:t>
-      </w:r>
-    </w:p>
-    <w:p>
-      <w:r>
-        <w:t xml:space="preserve">Author(s): </w:t>
+        <w:t>script.</w:t>
+      </w:r>
+      <w:r>
+        <w:t>author</w:t>
+      </w:r>
+      <w:proofErr w:type="spellEnd"/>
+      <w:r>
+        <w:t>}}</w:t>
+      </w:r>
+    </w:p>
+    <w:p>
+      <w:r>
+        <w:t xml:space="preserve">Genre: </w:t>
       </w:r>
       <w:r>
         <w:t>{{</w:t>
       </w:r>
       <w:proofErr w:type="spellStart"/>
-      <w:proofErr w:type="gramStart"/>
       <w:r>
         <w:t>data</w:t>
       </w:r>
@@ -49,29 +68,54 @@
         <w:t>.</w:t>
       </w:r>
       <w:r>
-        <w:t>script</w:t>
-      </w:r>
-      <w:proofErr w:type="gramEnd"/>
+        <w:t>script.</w:t>
+      </w:r>
+      <w:r>
+        <w:t>genre</w:t>
+      </w:r>
+      <w:proofErr w:type="spellEnd"/>
+      <w:r>
+        <w:t>}}</w:t>
+      </w:r>
+    </w:p>
+    <w:p>
+      <w:r>
+        <w:t xml:space="preserve">Date: </w:t>
+      </w:r>
+      <w:r>
+        <w:t>{{</w:t>
+      </w:r>
+      <w:proofErr w:type="spellStart"/>
+      <w:r>
+        <w:t>data</w:t>
+      </w:r>
       <w:r>
         <w:t>.</w:t>
       </w:r>
       <w:r>
-        <w:t>author</w:t>
-      </w:r>
-      <w:proofErr w:type="spellEnd"/>
-      <w:r>
-        <w:t>}}</w:t>
-      </w:r>
-    </w:p>
-    <w:p>
-      <w:r>
-        <w:t xml:space="preserve">Genre: </w:t>
-      </w:r>
+        <w:t>script.</w:t>
+      </w:r>
+      <w:r>
+        <w:t>date_written</w:t>
+      </w:r>
+      <w:proofErr w:type="spellEnd"/>
+      <w:r>
+        <w:t>}}</w:t>
+      </w:r>
+    </w:p>
+    <w:p>
+      <w:pPr>
+        <w:pStyle w:val="Heading2"/>
+      </w:pPr>
+      <w:r>
+        <w:t>Plot summary</w:t>
+      </w:r>
+    </w:p>
+    <w:p>
       <w:r>
         <w:t>{{</w:t>
       </w:r>
       <w:proofErr w:type="spellStart"/>
-      <w:proofErr w:type="gramStart"/>
       <w:r>
         <w:t>data</w:t>
       </w:r>
@@ -79,123 +123,49 @@
         <w:t>.</w:t>
       </w:r>
       <w:r>
-        <w:t>script</w:t>
-      </w:r>
-      <w:proofErr w:type="gramEnd"/>
+        <w:t>script.</w:t>
+      </w:r>
+      <w:r>
+        <w:t>plot_summary</w:t>
+      </w:r>
+      <w:proofErr w:type="spellEnd"/>
+      <w:r>
+        <w:t>}}</w:t>
+      </w:r>
+    </w:p>
+    <w:p>
+      <w:pPr>
+        <w:pStyle w:val="Heading2"/>
+      </w:pPr>
+      <w:r>
+        <w:t>Locations</w:t>
+      </w:r>
+    </w:p>
+    <w:p>
+      <w:r>
+        <w:t>{{</w:t>
+      </w:r>
+      <w:r>
+        <w:t>for</w:t>
+      </w:r>
+      <w:r>
+        <w:t xml:space="preserve"> </w:t>
+      </w:r>
+      <w:r>
+        <w:t xml:space="preserve">item </w:t>
+      </w:r>
+      <w:r>
+        <w:t xml:space="preserve">in </w:t>
+      </w:r>
+      <w:proofErr w:type="spellStart"/>
+      <w:r>
+        <w:t>data</w:t>
+      </w:r>
       <w:r>
         <w:t>.</w:t>
       </w:r>
       <w:r>
-        <w:t>genre</w:t>
-      </w:r>
-      <w:proofErr w:type="spellEnd"/>
-      <w:r>
-        <w:t>}}</w:t>
-      </w:r>
-    </w:p>
-    <w:p>
-      <w:r>
-        <w:t xml:space="preserve">Date: </w:t>
-      </w:r>
-      <w:r>
-        <w:t>{{</w:t>
-      </w:r>
-      <w:proofErr w:type="spellStart"/>
-      <w:proofErr w:type="gramStart"/>
-      <w:r>
-        <w:t>data</w:t>
-      </w:r>
-      <w:r>
-        <w:t>.</w:t>
-      </w:r>
-      <w:r>
-        <w:t>script</w:t>
-      </w:r>
-      <w:proofErr w:type="gramEnd"/>
-      <w:r>
-        <w:t>.</w:t>
-      </w:r>
-      <w:r>
-        <w:t>date_written</w:t>
-      </w:r>
-      <w:proofErr w:type="spellEnd"/>
-      <w:r>
-        <w:t>}}</w:t>
-      </w:r>
-    </w:p>
-    <w:p>
-      <w:pPr>
-        <w:pStyle w:val="Heading2"/>
-      </w:pPr>
-      <w:r>
-        <w:t>Plot summary</w:t>
-      </w:r>
-    </w:p>
-    <w:p>
-      <w:r>
-        <w:t>{{</w:t>
-      </w:r>
-      <w:proofErr w:type="spellStart"/>
-      <w:proofErr w:type="gramStart"/>
-      <w:r>
-        <w:t>data</w:t>
-      </w:r>
-      <w:r>
-        <w:t>.</w:t>
-      </w:r>
-      <w:r>
-        <w:t>script</w:t>
-      </w:r>
-      <w:proofErr w:type="gramEnd"/>
-      <w:r>
-        <w:t>.</w:t>
-      </w:r>
-      <w:r>
-        <w:t>plot_summary</w:t>
-      </w:r>
-      <w:proofErr w:type="spellEnd"/>
-      <w:r>
-        <w:t>}}</w:t>
-      </w:r>
-    </w:p>
-    <w:p>
-      <w:pPr>
-        <w:pStyle w:val="Heading2"/>
-      </w:pPr>
-      <w:r>
-        <w:t>Locations</w:t>
-      </w:r>
-    </w:p>
-    <w:p>
-      <w:r>
-        <w:t>{{</w:t>
-      </w:r>
-      <w:r>
-        <w:t>for</w:t>
-      </w:r>
-      <w:r>
-        <w:t xml:space="preserve"> </w:t>
-      </w:r>
-      <w:r>
-        <w:t xml:space="preserve">item </w:t>
-      </w:r>
-      <w:r>
-        <w:t xml:space="preserve">in </w:t>
-      </w:r>
-      <w:proofErr w:type="spellStart"/>
-      <w:proofErr w:type="gramStart"/>
-      <w:r>
-        <w:t>data</w:t>
-      </w:r>
-      <w:r>
-        <w:t>.</w:t>
-      </w:r>
-      <w:r>
-        <w:t>script</w:t>
-      </w:r>
-      <w:proofErr w:type="gramEnd"/>
-      <w:r>
-        <w:t>.locations</w:t>
+        <w:t>script.locations</w:t>
       </w:r>
       <w:proofErr w:type="spellEnd"/>
       <w:r>
@@ -238,7 +208,6 @@
         <w:t>{{</w:t>
       </w:r>
       <w:proofErr w:type="spellStart"/>
-      <w:proofErr w:type="gramStart"/>
       <w:r>
         <w:t>item</w:t>
       </w:r>
@@ -246,7 +215,6 @@
         <w:t>.description</w:t>
       </w:r>
       <w:proofErr w:type="spellEnd"/>
-      <w:proofErr w:type="gramEnd"/>
       <w:r>
         <w:t>}}</w:t>
       </w:r>
@@ -277,7 +245,6 @@
         <w:t xml:space="preserve">{{for item in </w:t>
       </w:r>
       <w:proofErr w:type="spellStart"/>
-      <w:proofErr w:type="gramStart"/>
       <w:r>
         <w:t>data</w:t>
       </w:r>
@@ -285,11 +252,7 @@
         <w:t>.</w:t>
       </w:r>
       <w:r>
-        <w:t>script</w:t>
-      </w:r>
-      <w:proofErr w:type="gramEnd"/>
-      <w:r>
-        <w:t>.props</w:t>
+        <w:t>script.props</w:t>
       </w:r>
       <w:proofErr w:type="spellEnd"/>
       <w:r>
@@ -315,12 +278,10 @@
         <w:t xml:space="preserve"> - {{</w:t>
       </w:r>
       <w:proofErr w:type="spellStart"/>
-      <w:proofErr w:type="gramStart"/>
       <w:r>
         <w:t>item.description</w:t>
       </w:r>
       <w:proofErr w:type="spellEnd"/>
-      <w:proofErr w:type="gramEnd"/>
       <w:r>
         <w:t>}}</w:t>
       </w:r>
@@ -357,7 +318,6 @@
         <w:t xml:space="preserve">in </w:t>
       </w:r>
       <w:proofErr w:type="spellStart"/>
-      <w:proofErr w:type="gramStart"/>
       <w:r>
         <w:t>data</w:t>
       </w:r>
@@ -365,11 +325,7 @@
         <w:t>.</w:t>
       </w:r>
       <w:r>
-        <w:t>character</w:t>
-      </w:r>
-      <w:proofErr w:type="gramEnd"/>
-      <w:r>
-        <w:t>_list</w:t>
+        <w:t>character_list</w:t>
       </w:r>
       <w:proofErr w:type="spellEnd"/>
       <w:r>
@@ -409,7 +365,6 @@
         <w:t xml:space="preserve"> - {{</w:t>
       </w:r>
       <w:proofErr w:type="spellStart"/>
-      <w:proofErr w:type="gramStart"/>
       <w:r>
         <w:t>cl</w:t>
       </w:r>
@@ -417,17 +372,58 @@
         <w:t>.description</w:t>
       </w:r>
       <w:proofErr w:type="spellEnd"/>
-      <w:proofErr w:type="gramEnd"/>
-      <w:r>
-        <w:t>}}</w:t>
-      </w:r>
-    </w:p>
-    <w:p>
+      <w:r>
+        <w:t>}}</w:t>
+      </w:r>
+      <w:r>
+        <w:br/>
+      </w:r>
+      <w:r>
+        <w:rPr>
+          <w:b/>
+          <w:bCs/>
+        </w:rPr>
+        <w:t>Suggested actors:</w:t>
+      </w:r>
+      <w:r>
+        <w:t xml:space="preserve"> </w:t>
+      </w:r>
       <w:r>
         <w:t>{{</w:t>
       </w:r>
       <w:proofErr w:type="spellStart"/>
       <w:r>
+        <w:t>cl.</w:t>
+      </w:r>
+      <w:r>
+        <w:t>suggested_actors</w:t>
+      </w:r>
+      <w:proofErr w:type="spellEnd"/>
+      <w:r>
+        <w:t>}}</w:t>
+      </w:r>
+      <w:r>
+        <w:tab/>
+      </w:r>
+      <w:r>
+        <w:br/>
+      </w:r>
+      <w:r>
+        <w:tab/>
+      </w:r>
+      <w:r>
+        <w:tab/>
+      </w:r>
+      <w:r>
+        <w:tab/>
+      </w:r>
+    </w:p>
+    <w:p>
+      <w:r>
+        <w:t>{{</w:t>
+      </w:r>
+      <w:proofErr w:type="spellStart"/>
+      <w:r>
         <w:t>endfor</w:t>
       </w:r>
       <w:proofErr w:type="spellEnd"/>
@@ -451,7 +447,6 @@
         <w:t xml:space="preserve">{{for item in </w:t>
       </w:r>
       <w:proofErr w:type="spellStart"/>
-      <w:proofErr w:type="gramStart"/>
       <w:r>
         <w:t>data</w:t>
       </w:r>
@@ -462,7 +457,6 @@
         <w:t>directors</w:t>
       </w:r>
       <w:proofErr w:type="spellEnd"/>
-      <w:proofErr w:type="gramEnd"/>
       <w:r>
         <w:t>}}</w:t>
       </w:r>
@@ -486,12 +480,10 @@
         <w:t xml:space="preserve"> - {{</w:t>
       </w:r>
       <w:proofErr w:type="spellStart"/>
-      <w:proofErr w:type="gramStart"/>
       <w:r>
         <w:t>item.description</w:t>
       </w:r>
       <w:proofErr w:type="spellEnd"/>
-      <w:proofErr w:type="gramEnd"/>
       <w:r>
         <w:t>}}</w:t>
       </w:r>
@@ -525,7 +517,6 @@
         <w:t xml:space="preserve">{{for item in </w:t>
       </w:r>
       <w:proofErr w:type="spellStart"/>
-      <w:proofErr w:type="gramStart"/>
       <w:r>
         <w:t>data</w:t>
       </w:r>
@@ -536,7 +527,6 @@
         <w:t>producers</w:t>
       </w:r>
       <w:proofErr w:type="spellEnd"/>
-      <w:proofErr w:type="gramEnd"/>
       <w:r>
         <w:t>}}</w:t>
       </w:r>
@@ -560,12 +550,10 @@
         <w:t xml:space="preserve"> - {{</w:t>
       </w:r>
       <w:proofErr w:type="spellStart"/>
-      <w:proofErr w:type="gramStart"/>
       <w:r>
         <w:t>item.description</w:t>
       </w:r>
       <w:proofErr w:type="spellEnd"/>
-      <w:proofErr w:type="gramEnd"/>
       <w:r>
         <w:t>}}</w:t>
       </w:r>
@@ -591,13 +579,8 @@
         <w:t>About {{</w:t>
       </w:r>
       <w:proofErr w:type="spellStart"/>
-      <w:proofErr w:type="gramStart"/>
-      <w:r>
-        <w:t>data.script</w:t>
-      </w:r>
-      <w:proofErr w:type="gramEnd"/>
-      <w:r>
-        <w:t>.author</w:t>
+      <w:r>
+        <w:t>data.script.author</w:t>
       </w:r>
       <w:proofErr w:type="spellEnd"/>
       <w:r>
@@ -617,12 +600,10 @@
         <w:t xml:space="preserve">{{for acc in </w:t>
       </w:r>
       <w:proofErr w:type="spellStart"/>
-      <w:proofErr w:type="gramStart"/>
       <w:r>
         <w:t>data.accomplishments</w:t>
       </w:r>
       <w:proofErr w:type="spellEnd"/>
-      <w:proofErr w:type="gramEnd"/>
       <w:r>
         <w:t>}}</w:t>
       </w:r>
@@ -639,7 +620,6 @@
         <w:t>{{</w:t>
       </w:r>
       <w:proofErr w:type="spellStart"/>
-      <w:proofErr w:type="gramStart"/>
       <w:r>
         <w:t>acc</w:t>
       </w:r>
@@ -647,7 +627,6 @@
         <w:t>.description</w:t>
       </w:r>
       <w:proofErr w:type="spellEnd"/>
-      <w:proofErr w:type="gramEnd"/>
       <w:r>
         <w:t>}}</w:t>
       </w:r>
@@ -692,13 +671,8 @@
         <w:t xml:space="preserve"> in </w:t>
       </w:r>
       <w:proofErr w:type="spellStart"/>
-      <w:proofErr w:type="gramStart"/>
-      <w:r>
-        <w:t>data.other</w:t>
-      </w:r>
-      <w:proofErr w:type="gramEnd"/>
-      <w:r>
-        <w:t>_scripts</w:t>
+      <w:r>
+        <w:t>data.other_scripts</w:t>
       </w:r>
       <w:proofErr w:type="spellEnd"/>
       <w:r>
@@ -775,13 +749,8 @@
         <w:t xml:space="preserve">{{for pm in </w:t>
       </w:r>
       <w:proofErr w:type="spellStart"/>
-      <w:proofErr w:type="gramStart"/>
-      <w:r>
-        <w:t>data.produced</w:t>
-      </w:r>
-      <w:proofErr w:type="gramEnd"/>
-      <w:r>
-        <w:t>_movies</w:t>
+      <w:r>
+        <w:t>data.produced_movies</w:t>
       </w:r>
       <w:proofErr w:type="spellEnd"/>
       <w:r>
@@ -801,10 +770,10 @@
           <w:b/>
           <w:bCs/>
         </w:rPr>
+        <w:lastRenderedPageBreak/>
         <w:t>{{</w:t>
       </w:r>
       <w:proofErr w:type="spellStart"/>
-      <w:proofErr w:type="gramStart"/>
       <w:r>
         <w:rPr>
           <w:b/>
@@ -813,7 +782,6 @@
         <w:t>pm.title</w:t>
       </w:r>
       <w:proofErr w:type="spellEnd"/>
-      <w:proofErr w:type="gramEnd"/>
       <w:r>
         <w:rPr>
           <w:b/>
@@ -851,7 +819,6 @@
         <w:pStyle w:val="Heading3"/>
       </w:pPr>
       <w:r>
-        <w:lastRenderedPageBreak/>
         <w:t>Companies worked with</w:t>
       </w:r>
     </w:p>

</xml_diff>

<commit_message>
[APP]: refactor movie script object
</commit_message>
<xml_diff>
--- a/sample_files/template/MovieScriptSummaryTemplate.docx
+++ b/sample_files/template/MovieScriptSummaryTemplate.docx
@@ -11,12 +11,7 @@
         <w:t>{{</w:t>
       </w:r>
       <w:proofErr w:type="spellStart"/>
-      <w:r>
-        <w:t>data</w:t>
-      </w:r>
-      <w:r>
-        <w:t>.</w:t>
-      </w:r>
+      <w:proofErr w:type="gramStart"/>
       <w:r>
         <w:t>script.</w:t>
       </w:r>
@@ -24,6 +19,7 @@
         <w:t>title</w:t>
       </w:r>
       <w:proofErr w:type="spellEnd"/>
+      <w:proofErr w:type="gramEnd"/>
       <w:r>
         <w:t>}}</w:t>
       </w:r>
@@ -36,12 +32,7 @@
         <w:t>{{</w:t>
       </w:r>
       <w:proofErr w:type="spellStart"/>
-      <w:r>
-        <w:t>data</w:t>
-      </w:r>
-      <w:r>
-        <w:t>.</w:t>
-      </w:r>
+      <w:proofErr w:type="gramStart"/>
       <w:r>
         <w:t>script.</w:t>
       </w:r>
@@ -49,6 +40,7 @@
         <w:t>author</w:t>
       </w:r>
       <w:proofErr w:type="spellEnd"/>
+      <w:proofErr w:type="gramEnd"/>
       <w:r>
         <w:t>}}</w:t>
       </w:r>
@@ -61,12 +53,7 @@
         <w:t>{{</w:t>
       </w:r>
       <w:proofErr w:type="spellStart"/>
-      <w:r>
-        <w:t>data</w:t>
-      </w:r>
-      <w:r>
-        <w:t>.</w:t>
-      </w:r>
+      <w:proofErr w:type="gramStart"/>
       <w:r>
         <w:t>script.</w:t>
       </w:r>
@@ -74,6 +61,7 @@
         <w:t>genre</w:t>
       </w:r>
       <w:proofErr w:type="spellEnd"/>
+      <w:proofErr w:type="gramEnd"/>
       <w:r>
         <w:t>}}</w:t>
       </w:r>
@@ -86,17 +74,16 @@
         <w:t>{{</w:t>
       </w:r>
       <w:proofErr w:type="spellStart"/>
-      <w:r>
-        <w:t>data</w:t>
-      </w:r>
-      <w:r>
-        <w:t>.</w:t>
-      </w:r>
+      <w:proofErr w:type="gramStart"/>
       <w:r>
         <w:t>script.</w:t>
       </w:r>
       <w:r>
-        <w:t>date_written</w:t>
+        <w:t>date</w:t>
+      </w:r>
+      <w:proofErr w:type="gramEnd"/>
+      <w:r>
+        <w:t>_written</w:t>
       </w:r>
       <w:proofErr w:type="spellEnd"/>
       <w:r>
@@ -116,17 +103,16 @@
         <w:t>{{</w:t>
       </w:r>
       <w:proofErr w:type="spellStart"/>
-      <w:r>
-        <w:t>data</w:t>
-      </w:r>
-      <w:r>
-        <w:t>.</w:t>
-      </w:r>
+      <w:proofErr w:type="gramStart"/>
       <w:r>
         <w:t>script.</w:t>
       </w:r>
       <w:r>
-        <w:t>plot_summary</w:t>
+        <w:t>plot</w:t>
+      </w:r>
+      <w:proofErr w:type="gramEnd"/>
+      <w:r>
+        <w:t>_summary</w:t>
       </w:r>
       <w:proofErr w:type="spellEnd"/>
       <w:r>
@@ -155,19 +141,18 @@
         <w:t xml:space="preserve">item </w:t>
       </w:r>
       <w:r>
-        <w:t xml:space="preserve">in </w:t>
-      </w:r>
-      <w:proofErr w:type="spellStart"/>
-      <w:r>
-        <w:t>data</w:t>
-      </w:r>
-      <w:r>
-        <w:t>.</w:t>
-      </w:r>
+        <w:t>in</w:t>
+      </w:r>
+      <w:r>
+        <w:t xml:space="preserve"> </w:t>
+      </w:r>
+      <w:proofErr w:type="spellStart"/>
+      <w:proofErr w:type="gramStart"/>
       <w:r>
         <w:t>script.locations</w:t>
       </w:r>
       <w:proofErr w:type="spellEnd"/>
+      <w:proofErr w:type="gramEnd"/>
       <w:r>
         <w:t>}}</w:t>
       </w:r>
@@ -208,6 +193,7 @@
         <w:t>{{</w:t>
       </w:r>
       <w:proofErr w:type="spellStart"/>
+      <w:proofErr w:type="gramStart"/>
       <w:r>
         <w:t>item</w:t>
       </w:r>
@@ -215,6 +201,7 @@
         <w:t>.description</w:t>
       </w:r>
       <w:proofErr w:type="spellEnd"/>
+      <w:proofErr w:type="gramEnd"/>
       <w:r>
         <w:t>}}</w:t>
       </w:r>
@@ -242,19 +229,18 @@
     </w:p>
     <w:p>
       <w:r>
-        <w:t xml:space="preserve">{{for item in </w:t>
-      </w:r>
-      <w:proofErr w:type="spellStart"/>
-      <w:r>
-        <w:t>data</w:t>
-      </w:r>
-      <w:r>
-        <w:t>.</w:t>
-      </w:r>
+        <w:t>{{for item in</w:t>
+      </w:r>
+      <w:r>
+        <w:t xml:space="preserve"> </w:t>
+      </w:r>
+      <w:proofErr w:type="spellStart"/>
+      <w:proofErr w:type="gramStart"/>
       <w:r>
         <w:t>script.props</w:t>
       </w:r>
       <w:proofErr w:type="spellEnd"/>
+      <w:proofErr w:type="gramEnd"/>
       <w:r>
         <w:t>}}</w:t>
       </w:r>
@@ -278,10 +264,12 @@
         <w:t xml:space="preserve"> - {{</w:t>
       </w:r>
       <w:proofErr w:type="spellStart"/>
+      <w:proofErr w:type="gramStart"/>
       <w:r>
         <w:t>item.description</w:t>
       </w:r>
       <w:proofErr w:type="spellEnd"/>
+      <w:proofErr w:type="gramEnd"/>
       <w:r>
         <w:t>}}</w:t>
       </w:r>
@@ -318,14 +306,19 @@
         <w:t xml:space="preserve">in </w:t>
       </w:r>
       <w:proofErr w:type="spellStart"/>
-      <w:r>
-        <w:t>data</w:t>
+      <w:proofErr w:type="gramStart"/>
+      <w:r>
+        <w:t>script</w:t>
       </w:r>
       <w:r>
         <w:t>.</w:t>
       </w:r>
       <w:r>
-        <w:t>character_list</w:t>
+        <w:t>character</w:t>
+      </w:r>
+      <w:proofErr w:type="gramEnd"/>
+      <w:r>
+        <w:t>_list</w:t>
       </w:r>
       <w:proofErr w:type="spellEnd"/>
       <w:r>
@@ -365,6 +358,7 @@
         <w:t xml:space="preserve"> - {{</w:t>
       </w:r>
       <w:proofErr w:type="spellStart"/>
+      <w:proofErr w:type="gramStart"/>
       <w:r>
         <w:t>cl</w:t>
       </w:r>
@@ -372,6 +366,7 @@
         <w:t>.description</w:t>
       </w:r>
       <w:proofErr w:type="spellEnd"/>
+      <w:proofErr w:type="gramEnd"/>
       <w:r>
         <w:t>}}</w:t>
       </w:r>
@@ -447,8 +442,9 @@
         <w:t xml:space="preserve">{{for item in </w:t>
       </w:r>
       <w:proofErr w:type="spellStart"/>
-      <w:r>
-        <w:t>data</w:t>
+      <w:proofErr w:type="gramStart"/>
+      <w:r>
+        <w:t>script</w:t>
       </w:r>
       <w:r>
         <w:t>.</w:t>
@@ -457,6 +453,7 @@
         <w:t>directors</w:t>
       </w:r>
       <w:proofErr w:type="spellEnd"/>
+      <w:proofErr w:type="gramEnd"/>
       <w:r>
         <w:t>}}</w:t>
       </w:r>
@@ -480,10 +477,12 @@
         <w:t xml:space="preserve"> - {{</w:t>
       </w:r>
       <w:proofErr w:type="spellStart"/>
+      <w:proofErr w:type="gramStart"/>
       <w:r>
         <w:t>item.description</w:t>
       </w:r>
       <w:proofErr w:type="spellEnd"/>
+      <w:proofErr w:type="gramEnd"/>
       <w:r>
         <w:t>}}</w:t>
       </w:r>
@@ -517,8 +516,9 @@
         <w:t xml:space="preserve">{{for item in </w:t>
       </w:r>
       <w:proofErr w:type="spellStart"/>
-      <w:r>
-        <w:t>data</w:t>
+      <w:proofErr w:type="gramStart"/>
+      <w:r>
+        <w:t>script</w:t>
       </w:r>
       <w:r>
         <w:t>.</w:t>
@@ -527,6 +527,7 @@
         <w:t>producers</w:t>
       </w:r>
       <w:proofErr w:type="spellEnd"/>
+      <w:proofErr w:type="gramEnd"/>
       <w:r>
         <w:t>}}</w:t>
       </w:r>
@@ -550,10 +551,12 @@
         <w:t xml:space="preserve"> - {{</w:t>
       </w:r>
       <w:proofErr w:type="spellStart"/>
+      <w:proofErr w:type="gramStart"/>
       <w:r>
         <w:t>item.description</w:t>
       </w:r>
       <w:proofErr w:type="spellEnd"/>
+      <w:proofErr w:type="gramEnd"/>
       <w:r>
         <w:t>}}</w:t>
       </w:r>
@@ -579,10 +582,12 @@
         <w:t>About {{</w:t>
       </w:r>
       <w:proofErr w:type="spellStart"/>
-      <w:r>
-        <w:t>data.script.author</w:t>
-      </w:r>
-      <w:proofErr w:type="spellEnd"/>
+      <w:proofErr w:type="gramStart"/>
+      <w:r>
+        <w:t>script.author</w:t>
+      </w:r>
+      <w:proofErr w:type="spellEnd"/>
+      <w:proofErr w:type="gramEnd"/>
       <w:r>
         <w:t>}}</w:t>
       </w:r>
@@ -600,10 +605,15 @@
         <w:t xml:space="preserve">{{for acc in </w:t>
       </w:r>
       <w:proofErr w:type="spellStart"/>
-      <w:r>
-        <w:t>data.accomplishments</w:t>
-      </w:r>
-      <w:proofErr w:type="spellEnd"/>
+      <w:proofErr w:type="gramStart"/>
+      <w:r>
+        <w:t>script</w:t>
+      </w:r>
+      <w:r>
+        <w:t>.accomplishments</w:t>
+      </w:r>
+      <w:proofErr w:type="spellEnd"/>
+      <w:proofErr w:type="gramEnd"/>
       <w:r>
         <w:t>}}</w:t>
       </w:r>
@@ -620,6 +630,7 @@
         <w:t>{{</w:t>
       </w:r>
       <w:proofErr w:type="spellStart"/>
+      <w:proofErr w:type="gramStart"/>
       <w:r>
         <w:t>acc</w:t>
       </w:r>
@@ -627,6 +638,7 @@
         <w:t>.description</w:t>
       </w:r>
       <w:proofErr w:type="spellEnd"/>
+      <w:proofErr w:type="gramEnd"/>
       <w:r>
         <w:t>}}</w:t>
       </w:r>
@@ -671,8 +683,16 @@
         <w:t xml:space="preserve"> in </w:t>
       </w:r>
       <w:proofErr w:type="spellStart"/>
-      <w:r>
-        <w:t>data.other_scripts</w:t>
+      <w:proofErr w:type="gramStart"/>
+      <w:r>
+        <w:t>script</w:t>
+      </w:r>
+      <w:r>
+        <w:t>.other</w:t>
+      </w:r>
+      <w:proofErr w:type="gramEnd"/>
+      <w:r>
+        <w:t>_scripts</w:t>
       </w:r>
       <w:proofErr w:type="spellEnd"/>
       <w:r>
@@ -749,8 +769,16 @@
         <w:t xml:space="preserve">{{for pm in </w:t>
       </w:r>
       <w:proofErr w:type="spellStart"/>
-      <w:r>
-        <w:t>data.produced_movies</w:t>
+      <w:proofErr w:type="gramStart"/>
+      <w:r>
+        <w:t>script</w:t>
+      </w:r>
+      <w:r>
+        <w:t>.produced</w:t>
+      </w:r>
+      <w:proofErr w:type="gramEnd"/>
+      <w:r>
+        <w:t>_movies</w:t>
       </w:r>
       <w:proofErr w:type="spellEnd"/>
       <w:r>
@@ -774,6 +802,7 @@
         <w:t>{{</w:t>
       </w:r>
       <w:proofErr w:type="spellStart"/>
+      <w:proofErr w:type="gramStart"/>
       <w:r>
         <w:rPr>
           <w:b/>
@@ -782,6 +811,7 @@
         <w:t>pm.title</w:t>
       </w:r>
       <w:proofErr w:type="spellEnd"/>
+      <w:proofErr w:type="gramEnd"/>
       <w:r>
         <w:rPr>
           <w:b/>
@@ -838,11 +868,19 @@
         <w:t xml:space="preserve"> in </w:t>
       </w:r>
       <w:proofErr w:type="spellStart"/>
-      <w:r>
-        <w:t>data.</w:t>
-      </w:r>
-      <w:r>
-        <w:t>companies_worked_with</w:t>
+      <w:proofErr w:type="gramStart"/>
+      <w:r>
+        <w:t>script</w:t>
+      </w:r>
+      <w:r>
+        <w:t>.</w:t>
+      </w:r>
+      <w:r>
+        <w:t>companies</w:t>
+      </w:r>
+      <w:proofErr w:type="gramEnd"/>
+      <w:r>
+        <w:t>_worked_with</w:t>
       </w:r>
       <w:proofErr w:type="spellEnd"/>
       <w:r>
@@ -1028,6 +1066,14 @@
         <w:szCs w:val="48"/>
       </w:rPr>
       <w:t xml:space="preserve">Movie </w:t>
+    </w:r>
+    <w:r>
+      <w:rPr>
+        <w:noProof/>
+        <w:sz w:val="48"/>
+        <w:szCs w:val="48"/>
+      </w:rPr>
+      <w:t xml:space="preserve">script </w:t>
     </w:r>
     <w:r>
       <w:rPr>

</xml_diff>